<commit_message>
Fixed DFS algorithm code and rebuilt WIndows and WebGL builds. Ready to submit.
</commit_message>
<xml_diff>
--- a/Assessment_Information/ChenXihao-Game_Dev-A1-Production_Diary_Template.docx
+++ b/Assessment_Information/ChenXihao-Game_Dev-A1-Production_Diary_Template.docx
@@ -70,25 +70,7 @@
         <w:t xml:space="preserve">Depth First Search </w:t>
       </w:r>
       <w:r>
-        <w:t>(DFS) algorithm is an algorithm used for pathfinding purposes with tree</w:t>
-      </w:r>
-      <w:r>
-        <w:t>/</w:t>
-      </w:r>
-      <w:r>
-        <w:t>graph data structures. The DFS algorithm at a given node in a tree/graph structure explores the children of a parent node recursively (i.e. depth first), checking the child of the child. The recursive nature of the DFS algorithm continues to explore a path as far as possible before backtracking, repeating the</w:t>
-      </w:r>
-      <w:r>
-        <w:t xml:space="preserve"> recursive</w:t>
-      </w:r>
-      <w:r>
-        <w:t xml:space="preserve"> process</w:t>
-      </w:r>
-      <w:r>
-        <w:t xml:space="preserve"> with the next unvisited node</w:t>
-      </w:r>
-      <w:r>
-        <w:t xml:space="preserve"> until the goal node is </w:t>
+        <w:t xml:space="preserve">(DFS) algorithm is an algorithm used for pathfinding purposes with tree/graph data structures. The DFS algorithm at a given node in a tree/graph structure explores the children of a parent node recursively (i.e. depth first), checking the child of the child. The recursive nature of the DFS algorithm continues to explore a path as far as possible before backtracking, repeating the recursive process with the next unvisited node until the goal node is </w:t>
       </w:r>
       <w:r>
         <w:t>found</w:t>
@@ -227,16 +209,7 @@
         <w:t>Minesweeper</w:t>
       </w:r>
       <w:r>
-        <w:t xml:space="preserve"> with</w:t>
-      </w:r>
-      <w:r>
-        <w:t xml:space="preserve"> </w:t>
-      </w:r>
-      <w:r>
-        <w:t>the game progressively revealing adjacent squares after clicking on a safe square until a mine is nearby</w:t>
-      </w:r>
-      <w:r>
-        <w:t xml:space="preserve">. </w:t>
+        <w:t xml:space="preserve"> with the game progressively revealing adjacent squares after clicking on a safe square until a mine is nearby. </w:t>
       </w:r>
       <w:r>
         <w:t>If a square</w:t>
@@ -372,10 +345,7 @@
         </w:pBdr>
       </w:pPr>
       <w:r>
-        <w:t xml:space="preserve">A tree is an undirected </w:t>
-      </w:r>
-      <w:r>
-        <w:t xml:space="preserve">(no specific direction </w:t>
+        <w:t xml:space="preserve">A tree is an undirected (no specific direction </w:t>
       </w:r>
       <w:r>
         <w:t xml:space="preserve">between connected nodes) type of </w:t>
@@ -536,13 +506,13 @@
                 <w:noProof/>
               </w:rPr>
               <w:drawing>
-                <wp:anchor distT="0" distB="0" distL="114300" distR="114300" simplePos="0" relativeHeight="251658240" behindDoc="0" locked="0" layoutInCell="1" allowOverlap="1" wp14:anchorId="732C133A" wp14:editId="43BD6DC4">
+                <wp:anchor distT="0" distB="0" distL="114300" distR="114300" simplePos="0" relativeHeight="251658240" behindDoc="0" locked="0" layoutInCell="1" allowOverlap="1" wp14:anchorId="732C133A" wp14:editId="72F0ADBC">
                   <wp:simplePos x="0" y="0"/>
                   <wp:positionH relativeFrom="margin">
                     <wp:align>center</wp:align>
                   </wp:positionH>
                   <wp:positionV relativeFrom="paragraph">
-                    <wp:posOffset>3810</wp:posOffset>
+                    <wp:posOffset>108585</wp:posOffset>
                   </wp:positionV>
                   <wp:extent cx="2311400" cy="5056505"/>
                   <wp:effectExtent l="0" t="0" r="0" b="0"/>
@@ -658,7 +628,13 @@
         </w:pBdr>
       </w:pPr>
       <w:r>
-        <w:t>According to the game brief supplied, the AI will follow the procedure outlined below:</w:t>
+        <w:t>According to the game brief supplied, the AI</w:t>
+      </w:r>
+      <w:r>
+        <w:t xml:space="preserve"> should</w:t>
+      </w:r>
+      <w:r>
+        <w:t xml:space="preserve"> the procedure outlined below:</w:t>
       </w:r>
     </w:p>
     <w:p>
@@ -743,7 +719,10 @@
         </w:pBdr>
       </w:pPr>
       <w:r>
-        <w:t>The AI will also use a trigger collider to determine if the player collided with it, ending the game session and restarting the game shortly afterwards.</w:t>
+        <w:t>The AI will use a trigger collider to determine if the player collided with it, ending the game session and restarting the game shortly afterwards.</w:t>
+      </w:r>
+      <w:r>
+        <w:t xml:space="preserve"> This will require a dedicated script that handles the game state, as well as code on the AI and player scripts.</w:t>
       </w:r>
     </w:p>
     <w:p>
@@ -756,7 +735,10 @@
         </w:pBdr>
       </w:pPr>
       <w:r>
-        <w:t>With the project file containing a node graph structure, the AI will traverse through these nodes via a DFS pathfinding algorithm to achieve the above outcomes. The following pseudocode will be used to implement the pathfinding behaviour for the AI when tracing the player’s location:</w:t>
+        <w:t>With the project file containing a node graph structure, the AI will traverse through these nodes via a DFS pathfinding algorithm to achieve the above outcomes. The following pseudocode will be used</w:t>
+      </w:r>
+      <w:r>
+        <w:t>:</w:t>
       </w:r>
     </w:p>
     <w:p>
@@ -1239,7 +1221,25 @@
               </w:rPr>
             </w:pPr>
             <w:r>
-              <w:t>The implementation of the AI would work in practice; a part of the implementation was demonstrated during a class session. With a few tweaks and additions to the pathfinding code, the implementation should work smoothly.</w:t>
+              <w:t xml:space="preserve">The implementation of the AI would work in practice; </w:t>
+            </w:r>
+            <w:r>
+              <w:t xml:space="preserve">partial </w:t>
+            </w:r>
+            <w:r>
+              <w:t>implementation was demonstrated during class session</w:t>
+            </w:r>
+            <w:r>
+              <w:t>s</w:t>
+            </w:r>
+            <w:r>
+              <w:t>. With a few tweaks and additions to the pathfinding</w:t>
+            </w:r>
+            <w:r>
+              <w:t xml:space="preserve"> and AI</w:t>
+            </w:r>
+            <w:r>
+              <w:t xml:space="preserve"> code, the implementation should work smoothly.</w:t>
             </w:r>
           </w:p>
         </w:tc>
@@ -1445,19 +1445,7 @@
               <w:jc w:val="center"/>
             </w:pPr>
             <w:r>
-              <w:t>The game brief provides a clear idea of how the AI will</w:t>
-            </w:r>
-            <w:r>
-              <w:t xml:space="preserve"> behave</w:t>
-            </w:r>
-            <w:r>
-              <w:t xml:space="preserve"> </w:t>
-            </w:r>
-            <w:r>
-              <w:t>with</w:t>
-            </w:r>
-            <w:r>
-              <w:t xml:space="preserve">in the studio project. </w:t>
+              <w:t xml:space="preserve">The game brief provides a clear idea of how the AI will behave within the studio project. </w:t>
             </w:r>
           </w:p>
         </w:tc>
@@ -1472,31 +1460,7 @@
               <w:jc w:val="center"/>
             </w:pPr>
             <w:r>
-              <w:t xml:space="preserve">The AI </w:t>
-            </w:r>
-            <w:r>
-              <w:t xml:space="preserve">may not find the </w:t>
-            </w:r>
-            <w:r>
-              <w:t>optimal (shortest)</w:t>
-            </w:r>
-            <w:r>
-              <w:t xml:space="preserve"> path</w:t>
-            </w:r>
-            <w:r>
-              <w:t xml:space="preserve"> towards</w:t>
-            </w:r>
-            <w:r>
-              <w:t xml:space="preserve"> the player</w:t>
-            </w:r>
-            <w:r>
-              <w:t xml:space="preserve"> with the </w:t>
-            </w:r>
-            <w:r>
-              <w:t>Depth First Search pathfinding algorithm</w:t>
-            </w:r>
-            <w:r>
-              <w:t>.</w:t>
+              <w:t>The AI may not find the optimal (shortest) path towards the player with the Depth First Search pathfinding algorithm.</w:t>
             </w:r>
           </w:p>
         </w:tc>
@@ -1560,10 +1524,7 @@
               <w:jc w:val="center"/>
             </w:pPr>
             <w:r>
-              <w:t xml:space="preserve">The </w:t>
-            </w:r>
-            <w:r>
-              <w:t>AI requires a root node outside the player’s playable area to begin its pathfinding behaviour.</w:t>
+              <w:t>The AI requires a root node outside the player’s playable area to begin its pathfinding behaviour.</w:t>
             </w:r>
           </w:p>
         </w:tc>
@@ -2323,10 +2284,7 @@
         <w:t>in the Player script</w:t>
       </w:r>
       <w:r>
-        <w:t xml:space="preserve"> with</w:t>
-      </w:r>
-      <w:r>
-        <w:t xml:space="preserve"> references the mapped inputs</w:t>
+        <w:t xml:space="preserve"> with references the mapped inputs</w:t>
       </w:r>
       <w:r>
         <w:t>, listening</w:t>
@@ -2413,14 +2371,7 @@
           <w:b/>
           <w:bCs/>
         </w:rPr>
-        <w:t>uG</w:t>
-      </w:r>
-      <w:r>
-        <w:rPr>
-          <w:b/>
-          <w:bCs/>
-        </w:rPr>
-        <w:t>UI</w:t>
+        <w:t>uGUI</w:t>
       </w:r>
       <w:r>
         <w:t xml:space="preserve">) </w:t>
@@ -2541,79 +2492,25 @@
         <w:t>IMGUI</w:t>
       </w:r>
       <w:r>
-        <w:t xml:space="preserve">) is </w:t>
-      </w:r>
-      <w:r>
-        <w:t>the</w:t>
-      </w:r>
-      <w:r>
-        <w:t xml:space="preserve"> code-driven</w:t>
-      </w:r>
-      <w:r>
-        <w:t xml:space="preserve"> GUI system used in Unity</w:t>
-      </w:r>
-      <w:r>
-        <w:t>,</w:t>
-      </w:r>
-      <w:r>
-        <w:t xml:space="preserve"> which is useful</w:t>
-      </w:r>
-      <w:r>
-        <w:t xml:space="preserve"> for programmers</w:t>
+        <w:t>) is the code-driven GUI system used in Unity, which is useful for programmers</w:t>
       </w:r>
       <w:r>
         <w:t xml:space="preserve"> and debugging</w:t>
       </w:r>
       <w:r>
-        <w:t xml:space="preserve">. </w:t>
-      </w:r>
-      <w:r>
-        <w:t xml:space="preserve">The </w:t>
+        <w:t xml:space="preserve">. The </w:t>
       </w:r>
       <w:r>
         <w:t xml:space="preserve">IMGUI </w:t>
       </w:r>
       <w:r>
-        <w:t xml:space="preserve">system operates on calls to the </w:t>
-      </w:r>
-      <w:r>
-        <w:t xml:space="preserve">OnGUI function on any </w:t>
-      </w:r>
-      <w:r>
-        <w:t xml:space="preserve">applicable </w:t>
+        <w:t xml:space="preserve">system operates on calls to the OnGUI function on any applicable </w:t>
       </w:r>
       <w:r>
         <w:t>script, drawing user interface elements on each frame</w:t>
       </w:r>
       <w:r>
-        <w:t>. Applications of IMGUI include c</w:t>
-      </w:r>
-      <w:r>
-        <w:t>reating in-game debugging displays and tools</w:t>
-      </w:r>
-      <w:r>
-        <w:t xml:space="preserve">, </w:t>
-      </w:r>
-      <w:r>
-        <w:t>custom inspector</w:t>
-      </w:r>
-      <w:r>
-        <w:t xml:space="preserve"> UI and </w:t>
-      </w:r>
-      <w:r>
-        <w:t>editor windows</w:t>
-      </w:r>
-      <w:r>
-        <w:t>/</w:t>
-      </w:r>
-      <w:r>
-        <w:t xml:space="preserve">tools to extend </w:t>
-      </w:r>
-      <w:r>
-        <w:t xml:space="preserve">the functionality of </w:t>
-      </w:r>
-      <w:r>
-        <w:t>Unity.</w:t>
+        <w:t>. Applications of IMGUI include creating in-game debugging displays and tools, custom inspector UI and editor windows/tools to extend the functionality of Unity.</w:t>
       </w:r>
     </w:p>
     <w:p>
@@ -2935,21 +2832,7 @@
                 <w:b/>
                 <w:bCs/>
               </w:rPr>
-              <w:t>UI Widget Example #</w:t>
-            </w:r>
-            <w:r>
-              <w:rPr>
-                <w:b/>
-                <w:bCs/>
-              </w:rPr>
-              <w:t>2</w:t>
-            </w:r>
-            <w:r>
-              <w:rPr>
-                <w:b/>
-                <w:bCs/>
-              </w:rPr>
-              <w:t xml:space="preserve"> – </w:t>
+              <w:t xml:space="preserve">UI Widget Example #2 – </w:t>
             </w:r>
             <w:r>
               <w:rPr>
@@ -3064,21 +2947,509 @@
           <w:p>
             <w:r>
               <w:rPr>
+                <w:noProof/>
+              </w:rPr>
+              <mc:AlternateContent>
+                <mc:Choice Requires="wps">
+                  <w:drawing>
+                    <wp:anchor distT="45720" distB="45720" distL="114300" distR="114300" simplePos="0" relativeHeight="251672576" behindDoc="1" locked="0" layoutInCell="1" allowOverlap="1" wp14:anchorId="2F065AED" wp14:editId="1D96355A">
+                      <wp:simplePos x="0" y="0"/>
+                      <wp:positionH relativeFrom="column">
+                        <wp:posOffset>-5080</wp:posOffset>
+                      </wp:positionH>
+                      <wp:positionV relativeFrom="paragraph">
+                        <wp:posOffset>186690</wp:posOffset>
+                      </wp:positionV>
+                      <wp:extent cx="1371600" cy="1990725"/>
+                      <wp:effectExtent l="0" t="0" r="0" b="0"/>
+                      <wp:wrapTight wrapText="bothSides">
+                        <wp:wrapPolygon edited="0">
+                          <wp:start x="900" y="0"/>
+                          <wp:lineTo x="900" y="21290"/>
+                          <wp:lineTo x="20400" y="21290"/>
+                          <wp:lineTo x="20400" y="0"/>
+                          <wp:lineTo x="900" y="0"/>
+                        </wp:wrapPolygon>
+                      </wp:wrapTight>
+                      <wp:docPr id="2" name="Text Box 2"/>
+                      <wp:cNvGraphicFramePr>
+                        <a:graphicFrameLocks xmlns:a="http://schemas.openxmlformats.org/drawingml/2006/main"/>
+                      </wp:cNvGraphicFramePr>
+                      <a:graphic xmlns:a="http://schemas.openxmlformats.org/drawingml/2006/main">
+                        <a:graphicData uri="http://schemas.microsoft.com/office/word/2010/wordprocessingShape">
+                          <wps:wsp>
+                            <wps:cNvSpPr txBox="1">
+                              <a:spLocks noChangeArrowheads="1"/>
+                            </wps:cNvSpPr>
+                            <wps:spPr bwMode="auto">
+                              <a:xfrm>
+                                <a:off x="0" y="0"/>
+                                <a:ext cx="1371600" cy="1990725"/>
+                              </a:xfrm>
+                              <a:prstGeom prst="rect">
+                                <a:avLst/>
+                              </a:prstGeom>
+                              <a:noFill/>
+                              <a:ln w="9525">
+                                <a:noFill/>
+                                <a:miter lim="800000"/>
+                                <a:headEnd/>
+                                <a:tailEnd/>
+                              </a:ln>
+                            </wps:spPr>
+                            <wps:txbx>
+                              <w:txbxContent>
+                                <w:p>
+                                  <w:pPr>
+                                    <w:rPr>
+                                      <w:color w:val="FFFFFF" w:themeColor="background1"/>
+                                      <w:lang w:val="en-US"/>
+                                    </w:rPr>
+                                  </w:pPr>
+                                  <w:r>
+                                    <w:rPr>
+                                      <w:color w:val="FFFFFF" w:themeColor="background1"/>
+                                      <w:lang w:val="en-US"/>
+                                    </w:rPr>
+                                    <w:t xml:space="preserve">2. </w:t>
+                                  </w:r>
+                                  <w:r>
+                                    <w:rPr>
+                                      <w:color w:val="FFFFFF" w:themeColor="background1"/>
+                                      <w:lang w:val="en-US"/>
+                                    </w:rPr>
+                                    <w:br/>
+                                  </w:r>
+                                  <w:r>
+                                    <w:rPr>
+                                      <w:color w:val="FFFFFF" w:themeColor="background1"/>
+                                      <w:lang w:val="en-US"/>
+                                    </w:rPr>
+                                    <w:t>Functionality</w:t>
+                                  </w:r>
+                                  <w:r>
+                                    <w:rPr>
+                                      <w:color w:val="FFFFFF" w:themeColor="background1"/>
+                                      <w:lang w:val="en-US"/>
+                                    </w:rPr>
+                                    <w:t xml:space="preserve"> - </w:t>
+                                  </w:r>
+                                  <w:r>
+                                    <w:rPr>
+                                      <w:color w:val="FFFFFF" w:themeColor="background1"/>
+                                      <w:lang w:val="en-US"/>
+                                    </w:rPr>
+                                    <w:t>Widget script</w:t>
+                                  </w:r>
+                                </w:p>
+                                <w:p>
+                                  <w:pPr>
+                                    <w:rPr>
+                                      <w:color w:val="FFFFFF" w:themeColor="background1"/>
+                                      <w:lang w:val="en-US"/>
+                                    </w:rPr>
+                                  </w:pPr>
+                                  <w:r>
+                                    <w:rPr>
+                                      <w:color w:val="FFFFFF" w:themeColor="background1"/>
+                                      <w:lang w:val="en-US"/>
+                                    </w:rPr>
+                                    <w:t>Input – Player Script (Input.GetAxis)</w:t>
+                                  </w:r>
+                                </w:p>
+                                <w:p>
+                                  <w:pPr>
+                                    <w:rPr>
+                                      <w:color w:val="FFFFFF" w:themeColor="background1"/>
+                                      <w:lang w:val="en-US"/>
+                                    </w:rPr>
+                                  </w:pPr>
+                                  <w:r>
+                                    <w:rPr>
+                                      <w:color w:val="FFFFFF" w:themeColor="background1"/>
+                                      <w:lang w:val="en-US"/>
+                                    </w:rPr>
+                                    <w:t>Mappings – Input Manager</w:t>
+                                  </w:r>
+                                </w:p>
+                              </w:txbxContent>
+                            </wps:txbx>
+                            <wps:bodyPr rot="0" vert="horz" wrap="square" lIns="91440" tIns="45720" rIns="91440" bIns="45720" anchor="t" anchorCtr="0">
+                              <a:noAutofit/>
+                            </wps:bodyPr>
+                          </wps:wsp>
+                        </a:graphicData>
+                      </a:graphic>
+                      <wp14:sizeRelH relativeFrom="margin">
+                        <wp14:pctWidth>0</wp14:pctWidth>
+                      </wp14:sizeRelH>
+                      <wp14:sizeRelV relativeFrom="margin">
+                        <wp14:pctHeight>0</wp14:pctHeight>
+                      </wp14:sizeRelV>
+                    </wp:anchor>
+                  </w:drawing>
+                </mc:Choice>
+                <mc:Fallback>
+                  <w:pict>
+                    <v:shapetype w14:anchorId="2F065AED" id="_x0000_t202" coordsize="21600,21600" o:spt="202" path="m,l,21600r21600,l21600,xe">
+                      <v:stroke joinstyle="miter"/>
+                      <v:path gradientshapeok="t" o:connecttype="rect"/>
+                    </v:shapetype>
+                    <v:shape id="Text Box 2" o:spid="_x0000_s1026" type="#_x0000_t202" style="position:absolute;margin-left:-.4pt;margin-top:14.7pt;width:108pt;height:156.75pt;z-index:-251643904;visibility:visible;mso-wrap-style:square;mso-width-percent:0;mso-height-percent:0;mso-wrap-distance-left:9pt;mso-wrap-distance-top:3.6pt;mso-wrap-distance-right:9pt;mso-wrap-distance-bottom:3.6pt;mso-position-horizontal:absolute;mso-position-horizontal-relative:text;mso-position-vertical:absolute;mso-position-vertical-relative:text;mso-width-percent:0;mso-height-percent:0;mso-width-relative:margin;mso-height-relative:margin;v-text-anchor:top" o:gfxdata="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" filled="f" stroked="f">
+                      <v:textbox>
+                        <w:txbxContent>
+                          <w:p>
+                            <w:pPr>
+                              <w:rPr>
+                                <w:color w:val="FFFFFF" w:themeColor="background1"/>
+                                <w:lang w:val="en-US"/>
+                              </w:rPr>
+                            </w:pPr>
+                            <w:r>
+                              <w:rPr>
+                                <w:color w:val="FFFFFF" w:themeColor="background1"/>
+                                <w:lang w:val="en-US"/>
+                              </w:rPr>
+                              <w:t xml:space="preserve">2. </w:t>
+                            </w:r>
+                            <w:r>
+                              <w:rPr>
+                                <w:color w:val="FFFFFF" w:themeColor="background1"/>
+                                <w:lang w:val="en-US"/>
+                              </w:rPr>
+                              <w:br/>
+                            </w:r>
+                            <w:r>
+                              <w:rPr>
+                                <w:color w:val="FFFFFF" w:themeColor="background1"/>
+                                <w:lang w:val="en-US"/>
+                              </w:rPr>
+                              <w:t>Functionality</w:t>
+                            </w:r>
+                            <w:r>
+                              <w:rPr>
+                                <w:color w:val="FFFFFF" w:themeColor="background1"/>
+                                <w:lang w:val="en-US"/>
+                              </w:rPr>
+                              <w:t xml:space="preserve"> - </w:t>
+                            </w:r>
+                            <w:r>
+                              <w:rPr>
+                                <w:color w:val="FFFFFF" w:themeColor="background1"/>
+                                <w:lang w:val="en-US"/>
+                              </w:rPr>
+                              <w:t>Widget script</w:t>
+                            </w:r>
+                          </w:p>
+                          <w:p>
+                            <w:pPr>
+                              <w:rPr>
+                                <w:color w:val="FFFFFF" w:themeColor="background1"/>
+                                <w:lang w:val="en-US"/>
+                              </w:rPr>
+                            </w:pPr>
+                            <w:r>
+                              <w:rPr>
+                                <w:color w:val="FFFFFF" w:themeColor="background1"/>
+                                <w:lang w:val="en-US"/>
+                              </w:rPr>
+                              <w:t>Input – Player Script (Input.GetAxis)</w:t>
+                            </w:r>
+                          </w:p>
+                          <w:p>
+                            <w:pPr>
+                              <w:rPr>
+                                <w:color w:val="FFFFFF" w:themeColor="background1"/>
+                                <w:lang w:val="en-US"/>
+                              </w:rPr>
+                            </w:pPr>
+                            <w:r>
+                              <w:rPr>
+                                <w:color w:val="FFFFFF" w:themeColor="background1"/>
+                                <w:lang w:val="en-US"/>
+                              </w:rPr>
+                              <w:t>Mappings – Input Manager</w:t>
+                            </w:r>
+                          </w:p>
+                        </w:txbxContent>
+                      </v:textbox>
+                      <w10:wrap type="tight"/>
+                    </v:shape>
+                  </w:pict>
+                </mc:Fallback>
+              </mc:AlternateContent>
+            </w:r>
+            <w:r>
+              <w:rPr>
+                <w:noProof/>
+              </w:rPr>
+              <mc:AlternateContent>
+                <mc:Choice Requires="wps">
+                  <w:drawing>
+                    <wp:anchor distT="45720" distB="45720" distL="114300" distR="114300" simplePos="0" relativeHeight="251674624" behindDoc="1" locked="0" layoutInCell="1" allowOverlap="1" wp14:anchorId="4B23F0C8" wp14:editId="5C002819">
+                      <wp:simplePos x="0" y="0"/>
+                      <wp:positionH relativeFrom="column">
+                        <wp:posOffset>4109720</wp:posOffset>
+                      </wp:positionH>
+                      <wp:positionV relativeFrom="paragraph">
+                        <wp:posOffset>1082040</wp:posOffset>
+                      </wp:positionV>
+                      <wp:extent cx="1323975" cy="1895475"/>
+                      <wp:effectExtent l="0" t="0" r="0" b="0"/>
+                      <wp:wrapSquare wrapText="bothSides"/>
+                      <wp:docPr id="4" name="Text Box 4"/>
+                      <wp:cNvGraphicFramePr>
+                        <a:graphicFrameLocks xmlns:a="http://schemas.openxmlformats.org/drawingml/2006/main"/>
+                      </wp:cNvGraphicFramePr>
+                      <a:graphic xmlns:a="http://schemas.openxmlformats.org/drawingml/2006/main">
+                        <a:graphicData uri="http://schemas.microsoft.com/office/word/2010/wordprocessingShape">
+                          <wps:wsp>
+                            <wps:cNvSpPr txBox="1">
+                              <a:spLocks noChangeArrowheads="1"/>
+                            </wps:cNvSpPr>
+                            <wps:spPr bwMode="auto">
+                              <a:xfrm>
+                                <a:off x="0" y="0"/>
+                                <a:ext cx="1323975" cy="1895475"/>
+                              </a:xfrm>
+                              <a:prstGeom prst="rect">
+                                <a:avLst/>
+                              </a:prstGeom>
+                              <a:noFill/>
+                              <a:ln w="9525">
+                                <a:noFill/>
+                                <a:miter lim="800000"/>
+                                <a:headEnd/>
+                                <a:tailEnd/>
+                              </a:ln>
+                            </wps:spPr>
+                            <wps:txbx>
+                              <w:txbxContent>
+                                <w:p>
+                                  <w:pPr>
+                                    <w:rPr>
+                                      <w:color w:val="FFFFFF" w:themeColor="background1"/>
+                                      <w:lang w:val="en-US"/>
+                                    </w:rPr>
+                                  </w:pPr>
+                                  <w:r>
+                                    <w:rPr>
+                                      <w:color w:val="FFFFFF" w:themeColor="background1"/>
+                                      <w:lang w:val="en-US"/>
+                                    </w:rPr>
+                                    <w:t xml:space="preserve">3. </w:t>
+                                  </w:r>
+                                </w:p>
+                                <w:p>
+                                  <w:pPr>
+                                    <w:pStyle w:val="ListParagraph"/>
+                                    <w:numPr>
+                                      <w:ilvl w:val="0"/>
+                                      <w:numId w:val="8"/>
+                                    </w:numPr>
+                                    <w:rPr>
+                                      <w:color w:val="FFFFFF" w:themeColor="background1"/>
+                                      <w:lang w:val="en-US"/>
+                                    </w:rPr>
+                                  </w:pPr>
+                                  <w:r>
+                                    <w:rPr>
+                                      <w:color w:val="FFFFFF" w:themeColor="background1"/>
+                                      <w:lang w:val="en-US"/>
+                                    </w:rPr>
+                                    <w:t>Mouse (</w:t>
+                                  </w:r>
+                                  <w:r>
+                                    <w:rPr>
+                                      <w:color w:val="FFFFFF" w:themeColor="background1"/>
+                                      <w:lang w:val="en-US"/>
+                                    </w:rPr>
+                                    <w:t>LMB Click</w:t>
+                                  </w:r>
+                                  <w:r>
+                                    <w:rPr>
+                                      <w:color w:val="FFFFFF" w:themeColor="background1"/>
+                                      <w:lang w:val="en-US"/>
+                                    </w:rPr>
+                                    <w:t>)</w:t>
+                                  </w:r>
+                                </w:p>
+                                <w:p>
+                                  <w:pPr>
+                                    <w:pStyle w:val="ListParagraph"/>
+                                    <w:numPr>
+                                      <w:ilvl w:val="0"/>
+                                      <w:numId w:val="8"/>
+                                    </w:numPr>
+                                    <w:rPr>
+                                      <w:color w:val="FFFFFF" w:themeColor="background1"/>
+                                      <w:lang w:val="en-US"/>
+                                    </w:rPr>
+                                  </w:pPr>
+                                  <w:r>
+                                    <w:rPr>
+                                      <w:color w:val="FFFFFF" w:themeColor="background1"/>
+                                      <w:lang w:val="en-US"/>
+                                    </w:rPr>
+                                    <w:t>Keyboard (WASD)</w:t>
+                                  </w:r>
+                                </w:p>
+                                <w:p>
+                                  <w:pPr>
+                                    <w:pStyle w:val="ListParagraph"/>
+                                    <w:numPr>
+                                      <w:ilvl w:val="0"/>
+                                      <w:numId w:val="8"/>
+                                    </w:numPr>
+                                    <w:rPr>
+                                      <w:color w:val="FFFFFF" w:themeColor="background1"/>
+                                      <w:lang w:val="en-US"/>
+                                    </w:rPr>
+                                  </w:pPr>
+                                  <w:r>
+                                    <w:rPr>
+                                      <w:color w:val="FFFFFF" w:themeColor="background1"/>
+                                      <w:lang w:val="en-US"/>
+                                    </w:rPr>
+                                    <w:t>Controller (Left analogue stick)</w:t>
+                                  </w:r>
+                                </w:p>
+                              </w:txbxContent>
+                            </wps:txbx>
+                            <wps:bodyPr rot="0" vert="horz" wrap="square" lIns="91440" tIns="45720" rIns="91440" bIns="45720" anchor="t" anchorCtr="0">
+                              <a:noAutofit/>
+                            </wps:bodyPr>
+                          </wps:wsp>
+                        </a:graphicData>
+                      </a:graphic>
+                      <wp14:sizeRelH relativeFrom="margin">
+                        <wp14:pctWidth>0</wp14:pctWidth>
+                      </wp14:sizeRelH>
+                      <wp14:sizeRelV relativeFrom="margin">
+                        <wp14:pctHeight>0</wp14:pctHeight>
+                      </wp14:sizeRelV>
+                    </wp:anchor>
+                  </w:drawing>
+                </mc:Choice>
+                <mc:Fallback>
+                  <w:pict>
+                    <v:shape w14:anchorId="4B23F0C8" id="Text Box 4" o:spid="_x0000_s1027" type="#_x0000_t202" style="position:absolute;margin-left:323.6pt;margin-top:85.2pt;width:104.25pt;height:149.25pt;z-index:-251641856;visibility:visible;mso-wrap-style:square;mso-width-percent:0;mso-height-percent:0;mso-wrap-distance-left:9pt;mso-wrap-distance-top:3.6pt;mso-wrap-distance-right:9pt;mso-wrap-distance-bottom:3.6pt;mso-position-horizontal:absolute;mso-position-horizontal-relative:text;mso-position-vertical:absolute;mso-position-vertical-relative:text;mso-width-percent:0;mso-height-percent:0;mso-width-relative:margin;mso-height-relative:margin;v-text-anchor:top" o:gfxdata="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" filled="f" stroked="f">
+                      <v:textbox>
+                        <w:txbxContent>
+                          <w:p>
+                            <w:pPr>
+                              <w:rPr>
+                                <w:color w:val="FFFFFF" w:themeColor="background1"/>
+                                <w:lang w:val="en-US"/>
+                              </w:rPr>
+                            </w:pPr>
+                            <w:r>
+                              <w:rPr>
+                                <w:color w:val="FFFFFF" w:themeColor="background1"/>
+                                <w:lang w:val="en-US"/>
+                              </w:rPr>
+                              <w:t xml:space="preserve">3. </w:t>
+                            </w:r>
+                          </w:p>
+                          <w:p>
+                            <w:pPr>
+                              <w:pStyle w:val="ListParagraph"/>
+                              <w:numPr>
+                                <w:ilvl w:val="0"/>
+                                <w:numId w:val="8"/>
+                              </w:numPr>
+                              <w:rPr>
+                                <w:color w:val="FFFFFF" w:themeColor="background1"/>
+                                <w:lang w:val="en-US"/>
+                              </w:rPr>
+                            </w:pPr>
+                            <w:r>
+                              <w:rPr>
+                                <w:color w:val="FFFFFF" w:themeColor="background1"/>
+                                <w:lang w:val="en-US"/>
+                              </w:rPr>
+                              <w:t>Mouse (</w:t>
+                            </w:r>
+                            <w:r>
+                              <w:rPr>
+                                <w:color w:val="FFFFFF" w:themeColor="background1"/>
+                                <w:lang w:val="en-US"/>
+                              </w:rPr>
+                              <w:t>LMB Click</w:t>
+                            </w:r>
+                            <w:r>
+                              <w:rPr>
+                                <w:color w:val="FFFFFF" w:themeColor="background1"/>
+                                <w:lang w:val="en-US"/>
+                              </w:rPr>
+                              <w:t>)</w:t>
+                            </w:r>
+                          </w:p>
+                          <w:p>
+                            <w:pPr>
+                              <w:pStyle w:val="ListParagraph"/>
+                              <w:numPr>
+                                <w:ilvl w:val="0"/>
+                                <w:numId w:val="8"/>
+                              </w:numPr>
+                              <w:rPr>
+                                <w:color w:val="FFFFFF" w:themeColor="background1"/>
+                                <w:lang w:val="en-US"/>
+                              </w:rPr>
+                            </w:pPr>
+                            <w:r>
+                              <w:rPr>
+                                <w:color w:val="FFFFFF" w:themeColor="background1"/>
+                                <w:lang w:val="en-US"/>
+                              </w:rPr>
+                              <w:t>Keyboard (WASD)</w:t>
+                            </w:r>
+                          </w:p>
+                          <w:p>
+                            <w:pPr>
+                              <w:pStyle w:val="ListParagraph"/>
+                              <w:numPr>
+                                <w:ilvl w:val="0"/>
+                                <w:numId w:val="8"/>
+                              </w:numPr>
+                              <w:rPr>
+                                <w:color w:val="FFFFFF" w:themeColor="background1"/>
+                                <w:lang w:val="en-US"/>
+                              </w:rPr>
+                            </w:pPr>
+                            <w:r>
+                              <w:rPr>
+                                <w:color w:val="FFFFFF" w:themeColor="background1"/>
+                                <w:lang w:val="en-US"/>
+                              </w:rPr>
+                              <w:t>Controller (Left analogue stick)</w:t>
+                            </w:r>
+                          </w:p>
+                        </w:txbxContent>
+                      </v:textbox>
+                      <w10:wrap type="square"/>
+                    </v:shape>
+                  </w:pict>
+                </mc:Fallback>
+              </mc:AlternateContent>
+            </w:r>
+            <w:r>
+              <w:rPr>
                 <w:b/>
                 <w:bCs/>
                 <w:noProof/>
               </w:rPr>
               <w:drawing>
-                <wp:anchor distT="0" distB="0" distL="114300" distR="114300" simplePos="0" relativeHeight="251663360" behindDoc="0" locked="0" layoutInCell="1" allowOverlap="1" wp14:anchorId="203EDC92" wp14:editId="77BE14C2">
+                <wp:anchor distT="0" distB="0" distL="114300" distR="114300" simplePos="0" relativeHeight="251663360" behindDoc="0" locked="0" layoutInCell="1" allowOverlap="1" wp14:anchorId="203EDC92" wp14:editId="07AAE081">
                   <wp:simplePos x="0" y="0"/>
                   <wp:positionH relativeFrom="margin">
                     <wp:align>center</wp:align>
                   </wp:positionH>
                   <wp:positionV relativeFrom="paragraph">
-                    <wp:posOffset>1491</wp:posOffset>
+                    <wp:posOffset>5715</wp:posOffset>
                   </wp:positionV>
-                  <wp:extent cx="3115531" cy="1752443"/>
-                  <wp:effectExtent l="0" t="0" r="8890" b="635"/>
+                  <wp:extent cx="5633085" cy="3168939"/>
+                  <wp:effectExtent l="0" t="0" r="5715" b="0"/>
                   <wp:wrapTopAndBottom/>
                   <wp:docPr id="11" name="Picture 11" descr="Logo&#10;&#10;Description automatically generated with medium confidence"/>
                   <wp:cNvGraphicFramePr>
@@ -3106,7 +3477,7 @@
                         <pic:spPr>
                           <a:xfrm>
                             <a:off x="0" y="0"/>
-                            <a:ext cx="3115531" cy="1752443"/>
+                            <a:ext cx="5633085" cy="3168939"/>
                           </a:xfrm>
                           <a:prstGeom prst="rect">
                             <a:avLst/>
@@ -3125,13 +3496,263 @@
               </w:drawing>
             </w:r>
             <w:r>
+              <w:rPr>
+                <w:noProof/>
+              </w:rPr>
+              <mc:AlternateContent>
+                <mc:Choice Requires="wps">
+                  <w:drawing>
+                    <wp:anchor distT="45720" distB="45720" distL="114300" distR="114300" simplePos="0" relativeHeight="251670528" behindDoc="1" locked="0" layoutInCell="1" allowOverlap="1" wp14:anchorId="21E2BBCE" wp14:editId="59696CEC">
+                      <wp:simplePos x="0" y="0"/>
+                      <wp:positionH relativeFrom="column">
+                        <wp:posOffset>3814445</wp:posOffset>
+                      </wp:positionH>
+                      <wp:positionV relativeFrom="paragraph">
+                        <wp:posOffset>62865</wp:posOffset>
+                      </wp:positionV>
+                      <wp:extent cx="508000" cy="504825"/>
+                      <wp:effectExtent l="0" t="0" r="0" b="0"/>
+                      <wp:wrapTight wrapText="bothSides">
+                        <wp:wrapPolygon edited="0">
+                          <wp:start x="2430" y="0"/>
+                          <wp:lineTo x="2430" y="20377"/>
+                          <wp:lineTo x="18630" y="20377"/>
+                          <wp:lineTo x="18630" y="0"/>
+                          <wp:lineTo x="2430" y="0"/>
+                        </wp:wrapPolygon>
+                      </wp:wrapTight>
+                      <wp:docPr id="217" name="Text Box 2"/>
+                      <wp:cNvGraphicFramePr>
+                        <a:graphicFrameLocks xmlns:a="http://schemas.openxmlformats.org/drawingml/2006/main"/>
+                      </wp:cNvGraphicFramePr>
+                      <a:graphic xmlns:a="http://schemas.openxmlformats.org/drawingml/2006/main">
+                        <a:graphicData uri="http://schemas.microsoft.com/office/word/2010/wordprocessingShape">
+                          <wps:wsp>
+                            <wps:cNvSpPr txBox="1">
+                              <a:spLocks noChangeArrowheads="1"/>
+                            </wps:cNvSpPr>
+                            <wps:spPr bwMode="auto">
+                              <a:xfrm>
+                                <a:off x="0" y="0"/>
+                                <a:ext cx="508000" cy="504825"/>
+                              </a:xfrm>
+                              <a:prstGeom prst="rect">
+                                <a:avLst/>
+                              </a:prstGeom>
+                              <a:noFill/>
+                              <a:ln w="9525">
+                                <a:noFill/>
+                                <a:miter lim="800000"/>
+                                <a:headEnd/>
+                                <a:tailEnd/>
+                              </a:ln>
+                            </wps:spPr>
+                            <wps:txbx>
+                              <w:txbxContent>
+                                <w:p>
+                                  <w:pPr>
+                                    <w:jc w:val="center"/>
+                                    <w:rPr>
+                                      <w:color w:val="FFFFFF" w:themeColor="background1"/>
+                                      <w:sz w:val="48"/>
+                                      <w:szCs w:val="48"/>
+                                      <w:lang w:val="en-US"/>
+                                    </w:rPr>
+                                  </w:pPr>
+                                  <w:r>
+                                    <w:rPr>
+                                      <w:color w:val="FFFFFF" w:themeColor="background1"/>
+                                      <w:sz w:val="48"/>
+                                      <w:szCs w:val="48"/>
+                                      <w:lang w:val="en-US"/>
+                                    </w:rPr>
+                                    <w:t>1</w:t>
+                                  </w:r>
+                                </w:p>
+                              </w:txbxContent>
+                            </wps:txbx>
+                            <wps:bodyPr rot="0" vert="horz" wrap="square" lIns="91440" tIns="45720" rIns="91440" bIns="45720" anchor="t" anchorCtr="0">
+                              <a:noAutofit/>
+                            </wps:bodyPr>
+                          </wps:wsp>
+                        </a:graphicData>
+                      </a:graphic>
+                      <wp14:sizeRelH relativeFrom="margin">
+                        <wp14:pctWidth>0</wp14:pctWidth>
+                      </wp14:sizeRelH>
+                      <wp14:sizeRelV relativeFrom="margin">
+                        <wp14:pctHeight>0</wp14:pctHeight>
+                      </wp14:sizeRelV>
+                    </wp:anchor>
+                  </w:drawing>
+                </mc:Choice>
+                <mc:Fallback>
+                  <w:pict>
+                    <v:shape w14:anchorId="21E2BBCE" id="_x0000_s1028" type="#_x0000_t202" style="position:absolute;margin-left:300.35pt;margin-top:4.95pt;width:40pt;height:39.75pt;z-index:-251645952;visibility:visible;mso-wrap-style:square;mso-width-percent:0;mso-height-percent:0;mso-wrap-distance-left:9pt;mso-wrap-distance-top:3.6pt;mso-wrap-distance-right:9pt;mso-wrap-distance-bottom:3.6pt;mso-position-horizontal:absolute;mso-position-horizontal-relative:text;mso-position-vertical:absolute;mso-position-vertical-relative:text;mso-width-percent:0;mso-height-percent:0;mso-width-relative:margin;mso-height-relative:margin;v-text-anchor:top" o:gfxdata="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" filled="f" stroked="f">
+                      <v:textbox>
+                        <w:txbxContent>
+                          <w:p>
+                            <w:pPr>
+                              <w:jc w:val="center"/>
+                              <w:rPr>
+                                <w:color w:val="FFFFFF" w:themeColor="background1"/>
+                                <w:sz w:val="48"/>
+                                <w:szCs w:val="48"/>
+                                <w:lang w:val="en-US"/>
+                              </w:rPr>
+                            </w:pPr>
+                            <w:r>
+                              <w:rPr>
+                                <w:color w:val="FFFFFF" w:themeColor="background1"/>
+                                <w:sz w:val="48"/>
+                                <w:szCs w:val="48"/>
+                                <w:lang w:val="en-US"/>
+                              </w:rPr>
+                              <w:t>1</w:t>
+                            </w:r>
+                          </w:p>
+                        </w:txbxContent>
+                      </v:textbox>
+                      <w10:wrap type="tight"/>
+                    </v:shape>
+                  </w:pict>
+                </mc:Fallback>
+              </mc:AlternateContent>
+            </w:r>
+            <w:r>
+              <w:rPr>
+                <w:b/>
+                <w:bCs/>
+                <w:noProof/>
+              </w:rPr>
+              <mc:AlternateContent>
+                <mc:Choice Requires="wps">
+                  <w:drawing>
+                    <wp:anchor distT="0" distB="0" distL="114300" distR="114300" simplePos="0" relativeHeight="251664384" behindDoc="1" locked="0" layoutInCell="1" allowOverlap="1" wp14:anchorId="613513D0" wp14:editId="4516CE3F">
+                      <wp:simplePos x="0" y="0"/>
+                      <wp:positionH relativeFrom="column">
+                        <wp:posOffset>3081020</wp:posOffset>
+                      </wp:positionH>
+                      <wp:positionV relativeFrom="paragraph">
+                        <wp:posOffset>281940</wp:posOffset>
+                      </wp:positionV>
+                      <wp:extent cx="438150" cy="619125"/>
+                      <wp:effectExtent l="0" t="114300" r="438150" b="123825"/>
+                      <wp:wrapTight wrapText="bothSides">
+                        <wp:wrapPolygon edited="0">
+                          <wp:start x="3757" y="-3988"/>
+                          <wp:lineTo x="2817" y="-1329"/>
+                          <wp:lineTo x="30052" y="7975"/>
+                          <wp:lineTo x="24417" y="7975"/>
+                          <wp:lineTo x="23478" y="19274"/>
+                          <wp:lineTo x="25357" y="23926"/>
+                          <wp:lineTo x="26296" y="25255"/>
+                          <wp:lineTo x="30991" y="25255"/>
+                          <wp:lineTo x="31930" y="23926"/>
+                          <wp:lineTo x="37565" y="18609"/>
+                          <wp:lineTo x="42261" y="8640"/>
+                          <wp:lineTo x="42261" y="3323"/>
+                          <wp:lineTo x="24417" y="-2658"/>
+                          <wp:lineTo x="10330" y="-3988"/>
+                          <wp:lineTo x="3757" y="-3988"/>
+                        </wp:wrapPolygon>
+                      </wp:wrapTight>
+                      <wp:docPr id="1" name="Connector: Curved 1"/>
+                      <wp:cNvGraphicFramePr/>
+                      <a:graphic xmlns:a="http://schemas.openxmlformats.org/drawingml/2006/main">
+                        <a:graphicData uri="http://schemas.microsoft.com/office/word/2010/wordprocessingShape">
+                          <wps:wsp>
+                            <wps:cNvCnPr/>
+                            <wps:spPr>
+                              <a:xfrm>
+                                <a:off x="0" y="0"/>
+                                <a:ext cx="438150" cy="619125"/>
+                              </a:xfrm>
+                              <a:prstGeom prst="curvedConnector3">
+                                <a:avLst>
+                                  <a:gd name="adj1" fmla="val 191330"/>
+                                </a:avLst>
+                              </a:prstGeom>
+                              <a:ln w="38100" cap="flat" cmpd="sng" algn="ctr">
+                                <a:solidFill>
+                                  <a:schemeClr val="accent4"/>
+                                </a:solidFill>
+                                <a:prstDash val="solid"/>
+                                <a:round/>
+                                <a:headEnd type="arrow" w="med" len="med"/>
+                                <a:tailEnd type="arrow" w="med" len="med"/>
+                              </a:ln>
+                            </wps:spPr>
+                            <wps:style>
+                              <a:lnRef idx="0">
+                                <a:scrgbClr r="0" g="0" b="0"/>
+                              </a:lnRef>
+                              <a:fillRef idx="0">
+                                <a:scrgbClr r="0" g="0" b="0"/>
+                              </a:fillRef>
+                              <a:effectRef idx="0">
+                                <a:scrgbClr r="0" g="0" b="0"/>
+                              </a:effectRef>
+                              <a:fontRef idx="minor">
+                                <a:schemeClr val="tx1"/>
+                              </a:fontRef>
+                            </wps:style>
+                            <wps:bodyPr/>
+                          </wps:wsp>
+                        </a:graphicData>
+                      </a:graphic>
+                      <wp14:sizeRelH relativeFrom="margin">
+                        <wp14:pctWidth>0</wp14:pctWidth>
+                      </wp14:sizeRelH>
+                      <wp14:sizeRelV relativeFrom="margin">
+                        <wp14:pctHeight>0</wp14:pctHeight>
+                      </wp14:sizeRelV>
+                    </wp:anchor>
+                  </w:drawing>
+                </mc:Choice>
+                <mc:Fallback>
+                  <w:pict>
+                    <v:shapetype w14:anchorId="48C6FDB4" id="_x0000_t38" coordsize="21600,21600" o:spt="38" o:oned="t" path="m,c@0,0@1,5400@1,10800@1,16200@2,21600,21600,21600e" filled="f">
+                      <v:formulas>
+                        <v:f eqn="mid #0 0"/>
+                        <v:f eqn="val #0"/>
+                        <v:f eqn="mid #0 21600"/>
+                      </v:formulas>
+                      <v:path arrowok="t" fillok="f" o:connecttype="none"/>
+                      <v:handles>
+                        <v:h position="#0,center"/>
+                      </v:handles>
+                      <o:lock v:ext="edit" shapetype="t"/>
+                    </v:shapetype>
+                    <v:shape id="Connector: Curved 1" o:spid="_x0000_s1026" type="#_x0000_t38" style="position:absolute;margin-left:242.6pt;margin-top:22.2pt;width:34.5pt;height:48.75pt;z-index:-251652096;visibility:visible;mso-wrap-style:square;mso-width-percent:0;mso-height-percent:0;mso-wrap-distance-left:9pt;mso-wrap-distance-top:0;mso-wrap-distance-right:9pt;mso-wrap-distance-bottom:0;mso-position-horizontal:absolute;mso-position-horizontal-relative:text;mso-position-vertical:absolute;mso-position-vertical-relative:text;mso-width-percent:0;mso-height-percent:0;mso-width-relative:margin;mso-height-relative:margin" o:gfxdata="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" adj="41327" strokecolor="#ffc000 [3207]" strokeweight="3pt">
+                      <v:stroke startarrow="open" endarrow="open"/>
+                      <w10:wrap type="tight"/>
+                    </v:shape>
+                  </w:pict>
+                </mc:Fallback>
+              </mc:AlternateContent>
+            </w:r>
+            <w:r>
               <w:t xml:space="preserve">A simple </w:t>
             </w:r>
             <w:r>
               <w:t xml:space="preserve">design of a prototype UI widget, </w:t>
             </w:r>
             <w:r>
-              <w:t xml:space="preserve">with the squares representing the 4 directions the player can move in the Unity studio project – Up, down, left and right. The direction will flash green if the player can move in that </w:t>
+              <w:t xml:space="preserve">with the squares representing the 4 directions the player can move in the Unity studio project – Up, down, left and right. </w:t>
+            </w:r>
+          </w:p>
+          <w:p/>
+          <w:p>
+            <w:pPr>
+              <w:pStyle w:val="ListParagraph"/>
+              <w:numPr>
+                <w:ilvl w:val="0"/>
+                <w:numId w:val="6"/>
+              </w:numPr>
+            </w:pPr>
+            <w:r>
+              <w:t xml:space="preserve">The direction will flash green if the player can move in that </w:t>
             </w:r>
             <w:r>
               <w:t xml:space="preserve">direction and </w:t>
@@ -3160,15 +3781,35 @@
           </w:p>
           <w:p/>
           <w:p>
+            <w:pPr>
+              <w:pStyle w:val="ListParagraph"/>
+              <w:numPr>
+                <w:ilvl w:val="0"/>
+                <w:numId w:val="6"/>
+              </w:numPr>
+            </w:pPr>
             <w:r>
               <w:t xml:space="preserve">To implement the above functionality, </w:t>
             </w:r>
             <w:r>
               <w:t xml:space="preserve">the Widget script will include code that sets all squares to white as default. The Player script will include code that moves the player to the respective direction via Input.GetAxis horizontal/vertical. </w:t>
             </w:r>
+            <w:r>
+              <w:t xml:space="preserve">Inputs to be registered by the </w:t>
+            </w:r>
+            <w:r>
+              <w:t>UI widget will be set in the Input Manager for the peripheral devices</w:t>
+            </w:r>
           </w:p>
           <w:p/>
           <w:p>
+            <w:pPr>
+              <w:pStyle w:val="ListParagraph"/>
+              <w:numPr>
+                <w:ilvl w:val="0"/>
+                <w:numId w:val="6"/>
+              </w:numPr>
+            </w:pPr>
             <w:r>
               <w:t>The keyboard mappings will be WASD for up, left, down and right respectively, while the controller’s analogue stick will follow the mapping set in the Input Manager.</w:t>
             </w:r>
@@ -3182,7 +3823,13 @@
               <w:t xml:space="preserve">from any peripheral device </w:t>
             </w:r>
             <w:r>
-              <w:t>will invoke the respective directional movement and flash colour.</w:t>
+              <w:t>will invoke the respective directional movement and flash colour</w:t>
+            </w:r>
+            <w:r>
+              <w:t xml:space="preserve"> functions</w:t>
+            </w:r>
+            <w:r>
+              <w:t>.</w:t>
             </w:r>
           </w:p>
         </w:tc>
@@ -3454,13 +4101,7 @@
               <w:cnfStyle w:val="000000000000" w:firstRow="0" w:lastRow="0" w:firstColumn="0" w:lastColumn="0" w:oddVBand="0" w:evenVBand="0" w:oddHBand="0" w:evenHBand="0" w:firstRowFirstColumn="0" w:firstRowLastColumn="0" w:lastRowFirstColumn="0" w:lastRowLastColumn="0"/>
             </w:pPr>
             <w:r>
-              <w:t>The player move</w:t>
-            </w:r>
-            <w:r>
-              <w:t>d</w:t>
-            </w:r>
-            <w:r>
-              <w:t xml:space="preserve"> to each node (except the root node) in the correct</w:t>
+              <w:t>The player moved to each node (except the root node) in the correct</w:t>
             </w:r>
             <w:r>
               <w:t xml:space="preserve"> direction</w:t>
@@ -3697,7 +4338,10 @@
               <w:t xml:space="preserve">and related scripts </w:t>
             </w:r>
             <w:r>
-              <w:t>were performing as expected.</w:t>
+              <w:t>were performing as expected</w:t>
+            </w:r>
+            <w:r>
+              <w:t>, except for the DFS pathfinding algorithm.</w:t>
             </w:r>
           </w:p>
         </w:tc>
@@ -3711,7 +4355,7 @@
               <w:cnfStyle w:val="000000100000" w:firstRow="0" w:lastRow="0" w:firstColumn="0" w:lastColumn="0" w:oddVBand="0" w:evenVBand="0" w:oddHBand="1" w:evenHBand="0" w:firstRowFirstColumn="0" w:firstRowLastColumn="0" w:lastRowFirstColumn="0" w:lastRowLastColumn="0"/>
             </w:pPr>
             <w:r>
-              <w:t>Yes</w:t>
+              <w:t>No</w:t>
             </w:r>
           </w:p>
         </w:tc>
@@ -3727,7 +4371,7 @@
               <w:jc w:val="center"/>
             </w:pPr>
             <w:r>
-              <w:t>Testing GameManager script (Load/Restart game)</w:t>
+              <w:t>Testing corrected DFS pathfinding</w:t>
             </w:r>
           </w:p>
         </w:tc>
@@ -3741,13 +4385,10 @@
               <w:cnfStyle w:val="000000000000" w:firstRow="0" w:lastRow="0" w:firstColumn="0" w:lastColumn="0" w:oddVBand="0" w:evenVBand="0" w:oddHBand="0" w:evenHBand="0" w:firstRowFirstColumn="0" w:firstRowLastColumn="0" w:lastRowFirstColumn="0" w:lastRowLastColumn="0"/>
             </w:pPr>
             <w:r>
-              <w:t xml:space="preserve">The game should end when the AI collides with the </w:t>
-            </w:r>
-            <w:r>
-              <w:t>player and</w:t>
-            </w:r>
-            <w:r>
-              <w:t xml:space="preserve"> restart the game after a brief pause.</w:t>
+              <w:t>The AI must travel to the player’s previous node via Depth First Search</w:t>
+            </w:r>
+            <w:r>
+              <w:t>.</w:t>
             </w:r>
           </w:p>
         </w:tc>
@@ -3761,7 +4402,13 @@
               <w:cnfStyle w:val="000000000000" w:firstRow="0" w:lastRow="0" w:firstColumn="0" w:lastColumn="0" w:oddVBand="0" w:evenVBand="0" w:oddHBand="0" w:evenHBand="0" w:firstRowFirstColumn="0" w:firstRowLastColumn="0" w:lastRowFirstColumn="0" w:lastRowLastColumn="0"/>
             </w:pPr>
             <w:r>
-              <w:t>The GameManager script functionality was performing as expected.</w:t>
+              <w:t>The DFS pathfinding algorithm was</w:t>
+            </w:r>
+            <w:r>
+              <w:t xml:space="preserve"> performing as expected</w:t>
+            </w:r>
+            <w:r>
+              <w:t>.</w:t>
             </w:r>
           </w:p>
         </w:tc>
@@ -3793,6 +4440,9 @@
             <w:pPr>
               <w:jc w:val="center"/>
             </w:pPr>
+            <w:r>
+              <w:t>Testing GameManager script (Load/Restart game)</w:t>
+            </w:r>
           </w:p>
         </w:tc>
         <w:tc>
@@ -3804,6 +4454,15 @@
               <w:jc w:val="center"/>
               <w:cnfStyle w:val="000000100000" w:firstRow="0" w:lastRow="0" w:firstColumn="0" w:lastColumn="0" w:oddVBand="0" w:evenVBand="0" w:oddHBand="1" w:evenHBand="0" w:firstRowFirstColumn="0" w:firstRowLastColumn="0" w:lastRowFirstColumn="0" w:lastRowLastColumn="0"/>
             </w:pPr>
+            <w:r>
+              <w:t xml:space="preserve">The game should end when the AI collides with the </w:t>
+            </w:r>
+            <w:r>
+              <w:t>player and</w:t>
+            </w:r>
+            <w:r>
+              <w:t xml:space="preserve"> restart the game after a brief pause.</w:t>
+            </w:r>
           </w:p>
         </w:tc>
         <w:tc>
@@ -3815,6 +4474,9 @@
               <w:jc w:val="center"/>
               <w:cnfStyle w:val="000000100000" w:firstRow="0" w:lastRow="0" w:firstColumn="0" w:lastColumn="0" w:oddVBand="0" w:evenVBand="0" w:oddHBand="1" w:evenHBand="0" w:firstRowFirstColumn="0" w:firstRowLastColumn="0" w:lastRowFirstColumn="0" w:lastRowLastColumn="0"/>
             </w:pPr>
+            <w:r>
+              <w:t>The GameManager script functionality was performing as expected.</w:t>
+            </w:r>
           </w:p>
         </w:tc>
         <w:tc>
@@ -3826,201 +4488,19 @@
               <w:jc w:val="center"/>
               <w:cnfStyle w:val="000000100000" w:firstRow="0" w:lastRow="0" w:firstColumn="0" w:lastColumn="0" w:oddVBand="0" w:evenVBand="0" w:oddHBand="1" w:evenHBand="0" w:firstRowFirstColumn="0" w:firstRowLastColumn="0" w:lastRowFirstColumn="0" w:lastRowLastColumn="0"/>
             </w:pPr>
-          </w:p>
-        </w:tc>
-      </w:tr>
-      <w:tr>
-        <w:tc>
-          <w:tcPr>
-            <w:cnfStyle w:val="001000000000" w:firstRow="0" w:lastRow="0" w:firstColumn="1" w:lastColumn="0" w:oddVBand="0" w:evenVBand="0" w:oddHBand="0" w:evenHBand="0" w:firstRowFirstColumn="0" w:firstRowLastColumn="0" w:lastRowFirstColumn="0" w:lastRowLastColumn="0"/>
-            <w:tcW w:w="2254" w:type="dxa"/>
-          </w:tcPr>
-          <w:p>
-            <w:pPr>
-              <w:jc w:val="center"/>
-            </w:pPr>
-          </w:p>
-        </w:tc>
-        <w:tc>
-          <w:tcPr>
-            <w:tcW w:w="2254" w:type="dxa"/>
-          </w:tcPr>
-          <w:p>
-            <w:pPr>
-              <w:jc w:val="center"/>
-              <w:cnfStyle w:val="000000000000" w:firstRow="0" w:lastRow="0" w:firstColumn="0" w:lastColumn="0" w:oddVBand="0" w:evenVBand="0" w:oddHBand="0" w:evenHBand="0" w:firstRowFirstColumn="0" w:firstRowLastColumn="0" w:lastRowFirstColumn="0" w:lastRowLastColumn="0"/>
-            </w:pPr>
-          </w:p>
-        </w:tc>
-        <w:tc>
-          <w:tcPr>
-            <w:tcW w:w="2254" w:type="dxa"/>
-          </w:tcPr>
-          <w:p>
-            <w:pPr>
-              <w:jc w:val="center"/>
-              <w:cnfStyle w:val="000000000000" w:firstRow="0" w:lastRow="0" w:firstColumn="0" w:lastColumn="0" w:oddVBand="0" w:evenVBand="0" w:oddHBand="0" w:evenHBand="0" w:firstRowFirstColumn="0" w:firstRowLastColumn="0" w:lastRowFirstColumn="0" w:lastRowLastColumn="0"/>
-            </w:pPr>
-          </w:p>
-        </w:tc>
-        <w:tc>
-          <w:tcPr>
-            <w:tcW w:w="2254" w:type="dxa"/>
-          </w:tcPr>
-          <w:p>
-            <w:pPr>
-              <w:jc w:val="center"/>
-              <w:cnfStyle w:val="000000000000" w:firstRow="0" w:lastRow="0" w:firstColumn="0" w:lastColumn="0" w:oddVBand="0" w:evenVBand="0" w:oddHBand="0" w:evenHBand="0" w:firstRowFirstColumn="0" w:firstRowLastColumn="0" w:lastRowFirstColumn="0" w:lastRowLastColumn="0"/>
-            </w:pPr>
-          </w:p>
-        </w:tc>
-      </w:tr>
-      <w:tr>
-        <w:trPr>
-          <w:cnfStyle w:val="000000100000" w:firstRow="0" w:lastRow="0" w:firstColumn="0" w:lastColumn="0" w:oddVBand="0" w:evenVBand="0" w:oddHBand="1" w:evenHBand="0" w:firstRowFirstColumn="0" w:firstRowLastColumn="0" w:lastRowFirstColumn="0" w:lastRowLastColumn="0"/>
-        </w:trPr>
-        <w:tc>
-          <w:tcPr>
-            <w:cnfStyle w:val="001000000000" w:firstRow="0" w:lastRow="0" w:firstColumn="1" w:lastColumn="0" w:oddVBand="0" w:evenVBand="0" w:oddHBand="0" w:evenHBand="0" w:firstRowFirstColumn="0" w:firstRowLastColumn="0" w:lastRowFirstColumn="0" w:lastRowLastColumn="0"/>
-            <w:tcW w:w="2254" w:type="dxa"/>
-          </w:tcPr>
-          <w:p>
-            <w:pPr>
-              <w:jc w:val="center"/>
-            </w:pPr>
-          </w:p>
-        </w:tc>
-        <w:tc>
-          <w:tcPr>
-            <w:tcW w:w="2254" w:type="dxa"/>
-          </w:tcPr>
-          <w:p>
-            <w:pPr>
-              <w:jc w:val="center"/>
-              <w:cnfStyle w:val="000000100000" w:firstRow="0" w:lastRow="0" w:firstColumn="0" w:lastColumn="0" w:oddVBand="0" w:evenVBand="0" w:oddHBand="1" w:evenHBand="0" w:firstRowFirstColumn="0" w:firstRowLastColumn="0" w:lastRowFirstColumn="0" w:lastRowLastColumn="0"/>
-            </w:pPr>
-          </w:p>
-        </w:tc>
-        <w:tc>
-          <w:tcPr>
-            <w:tcW w:w="2254" w:type="dxa"/>
-          </w:tcPr>
-          <w:p>
-            <w:pPr>
-              <w:jc w:val="center"/>
-              <w:cnfStyle w:val="000000100000" w:firstRow="0" w:lastRow="0" w:firstColumn="0" w:lastColumn="0" w:oddVBand="0" w:evenVBand="0" w:oddHBand="1" w:evenHBand="0" w:firstRowFirstColumn="0" w:firstRowLastColumn="0" w:lastRowFirstColumn="0" w:lastRowLastColumn="0"/>
-            </w:pPr>
-          </w:p>
-        </w:tc>
-        <w:tc>
-          <w:tcPr>
-            <w:tcW w:w="2254" w:type="dxa"/>
-          </w:tcPr>
-          <w:p>
-            <w:pPr>
-              <w:jc w:val="center"/>
-              <w:cnfStyle w:val="000000100000" w:firstRow="0" w:lastRow="0" w:firstColumn="0" w:lastColumn="0" w:oddVBand="0" w:evenVBand="0" w:oddHBand="1" w:evenHBand="0" w:firstRowFirstColumn="0" w:firstRowLastColumn="0" w:lastRowFirstColumn="0" w:lastRowLastColumn="0"/>
-            </w:pPr>
-          </w:p>
-        </w:tc>
-      </w:tr>
-      <w:tr>
-        <w:tc>
-          <w:tcPr>
-            <w:cnfStyle w:val="001000000000" w:firstRow="0" w:lastRow="0" w:firstColumn="1" w:lastColumn="0" w:oddVBand="0" w:evenVBand="0" w:oddHBand="0" w:evenHBand="0" w:firstRowFirstColumn="0" w:firstRowLastColumn="0" w:lastRowFirstColumn="0" w:lastRowLastColumn="0"/>
-            <w:tcW w:w="2254" w:type="dxa"/>
-          </w:tcPr>
-          <w:p>
-            <w:pPr>
-              <w:jc w:val="center"/>
-            </w:pPr>
-          </w:p>
-        </w:tc>
-        <w:tc>
-          <w:tcPr>
-            <w:tcW w:w="2254" w:type="dxa"/>
-          </w:tcPr>
-          <w:p>
-            <w:pPr>
-              <w:jc w:val="center"/>
-              <w:cnfStyle w:val="000000000000" w:firstRow="0" w:lastRow="0" w:firstColumn="0" w:lastColumn="0" w:oddVBand="0" w:evenVBand="0" w:oddHBand="0" w:evenHBand="0" w:firstRowFirstColumn="0" w:firstRowLastColumn="0" w:lastRowFirstColumn="0" w:lastRowLastColumn="0"/>
-            </w:pPr>
-          </w:p>
-        </w:tc>
-        <w:tc>
-          <w:tcPr>
-            <w:tcW w:w="2254" w:type="dxa"/>
-          </w:tcPr>
-          <w:p>
-            <w:pPr>
-              <w:jc w:val="center"/>
-              <w:cnfStyle w:val="000000000000" w:firstRow="0" w:lastRow="0" w:firstColumn="0" w:lastColumn="0" w:oddVBand="0" w:evenVBand="0" w:oddHBand="0" w:evenHBand="0" w:firstRowFirstColumn="0" w:firstRowLastColumn="0" w:lastRowFirstColumn="0" w:lastRowLastColumn="0"/>
-            </w:pPr>
-          </w:p>
-        </w:tc>
-        <w:tc>
-          <w:tcPr>
-            <w:tcW w:w="2254" w:type="dxa"/>
-          </w:tcPr>
-          <w:p>
-            <w:pPr>
-              <w:jc w:val="center"/>
-              <w:cnfStyle w:val="000000000000" w:firstRow="0" w:lastRow="0" w:firstColumn="0" w:lastColumn="0" w:oddVBand="0" w:evenVBand="0" w:oddHBand="0" w:evenHBand="0" w:firstRowFirstColumn="0" w:firstRowLastColumn="0" w:lastRowFirstColumn="0" w:lastRowLastColumn="0"/>
-            </w:pPr>
-          </w:p>
-        </w:tc>
-      </w:tr>
-      <w:tr>
-        <w:trPr>
-          <w:cnfStyle w:val="000000100000" w:firstRow="0" w:lastRow="0" w:firstColumn="0" w:lastColumn="0" w:oddVBand="0" w:evenVBand="0" w:oddHBand="1" w:evenHBand="0" w:firstRowFirstColumn="0" w:firstRowLastColumn="0" w:lastRowFirstColumn="0" w:lastRowLastColumn="0"/>
-        </w:trPr>
-        <w:tc>
-          <w:tcPr>
-            <w:cnfStyle w:val="001000000000" w:firstRow="0" w:lastRow="0" w:firstColumn="1" w:lastColumn="0" w:oddVBand="0" w:evenVBand="0" w:oddHBand="0" w:evenHBand="0" w:firstRowFirstColumn="0" w:firstRowLastColumn="0" w:lastRowFirstColumn="0" w:lastRowLastColumn="0"/>
-            <w:tcW w:w="2254" w:type="dxa"/>
-          </w:tcPr>
-          <w:p>
-            <w:pPr>
-              <w:jc w:val="center"/>
-            </w:pPr>
-          </w:p>
-        </w:tc>
-        <w:tc>
-          <w:tcPr>
-            <w:tcW w:w="2254" w:type="dxa"/>
-          </w:tcPr>
-          <w:p>
-            <w:pPr>
-              <w:jc w:val="center"/>
-              <w:cnfStyle w:val="000000100000" w:firstRow="0" w:lastRow="0" w:firstColumn="0" w:lastColumn="0" w:oddVBand="0" w:evenVBand="0" w:oddHBand="1" w:evenHBand="0" w:firstRowFirstColumn="0" w:firstRowLastColumn="0" w:lastRowFirstColumn="0" w:lastRowLastColumn="0"/>
-            </w:pPr>
-          </w:p>
-        </w:tc>
-        <w:tc>
-          <w:tcPr>
-            <w:tcW w:w="2254" w:type="dxa"/>
-          </w:tcPr>
-          <w:p>
-            <w:pPr>
-              <w:jc w:val="center"/>
-              <w:cnfStyle w:val="000000100000" w:firstRow="0" w:lastRow="0" w:firstColumn="0" w:lastColumn="0" w:oddVBand="0" w:evenVBand="0" w:oddHBand="1" w:evenHBand="0" w:firstRowFirstColumn="0" w:firstRowLastColumn="0" w:lastRowFirstColumn="0" w:lastRowLastColumn="0"/>
-            </w:pPr>
-          </w:p>
-        </w:tc>
-        <w:tc>
-          <w:tcPr>
-            <w:tcW w:w="2254" w:type="dxa"/>
-          </w:tcPr>
-          <w:p>
-            <w:pPr>
-              <w:jc w:val="center"/>
-              <w:cnfStyle w:val="000000100000" w:firstRow="0" w:lastRow="0" w:firstColumn="0" w:lastColumn="0" w:oddVBand="0" w:evenVBand="0" w:oddHBand="1" w:evenHBand="0" w:firstRowFirstColumn="0" w:firstRowLastColumn="0" w:lastRowFirstColumn="0" w:lastRowLastColumn="0"/>
-            </w:pPr>
+            <w:r>
+              <w:t>Yes</w:t>
+            </w:r>
           </w:p>
         </w:tc>
       </w:tr>
     </w:tbl>
     <w:p/>
+    <w:p>
+      <w:r>
+        <w:br w:type="page"/>
+      </w:r>
+    </w:p>
     <w:p>
       <w:pPr>
         <w:rPr>
@@ -4222,6 +4702,9 @@
             <w:pPr>
               <w:jc w:val="center"/>
             </w:pPr>
+            <w:r>
+              <w:t>Y</w:t>
+            </w:r>
           </w:p>
         </w:tc>
       </w:tr>
@@ -4255,6 +4738,9 @@
             <w:pPr>
               <w:jc w:val="center"/>
             </w:pPr>
+            <w:r>
+              <w:t>Y</w:t>
+            </w:r>
           </w:p>
         </w:tc>
       </w:tr>
@@ -4288,6 +4774,9 @@
             <w:pPr>
               <w:jc w:val="center"/>
             </w:pPr>
+            <w:r>
+              <w:t>Y</w:t>
+            </w:r>
           </w:p>
         </w:tc>
       </w:tr>
@@ -4663,7 +5152,42 @@
                 <w:sz w:val="24"/>
                 <w:szCs w:val="24"/>
               </w:rPr>
-              <w:t>The ability of the AI to move diagonally may frustrate players as they are unable to perform the same movement.</w:t>
+              <w:t>The</w:t>
+            </w:r>
+            <w:r>
+              <w:rPr>
+                <w:sz w:val="24"/>
+                <w:szCs w:val="24"/>
+              </w:rPr>
+              <w:t xml:space="preserve"> speed of the</w:t>
+            </w:r>
+            <w:r>
+              <w:rPr>
+                <w:sz w:val="24"/>
+                <w:szCs w:val="24"/>
+              </w:rPr>
+              <w:t xml:space="preserve"> </w:t>
+            </w:r>
+            <w:r>
+              <w:rPr>
+                <w:sz w:val="24"/>
+                <w:szCs w:val="24"/>
+              </w:rPr>
+              <w:t xml:space="preserve">AI may be too fast for some players, no easy way to adjust the speed stat for both </w:t>
+            </w:r>
+            <w:r>
+              <w:rPr>
+                <w:sz w:val="24"/>
+                <w:szCs w:val="24"/>
+              </w:rPr>
+              <w:t xml:space="preserve">the </w:t>
+            </w:r>
+            <w:r>
+              <w:rPr>
+                <w:sz w:val="24"/>
+                <w:szCs w:val="24"/>
+              </w:rPr>
+              <w:t>AI and player.</w:t>
             </w:r>
           </w:p>
         </w:tc>
@@ -4793,80 +5317,38 @@
             <w:pPr>
               <w:jc w:val="center"/>
               <w:rPr>
-                <w:b/>
-                <w:bCs/>
                 <w:sz w:val="24"/>
                 <w:szCs w:val="24"/>
               </w:rPr>
             </w:pPr>
-          </w:p>
-        </w:tc>
-        <w:tc>
-          <w:tcPr>
-            <w:tcW w:w="4508" w:type="dxa"/>
-          </w:tcPr>
-          <w:p>
-            <w:pPr>
-              <w:jc w:val="center"/>
-              <w:rPr>
-                <w:b/>
-                <w:bCs/>
+            <w:r>
+              <w:rPr>
                 <w:sz w:val="24"/>
                 <w:szCs w:val="24"/>
               </w:rPr>
-            </w:pPr>
-          </w:p>
-        </w:tc>
-      </w:tr>
-      <w:tr>
-        <w:tc>
-          <w:tcPr>
-            <w:tcW w:w="4508" w:type="dxa"/>
-          </w:tcPr>
-          <w:p>
-            <w:pPr>
-              <w:jc w:val="center"/>
-              <w:rPr>
-                <w:b/>
-                <w:bCs/>
+              <w:t xml:space="preserve">Add </w:t>
+            </w:r>
+            <w:r>
+              <w:rPr>
                 <w:sz w:val="24"/>
                 <w:szCs w:val="24"/>
               </w:rPr>
-            </w:pPr>
-          </w:p>
-        </w:tc>
-        <w:tc>
-          <w:tcPr>
-            <w:tcW w:w="4508" w:type="dxa"/>
-          </w:tcPr>
-          <w:p>
-            <w:pPr>
-              <w:jc w:val="center"/>
-              <w:rPr>
-                <w:b/>
-                <w:bCs/>
+              <w:t xml:space="preserve">the </w:t>
+            </w:r>
+            <w:r>
+              <w:rPr>
                 <w:sz w:val="24"/>
                 <w:szCs w:val="24"/>
               </w:rPr>
-            </w:pPr>
-          </w:p>
-        </w:tc>
-      </w:tr>
-      <w:tr>
-        <w:tc>
-          <w:tcPr>
-            <w:tcW w:w="4508" w:type="dxa"/>
-          </w:tcPr>
-          <w:p>
-            <w:pPr>
-              <w:jc w:val="center"/>
-              <w:rPr>
-                <w:b/>
-                <w:bCs/>
+              <w:t xml:space="preserve">missing line of code </w:t>
+            </w:r>
+            <w:r>
+              <w:rPr>
                 <w:sz w:val="24"/>
                 <w:szCs w:val="24"/>
               </w:rPr>
-            </w:pPr>
+              <w:t>which sets the value of targetNode to the return result of the DepthFirstSearch algorithm.</w:t>
+            </w:r>
           </w:p>
         </w:tc>
         <w:tc>
@@ -4877,80 +5359,96 @@
             <w:pPr>
               <w:jc w:val="center"/>
               <w:rPr>
-                <w:b/>
-                <w:bCs/>
                 <w:sz w:val="24"/>
                 <w:szCs w:val="24"/>
               </w:rPr>
             </w:pPr>
-          </w:p>
-        </w:tc>
-      </w:tr>
-      <w:tr>
-        <w:tc>
-          <w:tcPr>
-            <w:tcW w:w="4508" w:type="dxa"/>
-          </w:tcPr>
-          <w:p>
-            <w:pPr>
-              <w:jc w:val="center"/>
-              <w:rPr>
-                <w:b/>
-                <w:bCs/>
+            <w:r>
+              <w:rPr>
                 <w:sz w:val="24"/>
                 <w:szCs w:val="24"/>
               </w:rPr>
-            </w:pPr>
-          </w:p>
-        </w:tc>
-        <w:tc>
-          <w:tcPr>
-            <w:tcW w:w="4508" w:type="dxa"/>
-          </w:tcPr>
-          <w:p>
-            <w:pPr>
-              <w:jc w:val="center"/>
-              <w:rPr>
-                <w:b/>
-                <w:bCs/>
+              <w:t xml:space="preserve">Added the following code: </w:t>
+            </w:r>
+            <w:r>
+              <w:rPr>
                 <w:sz w:val="24"/>
                 <w:szCs w:val="24"/>
               </w:rPr>
-            </w:pPr>
-          </w:p>
-        </w:tc>
-      </w:tr>
-      <w:tr>
-        <w:tc>
-          <w:tcPr>
-            <w:tcW w:w="4508" w:type="dxa"/>
-          </w:tcPr>
-          <w:p>
-            <w:pPr>
-              <w:jc w:val="center"/>
-              <w:rPr>
-                <w:b/>
-                <w:bCs/>
+              <w:t xml:space="preserve"> targetNode = DepthFirstSearch();</w:t>
+            </w:r>
+          </w:p>
+          <w:p>
+            <w:pPr>
+              <w:jc w:val="center"/>
+              <w:rPr>
                 <w:sz w:val="24"/>
                 <w:szCs w:val="24"/>
               </w:rPr>
             </w:pPr>
-          </w:p>
-        </w:tc>
-        <w:tc>
-          <w:tcPr>
-            <w:tcW w:w="4508" w:type="dxa"/>
-          </w:tcPr>
-          <w:p>
-            <w:pPr>
-              <w:jc w:val="center"/>
-              <w:rPr>
-                <w:b/>
-                <w:bCs/>
+            <w:r>
+              <w:rPr>
                 <w:sz w:val="24"/>
                 <w:szCs w:val="24"/>
               </w:rPr>
-            </w:pPr>
+              <w:t xml:space="preserve">Testing revealed the </w:t>
+            </w:r>
+            <w:r>
+              <w:rPr>
+                <w:sz w:val="24"/>
+                <w:szCs w:val="24"/>
+              </w:rPr>
+              <w:t>AI</w:t>
+            </w:r>
+            <w:r>
+              <w:rPr>
+                <w:sz w:val="24"/>
+                <w:szCs w:val="24"/>
+              </w:rPr>
+              <w:t xml:space="preserve"> was following</w:t>
+            </w:r>
+            <w:r>
+              <w:rPr>
+                <w:sz w:val="24"/>
+                <w:szCs w:val="24"/>
+              </w:rPr>
+              <w:t xml:space="preserve"> the player as expected with the DFS algorithm.</w:t>
+            </w:r>
+            <w:r>
+              <w:rPr>
+                <w:sz w:val="24"/>
+                <w:szCs w:val="24"/>
+              </w:rPr>
+              <w:t xml:space="preserve"> Project </w:t>
+            </w:r>
+            <w:r>
+              <w:rPr>
+                <w:sz w:val="24"/>
+                <w:szCs w:val="24"/>
+              </w:rPr>
+              <w:t xml:space="preserve">considered </w:t>
+            </w:r>
+            <w:r>
+              <w:rPr>
+                <w:sz w:val="24"/>
+                <w:szCs w:val="24"/>
+              </w:rPr>
+              <w:t xml:space="preserve">complete, build </w:t>
+            </w:r>
+            <w:r>
+              <w:rPr>
+                <w:sz w:val="24"/>
+                <w:szCs w:val="24"/>
+              </w:rPr>
+              <w:t xml:space="preserve">Windows and WebGL builds </w:t>
+            </w:r>
+            <w:r>
+              <w:rPr>
+                <w:sz w:val="24"/>
+                <w:szCs w:val="24"/>
+              </w:rPr>
+              <w:t>and submit.</w:t>
+            </w:r>
           </w:p>
         </w:tc>
       </w:tr>
@@ -5023,21 +5521,20 @@
     </w:p>
     <w:sdt>
       <w:sdtPr>
+        <w:rPr>
+          <w:rFonts w:asciiTheme="minorHAnsi" w:eastAsiaTheme="minorHAnsi" w:hAnsiTheme="minorHAnsi" w:cstheme="minorBidi"/>
+          <w:color w:val="auto"/>
+          <w:sz w:val="22"/>
+          <w:szCs w:val="22"/>
+          <w:lang w:val="en-AU"/>
+        </w:rPr>
         <w:id w:val="69854113"/>
         <w:docPartObj>
           <w:docPartGallery w:val="Bibliographies"/>
           <w:docPartUnique/>
         </w:docPartObj>
       </w:sdtPr>
-      <w:sdtEndPr>
-        <w:rPr>
-          <w:rFonts w:asciiTheme="minorHAnsi" w:eastAsiaTheme="minorHAnsi" w:hAnsiTheme="minorHAnsi" w:cstheme="minorBidi"/>
-          <w:color w:val="auto"/>
-          <w:sz w:val="22"/>
-          <w:szCs w:val="22"/>
-          <w:lang w:val="en-AU"/>
-        </w:rPr>
-      </w:sdtEndPr>
+      <w:sdtEndPr/>
       <w:sdtContent>
         <w:p>
           <w:pPr>
@@ -5052,6 +5549,7 @@
             <w:id w:val="-573587230"/>
             <w:bibliography/>
           </w:sdtPr>
+          <w:sdtEndPr/>
           <w:sdtContent>
             <w:p>
               <w:pPr>
@@ -5560,9 +6058,9 @@
     </w:lvl>
   </w:abstractNum>
   <w:abstractNum w:abstractNumId="1" w15:restartNumberingAfterBreak="0">
-    <w:nsid w:val="17E027EE"/>
+    <w:nsid w:val="15174CCC"/>
     <w:multiLevelType w:val="hybridMultilevel"/>
-    <w:tmpl w:val="14ECF974"/>
+    <w:tmpl w:val="D278DF82"/>
     <w:lvl w:ilvl="0" w:tplc="0C090001">
       <w:start w:val="1"/>
       <w:numFmt w:val="bullet"/>
@@ -5673,6 +6171,119 @@
     </w:lvl>
   </w:abstractNum>
   <w:abstractNum w:abstractNumId="2" w15:restartNumberingAfterBreak="0">
+    <w:nsid w:val="17E027EE"/>
+    <w:multiLevelType w:val="hybridMultilevel"/>
+    <w:tmpl w:val="14ECF974"/>
+    <w:lvl w:ilvl="0" w:tplc="0C090001">
+      <w:start w:val="1"/>
+      <w:numFmt w:val="bullet"/>
+      <w:lvlText w:val=""/>
+      <w:lvlJc w:val="left"/>
+      <w:pPr>
+        <w:ind w:left="720" w:hanging="360"/>
+      </w:pPr>
+      <w:rPr>
+        <w:rFonts w:ascii="Symbol" w:hAnsi="Symbol" w:hint="default"/>
+      </w:rPr>
+    </w:lvl>
+    <w:lvl w:ilvl="1" w:tplc="0C090003" w:tentative="1">
+      <w:start w:val="1"/>
+      <w:numFmt w:val="bullet"/>
+      <w:lvlText w:val="o"/>
+      <w:lvlJc w:val="left"/>
+      <w:pPr>
+        <w:ind w:left="1440" w:hanging="360"/>
+      </w:pPr>
+      <w:rPr>
+        <w:rFonts w:ascii="Courier New" w:hAnsi="Courier New" w:cs="Courier New" w:hint="default"/>
+      </w:rPr>
+    </w:lvl>
+    <w:lvl w:ilvl="2" w:tplc="0C090005" w:tentative="1">
+      <w:start w:val="1"/>
+      <w:numFmt w:val="bullet"/>
+      <w:lvlText w:val=""/>
+      <w:lvlJc w:val="left"/>
+      <w:pPr>
+        <w:ind w:left="2160" w:hanging="360"/>
+      </w:pPr>
+      <w:rPr>
+        <w:rFonts w:ascii="Wingdings" w:hAnsi="Wingdings" w:hint="default"/>
+      </w:rPr>
+    </w:lvl>
+    <w:lvl w:ilvl="3" w:tplc="0C090001" w:tentative="1">
+      <w:start w:val="1"/>
+      <w:numFmt w:val="bullet"/>
+      <w:lvlText w:val=""/>
+      <w:lvlJc w:val="left"/>
+      <w:pPr>
+        <w:ind w:left="2880" w:hanging="360"/>
+      </w:pPr>
+      <w:rPr>
+        <w:rFonts w:ascii="Symbol" w:hAnsi="Symbol" w:hint="default"/>
+      </w:rPr>
+    </w:lvl>
+    <w:lvl w:ilvl="4" w:tplc="0C090003" w:tentative="1">
+      <w:start w:val="1"/>
+      <w:numFmt w:val="bullet"/>
+      <w:lvlText w:val="o"/>
+      <w:lvlJc w:val="left"/>
+      <w:pPr>
+        <w:ind w:left="3600" w:hanging="360"/>
+      </w:pPr>
+      <w:rPr>
+        <w:rFonts w:ascii="Courier New" w:hAnsi="Courier New" w:cs="Courier New" w:hint="default"/>
+      </w:rPr>
+    </w:lvl>
+    <w:lvl w:ilvl="5" w:tplc="0C090005" w:tentative="1">
+      <w:start w:val="1"/>
+      <w:numFmt w:val="bullet"/>
+      <w:lvlText w:val=""/>
+      <w:lvlJc w:val="left"/>
+      <w:pPr>
+        <w:ind w:left="4320" w:hanging="360"/>
+      </w:pPr>
+      <w:rPr>
+        <w:rFonts w:ascii="Wingdings" w:hAnsi="Wingdings" w:hint="default"/>
+      </w:rPr>
+    </w:lvl>
+    <w:lvl w:ilvl="6" w:tplc="0C090001" w:tentative="1">
+      <w:start w:val="1"/>
+      <w:numFmt w:val="bullet"/>
+      <w:lvlText w:val=""/>
+      <w:lvlJc w:val="left"/>
+      <w:pPr>
+        <w:ind w:left="5040" w:hanging="360"/>
+      </w:pPr>
+      <w:rPr>
+        <w:rFonts w:ascii="Symbol" w:hAnsi="Symbol" w:hint="default"/>
+      </w:rPr>
+    </w:lvl>
+    <w:lvl w:ilvl="7" w:tplc="0C090003" w:tentative="1">
+      <w:start w:val="1"/>
+      <w:numFmt w:val="bullet"/>
+      <w:lvlText w:val="o"/>
+      <w:lvlJc w:val="left"/>
+      <w:pPr>
+        <w:ind w:left="5760" w:hanging="360"/>
+      </w:pPr>
+      <w:rPr>
+        <w:rFonts w:ascii="Courier New" w:hAnsi="Courier New" w:cs="Courier New" w:hint="default"/>
+      </w:rPr>
+    </w:lvl>
+    <w:lvl w:ilvl="8" w:tplc="0C090005" w:tentative="1">
+      <w:start w:val="1"/>
+      <w:numFmt w:val="bullet"/>
+      <w:lvlText w:val=""/>
+      <w:lvlJc w:val="left"/>
+      <w:pPr>
+        <w:ind w:left="6480" w:hanging="360"/>
+      </w:pPr>
+      <w:rPr>
+        <w:rFonts w:ascii="Wingdings" w:hAnsi="Wingdings" w:hint="default"/>
+      </w:rPr>
+    </w:lvl>
+  </w:abstractNum>
+  <w:abstractNum w:abstractNumId="3" w15:restartNumberingAfterBreak="0">
     <w:nsid w:val="1863563B"/>
     <w:multiLevelType w:val="multilevel"/>
     <w:tmpl w:val="9C8E6CF0"/>
@@ -5785,7 +6396,7 @@
       </w:rPr>
     </w:lvl>
   </w:abstractNum>
-  <w:abstractNum w:abstractNumId="3" w15:restartNumberingAfterBreak="0">
+  <w:abstractNum w:abstractNumId="4" w15:restartNumberingAfterBreak="0">
     <w:nsid w:val="204E0F45"/>
     <w:multiLevelType w:val="hybridMultilevel"/>
     <w:tmpl w:val="9B6606A4"/>
@@ -5898,7 +6509,209 @@
       </w:rPr>
     </w:lvl>
   </w:abstractNum>
-  <w:abstractNum w:abstractNumId="4" w15:restartNumberingAfterBreak="0">
+  <w:abstractNum w:abstractNumId="5" w15:restartNumberingAfterBreak="0">
+    <w:nsid w:val="4B716CA9"/>
+    <w:multiLevelType w:val="hybridMultilevel"/>
+    <w:tmpl w:val="C57473AE"/>
+    <w:lvl w:ilvl="0" w:tplc="0C090001">
+      <w:start w:val="1"/>
+      <w:numFmt w:val="bullet"/>
+      <w:lvlText w:val=""/>
+      <w:lvlJc w:val="left"/>
+      <w:pPr>
+        <w:ind w:left="720" w:hanging="360"/>
+      </w:pPr>
+      <w:rPr>
+        <w:rFonts w:ascii="Symbol" w:hAnsi="Symbol" w:hint="default"/>
+      </w:rPr>
+    </w:lvl>
+    <w:lvl w:ilvl="1" w:tplc="0C090003" w:tentative="1">
+      <w:start w:val="1"/>
+      <w:numFmt w:val="bullet"/>
+      <w:lvlText w:val="o"/>
+      <w:lvlJc w:val="left"/>
+      <w:pPr>
+        <w:ind w:left="1440" w:hanging="360"/>
+      </w:pPr>
+      <w:rPr>
+        <w:rFonts w:ascii="Courier New" w:hAnsi="Courier New" w:cs="Courier New" w:hint="default"/>
+      </w:rPr>
+    </w:lvl>
+    <w:lvl w:ilvl="2" w:tplc="0C090005" w:tentative="1">
+      <w:start w:val="1"/>
+      <w:numFmt w:val="bullet"/>
+      <w:lvlText w:val=""/>
+      <w:lvlJc w:val="left"/>
+      <w:pPr>
+        <w:ind w:left="2160" w:hanging="360"/>
+      </w:pPr>
+      <w:rPr>
+        <w:rFonts w:ascii="Wingdings" w:hAnsi="Wingdings" w:hint="default"/>
+      </w:rPr>
+    </w:lvl>
+    <w:lvl w:ilvl="3" w:tplc="0C090001" w:tentative="1">
+      <w:start w:val="1"/>
+      <w:numFmt w:val="bullet"/>
+      <w:lvlText w:val=""/>
+      <w:lvlJc w:val="left"/>
+      <w:pPr>
+        <w:ind w:left="2880" w:hanging="360"/>
+      </w:pPr>
+      <w:rPr>
+        <w:rFonts w:ascii="Symbol" w:hAnsi="Symbol" w:hint="default"/>
+      </w:rPr>
+    </w:lvl>
+    <w:lvl w:ilvl="4" w:tplc="0C090003" w:tentative="1">
+      <w:start w:val="1"/>
+      <w:numFmt w:val="bullet"/>
+      <w:lvlText w:val="o"/>
+      <w:lvlJc w:val="left"/>
+      <w:pPr>
+        <w:ind w:left="3600" w:hanging="360"/>
+      </w:pPr>
+      <w:rPr>
+        <w:rFonts w:ascii="Courier New" w:hAnsi="Courier New" w:cs="Courier New" w:hint="default"/>
+      </w:rPr>
+    </w:lvl>
+    <w:lvl w:ilvl="5" w:tplc="0C090005" w:tentative="1">
+      <w:start w:val="1"/>
+      <w:numFmt w:val="bullet"/>
+      <w:lvlText w:val=""/>
+      <w:lvlJc w:val="left"/>
+      <w:pPr>
+        <w:ind w:left="4320" w:hanging="360"/>
+      </w:pPr>
+      <w:rPr>
+        <w:rFonts w:ascii="Wingdings" w:hAnsi="Wingdings" w:hint="default"/>
+      </w:rPr>
+    </w:lvl>
+    <w:lvl w:ilvl="6" w:tplc="0C090001" w:tentative="1">
+      <w:start w:val="1"/>
+      <w:numFmt w:val="bullet"/>
+      <w:lvlText w:val=""/>
+      <w:lvlJc w:val="left"/>
+      <w:pPr>
+        <w:ind w:left="5040" w:hanging="360"/>
+      </w:pPr>
+      <w:rPr>
+        <w:rFonts w:ascii="Symbol" w:hAnsi="Symbol" w:hint="default"/>
+      </w:rPr>
+    </w:lvl>
+    <w:lvl w:ilvl="7" w:tplc="0C090003" w:tentative="1">
+      <w:start w:val="1"/>
+      <w:numFmt w:val="bullet"/>
+      <w:lvlText w:val="o"/>
+      <w:lvlJc w:val="left"/>
+      <w:pPr>
+        <w:ind w:left="5760" w:hanging="360"/>
+      </w:pPr>
+      <w:rPr>
+        <w:rFonts w:ascii="Courier New" w:hAnsi="Courier New" w:cs="Courier New" w:hint="default"/>
+      </w:rPr>
+    </w:lvl>
+    <w:lvl w:ilvl="8" w:tplc="0C090005" w:tentative="1">
+      <w:start w:val="1"/>
+      <w:numFmt w:val="bullet"/>
+      <w:lvlText w:val=""/>
+      <w:lvlJc w:val="left"/>
+      <w:pPr>
+        <w:ind w:left="6480" w:hanging="360"/>
+      </w:pPr>
+      <w:rPr>
+        <w:rFonts w:ascii="Wingdings" w:hAnsi="Wingdings" w:hint="default"/>
+      </w:rPr>
+    </w:lvl>
+  </w:abstractNum>
+  <w:abstractNum w:abstractNumId="6" w15:restartNumberingAfterBreak="0">
+    <w:nsid w:val="59641478"/>
+    <w:multiLevelType w:val="hybridMultilevel"/>
+    <w:tmpl w:val="FBD005CA"/>
+    <w:lvl w:ilvl="0" w:tplc="937A4596">
+      <w:start w:val="1"/>
+      <w:numFmt w:val="decimal"/>
+      <w:lvlText w:val="%1."/>
+      <w:lvlJc w:val="left"/>
+      <w:pPr>
+        <w:ind w:left="360" w:hanging="360"/>
+      </w:pPr>
+      <w:rPr>
+        <w:rFonts w:hint="default"/>
+      </w:rPr>
+    </w:lvl>
+    <w:lvl w:ilvl="1" w:tplc="0C090019" w:tentative="1">
+      <w:start w:val="1"/>
+      <w:numFmt w:val="lowerLetter"/>
+      <w:lvlText w:val="%2."/>
+      <w:lvlJc w:val="left"/>
+      <w:pPr>
+        <w:ind w:left="1080" w:hanging="360"/>
+      </w:pPr>
+    </w:lvl>
+    <w:lvl w:ilvl="2" w:tplc="0C09001B" w:tentative="1">
+      <w:start w:val="1"/>
+      <w:numFmt w:val="lowerRoman"/>
+      <w:lvlText w:val="%3."/>
+      <w:lvlJc w:val="right"/>
+      <w:pPr>
+        <w:ind w:left="1800" w:hanging="180"/>
+      </w:pPr>
+    </w:lvl>
+    <w:lvl w:ilvl="3" w:tplc="0C09000F" w:tentative="1">
+      <w:start w:val="1"/>
+      <w:numFmt w:val="decimal"/>
+      <w:lvlText w:val="%4."/>
+      <w:lvlJc w:val="left"/>
+      <w:pPr>
+        <w:ind w:left="2520" w:hanging="360"/>
+      </w:pPr>
+    </w:lvl>
+    <w:lvl w:ilvl="4" w:tplc="0C090019" w:tentative="1">
+      <w:start w:val="1"/>
+      <w:numFmt w:val="lowerLetter"/>
+      <w:lvlText w:val="%5."/>
+      <w:lvlJc w:val="left"/>
+      <w:pPr>
+        <w:ind w:left="3240" w:hanging="360"/>
+      </w:pPr>
+    </w:lvl>
+    <w:lvl w:ilvl="5" w:tplc="0C09001B" w:tentative="1">
+      <w:start w:val="1"/>
+      <w:numFmt w:val="lowerRoman"/>
+      <w:lvlText w:val="%6."/>
+      <w:lvlJc w:val="right"/>
+      <w:pPr>
+        <w:ind w:left="3960" w:hanging="180"/>
+      </w:pPr>
+    </w:lvl>
+    <w:lvl w:ilvl="6" w:tplc="0C09000F" w:tentative="1">
+      <w:start w:val="1"/>
+      <w:numFmt w:val="decimal"/>
+      <w:lvlText w:val="%7."/>
+      <w:lvlJc w:val="left"/>
+      <w:pPr>
+        <w:ind w:left="4680" w:hanging="360"/>
+      </w:pPr>
+    </w:lvl>
+    <w:lvl w:ilvl="7" w:tplc="0C090019" w:tentative="1">
+      <w:start w:val="1"/>
+      <w:numFmt w:val="lowerLetter"/>
+      <w:lvlText w:val="%8."/>
+      <w:lvlJc w:val="left"/>
+      <w:pPr>
+        <w:ind w:left="5400" w:hanging="360"/>
+      </w:pPr>
+    </w:lvl>
+    <w:lvl w:ilvl="8" w:tplc="0C09001B" w:tentative="1">
+      <w:start w:val="1"/>
+      <w:numFmt w:val="lowerRoman"/>
+      <w:lvlText w:val="%9."/>
+      <w:lvlJc w:val="right"/>
+      <w:pPr>
+        <w:ind w:left="6120" w:hanging="180"/>
+      </w:pPr>
+    </w:lvl>
+  </w:abstractNum>
+  <w:abstractNum w:abstractNumId="7" w15:restartNumberingAfterBreak="0">
     <w:nsid w:val="6C1A61FF"/>
     <w:multiLevelType w:val="hybridMultilevel"/>
     <w:tmpl w:val="645CB070"/>
@@ -6011,19 +6824,28 @@
     </w:lvl>
   </w:abstractNum>
   <w:num w:numId="1" w16cid:durableId="1242791295">
-    <w:abstractNumId w:val="2"/>
+    <w:abstractNumId w:val="3"/>
   </w:num>
   <w:num w:numId="2" w16cid:durableId="857888187">
-    <w:abstractNumId w:val="3"/>
+    <w:abstractNumId w:val="4"/>
   </w:num>
   <w:num w:numId="3" w16cid:durableId="1391922730">
-    <w:abstractNumId w:val="1"/>
+    <w:abstractNumId w:val="2"/>
   </w:num>
   <w:num w:numId="4" w16cid:durableId="1435636135">
     <w:abstractNumId w:val="0"/>
   </w:num>
   <w:num w:numId="5" w16cid:durableId="1431700962">
-    <w:abstractNumId w:val="4"/>
+    <w:abstractNumId w:val="7"/>
+  </w:num>
+  <w:num w:numId="6" w16cid:durableId="527570676">
+    <w:abstractNumId w:val="6"/>
+  </w:num>
+  <w:num w:numId="7" w16cid:durableId="1412506994">
+    <w:abstractNumId w:val="5"/>
+  </w:num>
+  <w:num w:numId="8" w16cid:durableId="954605102">
+    <w:abstractNumId w:val="1"/>
   </w:num>
 </w:numbering>
 </file>

</xml_diff>

<commit_message>
Amended production diary fields.
</commit_message>
<xml_diff>
--- a/Assessment_Information/ChenXihao-Game_Dev-A1-Production_Diary_Template.docx
+++ b/Assessment_Information/ChenXihao-Game_Dev-A1-Production_Diary_Template.docx
@@ -70,7 +70,15 @@
         <w:t xml:space="preserve">Depth First Search </w:t>
       </w:r>
       <w:r>
-        <w:t xml:space="preserve">(DFS) algorithm is an algorithm used for pathfinding purposes with tree/graph data structures. The DFS algorithm at a given node in a tree/graph structure explores the children of a parent node recursively (i.e. depth first), checking the child of the child. The recursive nature of the DFS algorithm continues to explore a path as far as possible before backtracking, repeating the recursive process with the next unvisited node until the goal node is </w:t>
+        <w:t>(DFS) algorithm is an algorithm used for pathfinding purposes with tree/graph data structures. The DFS algorithm at a given node in a tree/graph structure explores the children of a parent node recursively (</w:t>
+      </w:r>
+      <w:proofErr w:type="gramStart"/>
+      <w:r>
+        <w:t>i.e.</w:t>
+      </w:r>
+      <w:proofErr w:type="gramEnd"/>
+      <w:r>
+        <w:t xml:space="preserve"> depth first), checking the child of the child. The recursive nature of the DFS algorithm continues to explore a path as far as possible before backtracking, repeating the recursive process with the next unvisited node until the goal node is </w:t>
       </w:r>
       <w:r>
         <w:t>found</w:t>
@@ -95,7 +103,15 @@
         <w:t xml:space="preserve">a </w:t>
       </w:r>
       <w:r>
-        <w:t xml:space="preserve">few possible paths. A DFS pathfinding algorithm also consumes less memory than other pathfinding algorithms (e.g. Breadth First Search), especially when finding a solution </w:t>
+        <w:t>few possible paths. A DFS pathfinding algorithm also consumes less memory than other pathfinding algorithms (</w:t>
+      </w:r>
+      <w:proofErr w:type="gramStart"/>
+      <w:r>
+        <w:t>e.g.</w:t>
+      </w:r>
+      <w:proofErr w:type="gramEnd"/>
+      <w:r>
+        <w:t xml:space="preserve"> Breadth First Search), especially when finding a solution </w:t>
       </w:r>
       <w:r>
         <w:t>within</w:t>
@@ -126,7 +142,15 @@
         </w:pBdr>
       </w:pPr>
       <w:r>
-        <w:t>However, the DFS algorithm is not guaranteed to find the shortest path in a given graph structure. The main shortcoming of DFS is it does not check all the siblings of a node, which may result in the algorithm taking a longer path (i.e. the number of nodes processed). The DFS pathfinding algorithm is also a poor choice for tree/graph structures with many paths as it will explore unnecessary paths.</w:t>
+        <w:t>However, the DFS algorithm is not guaranteed to find the shortest path in a given graph structure. The main shortcoming of DFS is it does not check all the siblings of a node, which may result in the algorithm taking a longer path (</w:t>
+      </w:r>
+      <w:proofErr w:type="gramStart"/>
+      <w:r>
+        <w:t>i.e.</w:t>
+      </w:r>
+      <w:proofErr w:type="gramEnd"/>
+      <w:r>
+        <w:t xml:space="preserve"> the number of nodes processed). The DFS pathfinding algorithm is also a poor choice for tree/graph structures with many paths as it will explore unnecessary paths.</w:t>
       </w:r>
     </w:p>
     <w:p>
@@ -351,7 +375,15 @@
         <w:t xml:space="preserve">between connected nodes) type of </w:t>
       </w:r>
       <w:r>
-        <w:t>graph data structure where any 2 nodes are connected by exactly one path and has no cycles (e.g. a path that starts/ends at the same node). The nodes are organised in a hierarchal structure with the singular root node branching into two nodes.</w:t>
+        <w:t>graph data structure where any 2 nodes are connected by exactly one path and has no cycles (</w:t>
+      </w:r>
+      <w:proofErr w:type="gramStart"/>
+      <w:r>
+        <w:t>e.g.</w:t>
+      </w:r>
+      <w:proofErr w:type="gramEnd"/>
+      <w:r>
+        <w:t xml:space="preserve"> a path that starts/ends at the same node). The nodes are organised in a hierarchal structure with the singular root node branching into two nodes.</w:t>
       </w:r>
     </w:p>
     <w:p>
@@ -757,7 +789,49 @@
         <w:rPr>
           <w:color w:val="FF0000"/>
         </w:rPr>
-        <w:t>IF targetNode NOT aiCurrentNode AND targetNode NOT null</w:t>
+        <w:t xml:space="preserve">IF </w:t>
+      </w:r>
+      <w:proofErr w:type="spellStart"/>
+      <w:r>
+        <w:rPr>
+          <w:color w:val="FF0000"/>
+        </w:rPr>
+        <w:t>targetNode</w:t>
+      </w:r>
+      <w:proofErr w:type="spellEnd"/>
+      <w:r>
+        <w:rPr>
+          <w:color w:val="FF0000"/>
+        </w:rPr>
+        <w:t xml:space="preserve"> NOT </w:t>
+      </w:r>
+      <w:proofErr w:type="spellStart"/>
+      <w:r>
+        <w:rPr>
+          <w:color w:val="FF0000"/>
+        </w:rPr>
+        <w:t>aiCurrentNode</w:t>
+      </w:r>
+      <w:proofErr w:type="spellEnd"/>
+      <w:r>
+        <w:rPr>
+          <w:color w:val="FF0000"/>
+        </w:rPr>
+        <w:t xml:space="preserve"> AND </w:t>
+      </w:r>
+      <w:proofErr w:type="spellStart"/>
+      <w:r>
+        <w:rPr>
+          <w:color w:val="FF0000"/>
+        </w:rPr>
+        <w:t>targetNode</w:t>
+      </w:r>
+      <w:proofErr w:type="spellEnd"/>
+      <w:r>
+        <w:rPr>
+          <w:color w:val="FF0000"/>
+        </w:rPr>
+        <w:t xml:space="preserve"> NOT null</w:t>
       </w:r>
     </w:p>
     <w:p>
@@ -776,8 +850,30 @@
         <w:rPr>
           <w:color w:val="FF0000"/>
         </w:rPr>
-        <w:t xml:space="preserve">    currentNode = targetNode</w:t>
-      </w:r>
+        <w:t xml:space="preserve">    </w:t>
+      </w:r>
+      <w:proofErr w:type="spellStart"/>
+      <w:r>
+        <w:rPr>
+          <w:color w:val="FF0000"/>
+        </w:rPr>
+        <w:t>currentNode</w:t>
+      </w:r>
+      <w:proofErr w:type="spellEnd"/>
+      <w:r>
+        <w:rPr>
+          <w:color w:val="FF0000"/>
+        </w:rPr>
+        <w:t xml:space="preserve"> = </w:t>
+      </w:r>
+      <w:proofErr w:type="spellStart"/>
+      <w:r>
+        <w:rPr>
+          <w:color w:val="FF0000"/>
+        </w:rPr>
+        <w:t>targetNode</w:t>
+      </w:r>
+      <w:proofErr w:type="spellEnd"/>
     </w:p>
     <w:p>
       <w:pPr>
@@ -795,8 +891,44 @@
         <w:rPr>
           <w:color w:val="FF0000"/>
         </w:rPr>
-        <w:t>ELSE IF playerTargetNode NOT null AND playerTargetNode NOT aiCurrentNode</w:t>
-      </w:r>
+        <w:t xml:space="preserve">ELSE IF </w:t>
+      </w:r>
+      <w:proofErr w:type="spellStart"/>
+      <w:r>
+        <w:rPr>
+          <w:color w:val="FF0000"/>
+        </w:rPr>
+        <w:t>playerTargetNode</w:t>
+      </w:r>
+      <w:proofErr w:type="spellEnd"/>
+      <w:r>
+        <w:rPr>
+          <w:color w:val="FF0000"/>
+        </w:rPr>
+        <w:t xml:space="preserve"> NOT null AND </w:t>
+      </w:r>
+      <w:proofErr w:type="spellStart"/>
+      <w:r>
+        <w:rPr>
+          <w:color w:val="FF0000"/>
+        </w:rPr>
+        <w:t>playerTargetNode</w:t>
+      </w:r>
+      <w:proofErr w:type="spellEnd"/>
+      <w:r>
+        <w:rPr>
+          <w:color w:val="FF0000"/>
+        </w:rPr>
+        <w:t xml:space="preserve"> NOT </w:t>
+      </w:r>
+      <w:proofErr w:type="spellStart"/>
+      <w:r>
+        <w:rPr>
+          <w:color w:val="FF0000"/>
+        </w:rPr>
+        <w:t>aiCurrentNode</w:t>
+      </w:r>
+      <w:proofErr w:type="spellEnd"/>
     </w:p>
     <w:p>
       <w:pPr>
@@ -814,8 +946,30 @@
         <w:rPr>
           <w:color w:val="FF0000"/>
         </w:rPr>
-        <w:t xml:space="preserve">    currentNode = playerTargetNode</w:t>
-      </w:r>
+        <w:t xml:space="preserve">    </w:t>
+      </w:r>
+      <w:proofErr w:type="spellStart"/>
+      <w:r>
+        <w:rPr>
+          <w:color w:val="FF0000"/>
+        </w:rPr>
+        <w:t>currentNode</w:t>
+      </w:r>
+      <w:proofErr w:type="spellEnd"/>
+      <w:r>
+        <w:rPr>
+          <w:color w:val="FF0000"/>
+        </w:rPr>
+        <w:t xml:space="preserve"> = </w:t>
+      </w:r>
+      <w:proofErr w:type="spellStart"/>
+      <w:r>
+        <w:rPr>
+          <w:color w:val="FF0000"/>
+        </w:rPr>
+        <w:t>playerTargetNode</w:t>
+      </w:r>
+      <w:proofErr w:type="spellEnd"/>
     </w:p>
     <w:p>
       <w:pPr>
@@ -852,7 +1006,21 @@
         <w:rPr>
           <w:color w:val="FF0000"/>
         </w:rPr>
-        <w:t>If currentNode NOT null</w:t>
+        <w:t xml:space="preserve">If </w:t>
+      </w:r>
+      <w:proofErr w:type="spellStart"/>
+      <w:r>
+        <w:rPr>
+          <w:color w:val="FF0000"/>
+        </w:rPr>
+        <w:t>currentNode</w:t>
+      </w:r>
+      <w:proofErr w:type="spellEnd"/>
+      <w:r>
+        <w:rPr>
+          <w:color w:val="FF0000"/>
+        </w:rPr>
+        <w:t xml:space="preserve"> NOT null</w:t>
       </w:r>
     </w:p>
     <w:p>
@@ -941,7 +1109,21 @@
         <w:rPr>
           <w:color w:val="FF0000"/>
         </w:rPr>
-        <w:t>WHILE nodeStack &gt; 0</w:t>
+        <w:t xml:space="preserve">WHILE </w:t>
+      </w:r>
+      <w:proofErr w:type="spellStart"/>
+      <w:r>
+        <w:rPr>
+          <w:color w:val="FF0000"/>
+        </w:rPr>
+        <w:t>nodeStack</w:t>
+      </w:r>
+      <w:proofErr w:type="spellEnd"/>
+      <w:r>
+        <w:rPr>
+          <w:color w:val="FF0000"/>
+        </w:rPr>
+        <w:t xml:space="preserve"> &gt; 0</w:t>
       </w:r>
     </w:p>
     <w:p>
@@ -960,7 +1142,21 @@
         <w:rPr>
           <w:color w:val="FF0000"/>
         </w:rPr>
-        <w:t xml:space="preserve">    FOR child in currentNode </w:t>
+        <w:t xml:space="preserve">    FOR child in </w:t>
+      </w:r>
+      <w:proofErr w:type="spellStart"/>
+      <w:r>
+        <w:rPr>
+          <w:color w:val="FF0000"/>
+        </w:rPr>
+        <w:t>currentNode</w:t>
+      </w:r>
+      <w:proofErr w:type="spellEnd"/>
+      <w:r>
+        <w:rPr>
+          <w:color w:val="FF0000"/>
+        </w:rPr>
+        <w:t xml:space="preserve"> </w:t>
       </w:r>
     </w:p>
     <w:p>
@@ -979,7 +1175,21 @@
         <w:rPr>
           <w:color w:val="FF0000"/>
         </w:rPr>
-        <w:t xml:space="preserve">        IF a visited node has no child AND nodeStack has no child</w:t>
+        <w:t xml:space="preserve">        IF a visited node has no child AND </w:t>
+      </w:r>
+      <w:proofErr w:type="spellStart"/>
+      <w:r>
+        <w:rPr>
+          <w:color w:val="FF0000"/>
+        </w:rPr>
+        <w:t>nodeStack</w:t>
+      </w:r>
+      <w:proofErr w:type="spellEnd"/>
+      <w:r>
+        <w:rPr>
+          <w:color w:val="FF0000"/>
+        </w:rPr>
+        <w:t xml:space="preserve"> has no child</w:t>
       </w:r>
     </w:p>
     <w:p>
@@ -998,8 +1208,30 @@
         <w:rPr>
           <w:color w:val="FF0000"/>
         </w:rPr>
-        <w:t xml:space="preserve">            IF currentNode = playerCurrentNode</w:t>
-      </w:r>
+        <w:t xml:space="preserve">            IF </w:t>
+      </w:r>
+      <w:proofErr w:type="spellStart"/>
+      <w:r>
+        <w:rPr>
+          <w:color w:val="FF0000"/>
+        </w:rPr>
+        <w:t>currentNode</w:t>
+      </w:r>
+      <w:proofErr w:type="spellEnd"/>
+      <w:r>
+        <w:rPr>
+          <w:color w:val="FF0000"/>
+        </w:rPr>
+        <w:t xml:space="preserve"> = </w:t>
+      </w:r>
+      <w:proofErr w:type="spellStart"/>
+      <w:r>
+        <w:rPr>
+          <w:color w:val="FF0000"/>
+        </w:rPr>
+        <w:t>playerCurrentNode</w:t>
+      </w:r>
+      <w:proofErr w:type="spellEnd"/>
     </w:p>
     <w:p>
       <w:pPr>
@@ -1036,8 +1268,16 @@
         <w:rPr>
           <w:color w:val="FF0000"/>
         </w:rPr>
-        <w:t xml:space="preserve">            Push child to nodeStack</w:t>
-      </w:r>
+        <w:t xml:space="preserve">            Push child to </w:t>
+      </w:r>
+      <w:proofErr w:type="spellStart"/>
+      <w:r>
+        <w:rPr>
+          <w:color w:val="FF0000"/>
+        </w:rPr>
+        <w:t>nodeStack</w:t>
+      </w:r>
+      <w:proofErr w:type="spellEnd"/>
     </w:p>
     <w:p>
       <w:pPr>
@@ -1330,7 +1570,15 @@
               </w:rPr>
             </w:pPr>
             <w:r>
-              <w:t>As the working file for the studio project was provided beforehand, the supporting resources are outlined in the “conditions” section of the studio project. Some of the essential resources include: Blackboard learning materials, online access, Unity game engine, an HCI device and the studio head for consultation purposes.</w:t>
+              <w:t xml:space="preserve">As the working file for the studio project was provided beforehand, the supporting resources are outlined in the “conditions” section of the studio project. Some of the essential resources </w:t>
+            </w:r>
+            <w:proofErr w:type="gramStart"/>
+            <w:r>
+              <w:t>include:</w:t>
+            </w:r>
+            <w:proofErr w:type="gramEnd"/>
+            <w:r>
+              <w:t xml:space="preserve"> Blackboard learning materials, online access, Unity game engine, an HCI device and the studio head for consultation purposes.</w:t>
             </w:r>
           </w:p>
         </w:tc>
@@ -2247,7 +2495,15 @@
         </w:pBdr>
       </w:pPr>
       <w:r>
-        <w:t>Events are used in producing interactive media as a notification to a program, allowing it to invoke a method’s functionality after receiving a particular input (e.g. button clicks, menu selections in a GUI).</w:t>
+        <w:t>Events are used in producing interactive media as a notification to a program, allowing it to invoke a method’s functionality after receiving a particular input (</w:t>
+      </w:r>
+      <w:proofErr w:type="gramStart"/>
+      <w:r>
+        <w:t>e.g.</w:t>
+      </w:r>
+      <w:proofErr w:type="gramEnd"/>
+      <w:r>
+        <w:t xml:space="preserve"> button clicks, menu selections in a GUI).</w:t>
       </w:r>
     </w:p>
     <w:p>
@@ -2331,6 +2587,7 @@
       <w:r>
         <w:t xml:space="preserve">wo types of Unity GUI libraries are </w:t>
       </w:r>
+      <w:proofErr w:type="spellStart"/>
       <w:r>
         <w:rPr>
           <w:b/>
@@ -2338,6 +2595,7 @@
         </w:rPr>
         <w:t>uGUI</w:t>
       </w:r>
+      <w:proofErr w:type="spellEnd"/>
       <w:r>
         <w:t xml:space="preserve"> and </w:t>
       </w:r>
@@ -2366,6 +2624,7 @@
       <w:r>
         <w:t>The Unity User Interface (</w:t>
       </w:r>
+      <w:proofErr w:type="spellStart"/>
       <w:r>
         <w:rPr>
           <w:b/>
@@ -2373,6 +2632,7 @@
         </w:rPr>
         <w:t>uGUI</w:t>
       </w:r>
+      <w:proofErr w:type="spellEnd"/>
       <w:r>
         <w:t xml:space="preserve">) </w:t>
       </w:r>
@@ -2386,7 +2646,15 @@
         <w:t xml:space="preserve">in Unity </w:t>
       </w:r>
       <w:r>
-        <w:t xml:space="preserve">which uses GameObject </w:t>
+        <w:t xml:space="preserve">which uses </w:t>
+      </w:r>
+      <w:proofErr w:type="spellStart"/>
+      <w:r>
+        <w:t>GameObject</w:t>
+      </w:r>
+      <w:proofErr w:type="spellEnd"/>
+      <w:r>
+        <w:t xml:space="preserve"> </w:t>
       </w:r>
       <w:r>
         <w:t xml:space="preserve">interactions. Its primary purpose is to </w:t>
@@ -2406,8 +2674,13 @@
       <w:r>
         <w:t xml:space="preserve">. </w:t>
       </w:r>
-      <w:r>
-        <w:t xml:space="preserve">uGUI allows for the </w:t>
+      <w:proofErr w:type="spellStart"/>
+      <w:r>
+        <w:t>uGUI</w:t>
+      </w:r>
+      <w:proofErr w:type="spellEnd"/>
+      <w:r>
+        <w:t xml:space="preserve"> allows for the </w:t>
       </w:r>
       <w:r>
         <w:t>arrange</w:t>
@@ -2446,7 +2719,15 @@
         <w:t xml:space="preserve"> </w:t>
       </w:r>
       <w:r>
-        <w:t>Applications of uGUI include the creation of a UI c</w:t>
+        <w:t xml:space="preserve">Applications of </w:t>
+      </w:r>
+      <w:proofErr w:type="spellStart"/>
+      <w:r>
+        <w:t>uGUI</w:t>
+      </w:r>
+      <w:proofErr w:type="spellEnd"/>
+      <w:r>
+        <w:t xml:space="preserve"> include the creation of a UI c</w:t>
       </w:r>
       <w:r>
         <w:t>anvas, positioning</w:t>
@@ -2504,7 +2785,15 @@
         <w:t xml:space="preserve">IMGUI </w:t>
       </w:r>
       <w:r>
-        <w:t xml:space="preserve">system operates on calls to the OnGUI function on any applicable </w:t>
+        <w:t xml:space="preserve">system operates on calls to the </w:t>
+      </w:r>
+      <w:proofErr w:type="spellStart"/>
+      <w:r>
+        <w:t>OnGUI</w:t>
+      </w:r>
+      <w:proofErr w:type="spellEnd"/>
+      <w:r>
+        <w:t xml:space="preserve"> function on any applicable </w:t>
       </w:r>
       <w:r>
         <w:t>script, drawing user interface elements on each frame</w:t>
@@ -2523,7 +2812,15 @@
         </w:pBdr>
       </w:pPr>
       <w:r>
-        <w:t xml:space="preserve">For the Unity studio project, the uGUI library will be used </w:t>
+        <w:t xml:space="preserve">For the Unity studio project, the </w:t>
+      </w:r>
+      <w:proofErr w:type="spellStart"/>
+      <w:r>
+        <w:t>uGUI</w:t>
+      </w:r>
+      <w:proofErr w:type="spellEnd"/>
+      <w:r>
+        <w:t xml:space="preserve"> library will be used </w:t>
       </w:r>
       <w:r>
         <w:t xml:space="preserve">for production </w:t>
@@ -2947,31 +3244,141 @@
           <w:p>
             <w:r>
               <w:rPr>
+                <w:b/>
+                <w:bCs/>
                 <w:noProof/>
               </w:rPr>
               <mc:AlternateContent>
                 <mc:Choice Requires="wps">
                   <w:drawing>
-                    <wp:anchor distT="45720" distB="45720" distL="114300" distR="114300" simplePos="0" relativeHeight="251672576" behindDoc="1" locked="0" layoutInCell="1" allowOverlap="1" wp14:anchorId="2F065AED" wp14:editId="1D96355A">
+                    <wp:anchor distT="0" distB="0" distL="114300" distR="114300" simplePos="0" relativeHeight="251664384" behindDoc="1" locked="0" layoutInCell="1" allowOverlap="1" wp14:anchorId="613513D0" wp14:editId="4784142F">
                       <wp:simplePos x="0" y="0"/>
                       <wp:positionH relativeFrom="column">
-                        <wp:posOffset>-5080</wp:posOffset>
+                        <wp:posOffset>3252470</wp:posOffset>
                       </wp:positionH>
                       <wp:positionV relativeFrom="paragraph">
-                        <wp:posOffset>186690</wp:posOffset>
+                        <wp:posOffset>481965</wp:posOffset>
                       </wp:positionV>
-                      <wp:extent cx="1371600" cy="1990725"/>
+                      <wp:extent cx="695325" cy="561975"/>
+                      <wp:effectExtent l="0" t="114300" r="180975" b="47625"/>
+                      <wp:wrapTight wrapText="bothSides">
+                        <wp:wrapPolygon edited="0">
+                          <wp:start x="2367" y="-4393"/>
+                          <wp:lineTo x="1775" y="-732"/>
+                          <wp:lineTo x="17753" y="8786"/>
+                          <wp:lineTo x="21896" y="8786"/>
+                          <wp:lineTo x="20121" y="22698"/>
+                          <wp:lineTo x="26630" y="22698"/>
+                          <wp:lineTo x="26630" y="20502"/>
+                          <wp:lineTo x="25447" y="9519"/>
+                          <wp:lineTo x="26038" y="3661"/>
+                          <wp:lineTo x="14795" y="-2929"/>
+                          <wp:lineTo x="6510" y="-4393"/>
+                          <wp:lineTo x="2367" y="-4393"/>
+                        </wp:wrapPolygon>
+                      </wp:wrapTight>
+                      <wp:docPr id="1" name="Connector: Curved 1"/>
+                      <wp:cNvGraphicFramePr/>
+                      <a:graphic xmlns:a="http://schemas.openxmlformats.org/drawingml/2006/main">
+                        <a:graphicData uri="http://schemas.microsoft.com/office/word/2010/wordprocessingShape">
+                          <wps:wsp>
+                            <wps:cNvCnPr/>
+                            <wps:spPr>
+                              <a:xfrm>
+                                <a:off x="0" y="0"/>
+                                <a:ext cx="695325" cy="561975"/>
+                              </a:xfrm>
+                              <a:prstGeom prst="curvedConnector3">
+                                <a:avLst>
+                                  <a:gd name="adj1" fmla="val 112914"/>
+                                </a:avLst>
+                              </a:prstGeom>
+                              <a:ln w="38100" cap="flat" cmpd="sng" algn="ctr">
+                                <a:solidFill>
+                                  <a:schemeClr val="accent4"/>
+                                </a:solidFill>
+                                <a:prstDash val="solid"/>
+                                <a:round/>
+                                <a:headEnd type="arrow" w="med" len="med"/>
+                                <a:tailEnd type="arrow" w="med" len="med"/>
+                              </a:ln>
+                            </wps:spPr>
+                            <wps:style>
+                              <a:lnRef idx="0">
+                                <a:scrgbClr r="0" g="0" b="0"/>
+                              </a:lnRef>
+                              <a:fillRef idx="0">
+                                <a:scrgbClr r="0" g="0" b="0"/>
+                              </a:fillRef>
+                              <a:effectRef idx="0">
+                                <a:scrgbClr r="0" g="0" b="0"/>
+                              </a:effectRef>
+                              <a:fontRef idx="minor">
+                                <a:schemeClr val="tx1"/>
+                              </a:fontRef>
+                            </wps:style>
+                            <wps:bodyPr/>
+                          </wps:wsp>
+                        </a:graphicData>
+                      </a:graphic>
+                      <wp14:sizeRelH relativeFrom="margin">
+                        <wp14:pctWidth>0</wp14:pctWidth>
+                      </wp14:sizeRelH>
+                      <wp14:sizeRelV relativeFrom="margin">
+                        <wp14:pctHeight>0</wp14:pctHeight>
+                      </wp14:sizeRelV>
+                    </wp:anchor>
+                  </w:drawing>
+                </mc:Choice>
+                <mc:Fallback>
+                  <w:pict>
+                    <v:shapetype w14:anchorId="32DC3F7C" id="_x0000_t38" coordsize="21600,21600" o:spt="38" o:oned="t" path="m,c@0,0@1,5400@1,10800@1,16200@2,21600,21600,21600e" filled="f">
+                      <v:formulas>
+                        <v:f eqn="mid #0 0"/>
+                        <v:f eqn="val #0"/>
+                        <v:f eqn="mid #0 21600"/>
+                      </v:formulas>
+                      <v:path arrowok="t" fillok="f" o:connecttype="none"/>
+                      <v:handles>
+                        <v:h position="#0,center"/>
+                      </v:handles>
+                      <o:lock v:ext="edit" shapetype="t"/>
+                    </v:shapetype>
+                    <v:shape id="Connector: Curved 1" o:spid="_x0000_s1026" type="#_x0000_t38" style="position:absolute;margin-left:256.1pt;margin-top:37.95pt;width:54.75pt;height:44.25pt;z-index:-251652096;visibility:visible;mso-wrap-style:square;mso-width-percent:0;mso-height-percent:0;mso-wrap-distance-left:9pt;mso-wrap-distance-top:0;mso-wrap-distance-right:9pt;mso-wrap-distance-bottom:0;mso-position-horizontal:absolute;mso-position-horizontal-relative:text;mso-position-vertical:absolute;mso-position-vertical-relative:text;mso-width-percent:0;mso-height-percent:0;mso-width-relative:margin;mso-height-relative:margin" o:gfxdata="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" adj="24389" strokecolor="#ffc000 [3207]" strokeweight="3pt">
+                      <v:stroke startarrow="open" endarrow="open"/>
+                      <w10:wrap type="tight"/>
+                    </v:shape>
+                  </w:pict>
+                </mc:Fallback>
+              </mc:AlternateContent>
+            </w:r>
+            <w:r>
+              <w:rPr>
+                <w:noProof/>
+              </w:rPr>
+              <mc:AlternateContent>
+                <mc:Choice Requires="wps">
+                  <w:drawing>
+                    <wp:anchor distT="45720" distB="45720" distL="114300" distR="114300" simplePos="0" relativeHeight="251676672" behindDoc="1" locked="0" layoutInCell="1" allowOverlap="1" wp14:anchorId="6B338AB3" wp14:editId="3B8AD5B9">
+                      <wp:simplePos x="0" y="0"/>
+                      <wp:positionH relativeFrom="column">
+                        <wp:posOffset>42545</wp:posOffset>
+                      </wp:positionH>
+                      <wp:positionV relativeFrom="paragraph">
+                        <wp:posOffset>2044065</wp:posOffset>
+                      </wp:positionV>
+                      <wp:extent cx="1466850" cy="781050"/>
                       <wp:effectExtent l="0" t="0" r="0" b="0"/>
                       <wp:wrapTight wrapText="bothSides">
                         <wp:wrapPolygon edited="0">
-                          <wp:start x="900" y="0"/>
-                          <wp:lineTo x="900" y="21290"/>
-                          <wp:lineTo x="20400" y="21290"/>
-                          <wp:lineTo x="20400" y="0"/>
-                          <wp:lineTo x="900" y="0"/>
+                          <wp:start x="842" y="0"/>
+                          <wp:lineTo x="842" y="21073"/>
+                          <wp:lineTo x="20478" y="21073"/>
+                          <wp:lineTo x="20478" y="0"/>
+                          <wp:lineTo x="842" y="0"/>
                         </wp:wrapPolygon>
                       </wp:wrapTight>
-                      <wp:docPr id="2" name="Text Box 2"/>
+                      <wp:docPr id="7" name="Text Box 2"/>
                       <wp:cNvGraphicFramePr>
                         <a:graphicFrameLocks xmlns:a="http://schemas.openxmlformats.org/drawingml/2006/main"/>
                       </wp:cNvGraphicFramePr>
@@ -2984,7 +3391,7 @@
                             <wps:spPr bwMode="auto">
                               <a:xfrm>
                                 <a:off x="0" y="0"/>
-                                <a:ext cx="1371600" cy="1990725"/>
+                                <a:ext cx="1466850" cy="781050"/>
                               </a:xfrm>
                               <a:prstGeom prst="rect">
                                 <a:avLst/>
@@ -3011,35 +3418,14 @@
                                       <w:color w:val="FFFFFF" w:themeColor="background1"/>
                                       <w:lang w:val="en-US"/>
                                     </w:rPr>
-                                    <w:t xml:space="preserve">2. </w:t>
+                                    <w:t>4</w:t>
                                   </w:r>
                                   <w:r>
                                     <w:rPr>
                                       <w:color w:val="FFFFFF" w:themeColor="background1"/>
                                       <w:lang w:val="en-US"/>
                                     </w:rPr>
-                                    <w:br/>
-                                  </w:r>
-                                  <w:r>
-                                    <w:rPr>
-                                      <w:color w:val="FFFFFF" w:themeColor="background1"/>
-                                      <w:lang w:val="en-US"/>
-                                    </w:rPr>
-                                    <w:t>Functionality</w:t>
-                                  </w:r>
-                                  <w:r>
-                                    <w:rPr>
-                                      <w:color w:val="FFFFFF" w:themeColor="background1"/>
-                                      <w:lang w:val="en-US"/>
-                                    </w:rPr>
-                                    <w:t xml:space="preserve"> - </w:t>
-                                  </w:r>
-                                  <w:r>
-                                    <w:rPr>
-                                      <w:color w:val="FFFFFF" w:themeColor="background1"/>
-                                      <w:lang w:val="en-US"/>
-                                    </w:rPr>
-                                    <w:t>Widget script</w:t>
+                                    <w:t>.</w:t>
                                   </w:r>
                                 </w:p>
                                 <w:p>
@@ -3054,22 +3440,30 @@
                                       <w:color w:val="FFFFFF" w:themeColor="background1"/>
                                       <w:lang w:val="en-US"/>
                                     </w:rPr>
-                                    <w:t>Input – Player Script (Input.GetAxis)</w:t>
+                                    <w:t xml:space="preserve">Default </w:t>
                                   </w:r>
-                                </w:p>
-                                <w:p>
-                                  <w:pPr>
-                                    <w:rPr>
-                                      <w:color w:val="FFFFFF" w:themeColor="background1"/>
-                                      <w:lang w:val="en-US"/>
-                                    </w:rPr>
-                                  </w:pPr>
+                                  <w:proofErr w:type="spellStart"/>
                                   <w:r>
                                     <w:rPr>
                                       <w:color w:val="FFFFFF" w:themeColor="background1"/>
                                       <w:lang w:val="en-US"/>
                                     </w:rPr>
-                                    <w:t>Mappings – Input Manager</w:t>
+                                    <w:t>colour</w:t>
+                                  </w:r>
+                                  <w:proofErr w:type="spellEnd"/>
+                                  <w:r>
+                                    <w:rPr>
+                                      <w:color w:val="FFFFFF" w:themeColor="background1"/>
+                                      <w:lang w:val="en-US"/>
+                                    </w:rPr>
+                                    <w:t xml:space="preserve"> of squares is white.</w:t>
+                                  </w:r>
+                                  <w:r>
+                                    <w:rPr>
+                                      <w:color w:val="FFFFFF" w:themeColor="background1"/>
+                                      <w:lang w:val="en-US"/>
+                                    </w:rPr>
+                                    <w:t xml:space="preserve"> </w:t>
                                   </w:r>
                                 </w:p>
                               </w:txbxContent>
@@ -3091,11 +3485,11 @@
                 </mc:Choice>
                 <mc:Fallback>
                   <w:pict>
-                    <v:shapetype w14:anchorId="2F065AED" id="_x0000_t202" coordsize="21600,21600" o:spt="202" path="m,l,21600r21600,l21600,xe">
+                    <v:shapetype w14:anchorId="6B338AB3" id="_x0000_t202" coordsize="21600,21600" o:spt="202" path="m,l,21600r21600,l21600,xe">
                       <v:stroke joinstyle="miter"/>
                       <v:path gradientshapeok="t" o:connecttype="rect"/>
                     </v:shapetype>
-                    <v:shape id="Text Box 2" o:spid="_x0000_s1026" type="#_x0000_t202" style="position:absolute;margin-left:-.4pt;margin-top:14.7pt;width:108pt;height:156.75pt;z-index:-251643904;visibility:visible;mso-wrap-style:square;mso-width-percent:0;mso-height-percent:0;mso-wrap-distance-left:9pt;mso-wrap-distance-top:3.6pt;mso-wrap-distance-right:9pt;mso-wrap-distance-bottom:3.6pt;mso-position-horizontal:absolute;mso-position-horizontal-relative:text;mso-position-vertical:absolute;mso-position-vertical-relative:text;mso-width-percent:0;mso-height-percent:0;mso-width-relative:margin;mso-height-relative:margin;v-text-anchor:top" o:gfxdata="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" filled="f" stroked="f">
+                    <v:shape id="Text Box 2" o:spid="_x0000_s1026" type="#_x0000_t202" style="position:absolute;margin-left:3.35pt;margin-top:160.95pt;width:115.5pt;height:61.5pt;z-index:-251639808;visibility:visible;mso-wrap-style:square;mso-width-percent:0;mso-height-percent:0;mso-wrap-distance-left:9pt;mso-wrap-distance-top:3.6pt;mso-wrap-distance-right:9pt;mso-wrap-distance-bottom:3.6pt;mso-position-horizontal:absolute;mso-position-horizontal-relative:text;mso-position-vertical:absolute;mso-position-vertical-relative:text;mso-width-percent:0;mso-height-percent:0;mso-width-relative:margin;mso-height-relative:margin;v-text-anchor:top" o:gfxdata="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" filled="f" stroked="f">
                       <v:textbox>
                         <w:txbxContent>
                           <w:p>
@@ -3110,35 +3504,14 @@
                                 <w:color w:val="FFFFFF" w:themeColor="background1"/>
                                 <w:lang w:val="en-US"/>
                               </w:rPr>
-                              <w:t xml:space="preserve">2. </w:t>
+                              <w:t>4</w:t>
                             </w:r>
                             <w:r>
                               <w:rPr>
                                 <w:color w:val="FFFFFF" w:themeColor="background1"/>
                                 <w:lang w:val="en-US"/>
                               </w:rPr>
-                              <w:br/>
-                            </w:r>
-                            <w:r>
-                              <w:rPr>
-                                <w:color w:val="FFFFFF" w:themeColor="background1"/>
-                                <w:lang w:val="en-US"/>
-                              </w:rPr>
-                              <w:t>Functionality</w:t>
-                            </w:r>
-                            <w:r>
-                              <w:rPr>
-                                <w:color w:val="FFFFFF" w:themeColor="background1"/>
-                                <w:lang w:val="en-US"/>
-                              </w:rPr>
-                              <w:t xml:space="preserve"> - </w:t>
-                            </w:r>
-                            <w:r>
-                              <w:rPr>
-                                <w:color w:val="FFFFFF" w:themeColor="background1"/>
-                                <w:lang w:val="en-US"/>
-                              </w:rPr>
-                              <w:t>Widget script</w:t>
+                              <w:t>.</w:t>
                             </w:r>
                           </w:p>
                           <w:p>
@@ -3153,9 +3526,279 @@
                                 <w:color w:val="FFFFFF" w:themeColor="background1"/>
                                 <w:lang w:val="en-US"/>
                               </w:rPr>
-                              <w:t>Input – Player Script (Input.GetAxis)</w:t>
+                              <w:t xml:space="preserve">Default </w:t>
+                            </w:r>
+                            <w:proofErr w:type="spellStart"/>
+                            <w:r>
+                              <w:rPr>
+                                <w:color w:val="FFFFFF" w:themeColor="background1"/>
+                                <w:lang w:val="en-US"/>
+                              </w:rPr>
+                              <w:t>colour</w:t>
+                            </w:r>
+                            <w:proofErr w:type="spellEnd"/>
+                            <w:r>
+                              <w:rPr>
+                                <w:color w:val="FFFFFF" w:themeColor="background1"/>
+                                <w:lang w:val="en-US"/>
+                              </w:rPr>
+                              <w:t xml:space="preserve"> of squares is white.</w:t>
+                            </w:r>
+                            <w:r>
+                              <w:rPr>
+                                <w:color w:val="FFFFFF" w:themeColor="background1"/>
+                                <w:lang w:val="en-US"/>
+                              </w:rPr>
+                              <w:t xml:space="preserve"> </w:t>
                             </w:r>
                           </w:p>
+                        </w:txbxContent>
+                      </v:textbox>
+                      <w10:wrap type="tight"/>
+                    </v:shape>
+                  </w:pict>
+                </mc:Fallback>
+              </mc:AlternateContent>
+            </w:r>
+            <w:r>
+              <w:rPr>
+                <w:b/>
+                <w:bCs/>
+                <w:noProof/>
+              </w:rPr>
+              <mc:AlternateContent>
+                <mc:Choice Requires="wps">
+                  <w:drawing>
+                    <wp:anchor distT="0" distB="0" distL="114300" distR="114300" simplePos="0" relativeHeight="251678720" behindDoc="1" locked="0" layoutInCell="1" allowOverlap="1" wp14:anchorId="05B7FCCB" wp14:editId="29BF9FA6">
+                      <wp:simplePos x="0" y="0"/>
+                      <wp:positionH relativeFrom="column">
+                        <wp:posOffset>1546225</wp:posOffset>
+                      </wp:positionH>
+                      <wp:positionV relativeFrom="paragraph">
+                        <wp:posOffset>1855470</wp:posOffset>
+                      </wp:positionV>
+                      <wp:extent cx="438150" cy="619125"/>
+                      <wp:effectExtent l="571500" t="114300" r="0" b="123825"/>
+                      <wp:wrapTight wrapText="bothSides">
+                        <wp:wrapPolygon edited="0">
+                          <wp:start x="-10330" y="-3988"/>
+                          <wp:lineTo x="-11270" y="-1994"/>
+                          <wp:lineTo x="-28174" y="7975"/>
+                          <wp:lineTo x="-28174" y="15286"/>
+                          <wp:lineTo x="-15026" y="18609"/>
+                          <wp:lineTo x="10330" y="23926"/>
+                          <wp:lineTo x="11270" y="25255"/>
+                          <wp:lineTo x="16904" y="25255"/>
+                          <wp:lineTo x="17843" y="23926"/>
+                          <wp:lineTo x="18783" y="19274"/>
+                          <wp:lineTo x="17843" y="18609"/>
+                          <wp:lineTo x="-21600" y="7975"/>
+                          <wp:lineTo x="-4696" y="-1994"/>
+                          <wp:lineTo x="-4696" y="-3988"/>
+                          <wp:lineTo x="-10330" y="-3988"/>
+                        </wp:wrapPolygon>
+                      </wp:wrapTight>
+                      <wp:docPr id="8" name="Connector: Curved 8"/>
+                      <wp:cNvGraphicFramePr/>
+                      <a:graphic xmlns:a="http://schemas.openxmlformats.org/drawingml/2006/main">
+                        <a:graphicData uri="http://schemas.microsoft.com/office/word/2010/wordprocessingShape">
+                          <wps:wsp>
+                            <wps:cNvCnPr/>
+                            <wps:spPr>
+                              <a:xfrm>
+                                <a:off x="0" y="0"/>
+                                <a:ext cx="438150" cy="619125"/>
+                              </a:xfrm>
+                              <a:prstGeom prst="curvedConnector3">
+                                <a:avLst>
+                                  <a:gd name="adj1" fmla="val -123887"/>
+                                </a:avLst>
+                              </a:prstGeom>
+                              <a:ln w="38100" cap="flat" cmpd="sng" algn="ctr">
+                                <a:solidFill>
+                                  <a:schemeClr val="accent4"/>
+                                </a:solidFill>
+                                <a:prstDash val="solid"/>
+                                <a:round/>
+                                <a:headEnd type="arrow" w="med" len="med"/>
+                                <a:tailEnd type="arrow" w="med" len="med"/>
+                              </a:ln>
+                            </wps:spPr>
+                            <wps:style>
+                              <a:lnRef idx="0">
+                                <a:scrgbClr r="0" g="0" b="0"/>
+                              </a:lnRef>
+                              <a:fillRef idx="0">
+                                <a:scrgbClr r="0" g="0" b="0"/>
+                              </a:fillRef>
+                              <a:effectRef idx="0">
+                                <a:scrgbClr r="0" g="0" b="0"/>
+                              </a:effectRef>
+                              <a:fontRef idx="minor">
+                                <a:schemeClr val="tx1"/>
+                              </a:fontRef>
+                            </wps:style>
+                            <wps:bodyPr/>
+                          </wps:wsp>
+                        </a:graphicData>
+                      </a:graphic>
+                      <wp14:sizeRelH relativeFrom="margin">
+                        <wp14:pctWidth>0</wp14:pctWidth>
+                      </wp14:sizeRelH>
+                      <wp14:sizeRelV relativeFrom="margin">
+                        <wp14:pctHeight>0</wp14:pctHeight>
+                      </wp14:sizeRelV>
+                    </wp:anchor>
+                  </w:drawing>
+                </mc:Choice>
+                <mc:Fallback>
+                  <w:pict>
+                    <v:shape w14:anchorId="2A936CEF" id="Connector: Curved 8" o:spid="_x0000_s1026" type="#_x0000_t38" style="position:absolute;margin-left:121.75pt;margin-top:146.1pt;width:34.5pt;height:48.75pt;z-index:-251637760;visibility:visible;mso-wrap-style:square;mso-width-percent:0;mso-height-percent:0;mso-wrap-distance-left:9pt;mso-wrap-distance-top:0;mso-wrap-distance-right:9pt;mso-wrap-distance-bottom:0;mso-position-horizontal:absolute;mso-position-horizontal-relative:text;mso-position-vertical:absolute;mso-position-vertical-relative:text;mso-width-percent:0;mso-height-percent:0;mso-width-relative:margin;mso-height-relative:margin" o:gfxdata="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" adj="-26760" strokecolor="#ffc000 [3207]" strokeweight="3pt">
+                      <v:stroke startarrow="open" endarrow="open"/>
+                      <w10:wrap type="tight"/>
+                    </v:shape>
+                  </w:pict>
+                </mc:Fallback>
+              </mc:AlternateContent>
+            </w:r>
+            <w:r>
+              <w:rPr>
+                <w:noProof/>
+              </w:rPr>
+              <mc:AlternateContent>
+                <mc:Choice Requires="wps">
+                  <w:drawing>
+                    <wp:anchor distT="45720" distB="45720" distL="114300" distR="114300" simplePos="0" relativeHeight="251670528" behindDoc="1" locked="0" layoutInCell="1" allowOverlap="1" wp14:anchorId="21E2BBCE" wp14:editId="71E9D9D1">
+                      <wp:simplePos x="0" y="0"/>
+                      <wp:positionH relativeFrom="column">
+                        <wp:posOffset>4100195</wp:posOffset>
+                      </wp:positionH>
+                      <wp:positionV relativeFrom="paragraph">
+                        <wp:posOffset>62865</wp:posOffset>
+                      </wp:positionV>
+                      <wp:extent cx="1466850" cy="1276350"/>
+                      <wp:effectExtent l="0" t="0" r="0" b="0"/>
+                      <wp:wrapTight wrapText="bothSides">
+                        <wp:wrapPolygon edited="0">
+                          <wp:start x="842" y="0"/>
+                          <wp:lineTo x="842" y="21278"/>
+                          <wp:lineTo x="20478" y="21278"/>
+                          <wp:lineTo x="20478" y="0"/>
+                          <wp:lineTo x="842" y="0"/>
+                        </wp:wrapPolygon>
+                      </wp:wrapTight>
+                      <wp:docPr id="217" name="Text Box 2"/>
+                      <wp:cNvGraphicFramePr>
+                        <a:graphicFrameLocks xmlns:a="http://schemas.openxmlformats.org/drawingml/2006/main"/>
+                      </wp:cNvGraphicFramePr>
+                      <a:graphic xmlns:a="http://schemas.openxmlformats.org/drawingml/2006/main">
+                        <a:graphicData uri="http://schemas.microsoft.com/office/word/2010/wordprocessingShape">
+                          <wps:wsp>
+                            <wps:cNvSpPr txBox="1">
+                              <a:spLocks noChangeArrowheads="1"/>
+                            </wps:cNvSpPr>
+                            <wps:spPr bwMode="auto">
+                              <a:xfrm>
+                                <a:off x="0" y="0"/>
+                                <a:ext cx="1466850" cy="1276350"/>
+                              </a:xfrm>
+                              <a:prstGeom prst="rect">
+                                <a:avLst/>
+                              </a:prstGeom>
+                              <a:noFill/>
+                              <a:ln w="9525">
+                                <a:noFill/>
+                                <a:miter lim="800000"/>
+                                <a:headEnd/>
+                                <a:tailEnd/>
+                              </a:ln>
+                            </wps:spPr>
+                            <wps:txbx>
+                              <w:txbxContent>
+                                <w:p>
+                                  <w:pPr>
+                                    <w:rPr>
+                                      <w:color w:val="FFFFFF" w:themeColor="background1"/>
+                                      <w:lang w:val="en-US"/>
+                                    </w:rPr>
+                                  </w:pPr>
+                                  <w:r>
+                                    <w:rPr>
+                                      <w:color w:val="FFFFFF" w:themeColor="background1"/>
+                                      <w:lang w:val="en-US"/>
+                                    </w:rPr>
+                                    <w:t>2.</w:t>
+                                  </w:r>
+                                </w:p>
+                                <w:p>
+                                  <w:pPr>
+                                    <w:pStyle w:val="ListParagraph"/>
+                                    <w:numPr>
+                                      <w:ilvl w:val="0"/>
+                                      <w:numId w:val="10"/>
+                                    </w:numPr>
+                                    <w:rPr>
+                                      <w:color w:val="FFFFFF" w:themeColor="background1"/>
+                                      <w:lang w:val="en-US"/>
+                                    </w:rPr>
+                                  </w:pPr>
+                                  <w:r>
+                                    <w:rPr>
+                                      <w:color w:val="FFFFFF" w:themeColor="background1"/>
+                                      <w:lang w:val="en-US"/>
+                                    </w:rPr>
+                                    <w:t>Green flash if player can move</w:t>
+                                  </w:r>
+                                </w:p>
+                                <w:p>
+                                  <w:pPr>
+                                    <w:pStyle w:val="ListParagraph"/>
+                                    <w:numPr>
+                                      <w:ilvl w:val="0"/>
+                                      <w:numId w:val="10"/>
+                                    </w:numPr>
+                                    <w:rPr>
+                                      <w:color w:val="FFFFFF" w:themeColor="background1"/>
+                                      <w:lang w:val="en-US"/>
+                                    </w:rPr>
+                                  </w:pPr>
+                                  <w:r>
+                                    <w:rPr>
+                                      <w:color w:val="FFFFFF" w:themeColor="background1"/>
+                                      <w:lang w:val="en-US"/>
+                                    </w:rPr>
+                                    <w:t xml:space="preserve">Red </w:t>
+                                  </w:r>
+                                  <w:r>
+                                    <w:rPr>
+                                      <w:color w:val="FFFFFF" w:themeColor="background1"/>
+                                      <w:lang w:val="en-US"/>
+                                    </w:rPr>
+                                    <w:t>flash if player cannot move</w:t>
+                                  </w:r>
+                                </w:p>
+                              </w:txbxContent>
+                            </wps:txbx>
+                            <wps:bodyPr rot="0" vert="horz" wrap="square" lIns="91440" tIns="45720" rIns="91440" bIns="45720" anchor="t" anchorCtr="0">
+                              <a:noAutofit/>
+                            </wps:bodyPr>
+                          </wps:wsp>
+                        </a:graphicData>
+                      </a:graphic>
+                      <wp14:sizeRelH relativeFrom="margin">
+                        <wp14:pctWidth>0</wp14:pctWidth>
+                      </wp14:sizeRelH>
+                      <wp14:sizeRelV relativeFrom="margin">
+                        <wp14:pctHeight>0</wp14:pctHeight>
+                      </wp14:sizeRelV>
+                    </wp:anchor>
+                  </w:drawing>
+                </mc:Choice>
+                <mc:Fallback>
+                  <w:pict>
+                    <v:shape w14:anchorId="21E2BBCE" id="_x0000_s1027" type="#_x0000_t202" style="position:absolute;margin-left:322.85pt;margin-top:4.95pt;width:115.5pt;height:100.5pt;z-index:-251645952;visibility:visible;mso-wrap-style:square;mso-width-percent:0;mso-height-percent:0;mso-wrap-distance-left:9pt;mso-wrap-distance-top:3.6pt;mso-wrap-distance-right:9pt;mso-wrap-distance-bottom:3.6pt;mso-position-horizontal:absolute;mso-position-horizontal-relative:text;mso-position-vertical:absolute;mso-position-vertical-relative:text;mso-width-percent:0;mso-height-percent:0;mso-width-relative:margin;mso-height-relative:margin;v-text-anchor:top" o:gfxdata="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" filled="f" stroked="f">
+                      <v:textbox>
+                        <w:txbxContent>
                           <w:p>
                             <w:pPr>
                               <w:rPr>
@@ -3168,7 +3811,54 @@
                                 <w:color w:val="FFFFFF" w:themeColor="background1"/>
                                 <w:lang w:val="en-US"/>
                               </w:rPr>
-                              <w:t>Mappings – Input Manager</w:t>
+                              <w:t>2.</w:t>
+                            </w:r>
+                          </w:p>
+                          <w:p>
+                            <w:pPr>
+                              <w:pStyle w:val="ListParagraph"/>
+                              <w:numPr>
+                                <w:ilvl w:val="0"/>
+                                <w:numId w:val="10"/>
+                              </w:numPr>
+                              <w:rPr>
+                                <w:color w:val="FFFFFF" w:themeColor="background1"/>
+                                <w:lang w:val="en-US"/>
+                              </w:rPr>
+                            </w:pPr>
+                            <w:r>
+                              <w:rPr>
+                                <w:color w:val="FFFFFF" w:themeColor="background1"/>
+                                <w:lang w:val="en-US"/>
+                              </w:rPr>
+                              <w:t>Green flash if player can move</w:t>
+                            </w:r>
+                          </w:p>
+                          <w:p>
+                            <w:pPr>
+                              <w:pStyle w:val="ListParagraph"/>
+                              <w:numPr>
+                                <w:ilvl w:val="0"/>
+                                <w:numId w:val="10"/>
+                              </w:numPr>
+                              <w:rPr>
+                                <w:color w:val="FFFFFF" w:themeColor="background1"/>
+                                <w:lang w:val="en-US"/>
+                              </w:rPr>
+                            </w:pPr>
+                            <w:r>
+                              <w:rPr>
+                                <w:color w:val="FFFFFF" w:themeColor="background1"/>
+                                <w:lang w:val="en-US"/>
+                              </w:rPr>
+                              <w:t xml:space="preserve">Red </w:t>
+                            </w:r>
+                            <w:r>
+                              <w:rPr>
+                                <w:color w:val="FFFFFF" w:themeColor="background1"/>
+                                <w:lang w:val="en-US"/>
+                              </w:rPr>
+                              <w:t>flash if player cannot move</w:t>
                             </w:r>
                           </w:p>
                         </w:txbxContent>
@@ -3186,15 +3876,15 @@
               <mc:AlternateContent>
                 <mc:Choice Requires="wps">
                   <w:drawing>
-                    <wp:anchor distT="45720" distB="45720" distL="114300" distR="114300" simplePos="0" relativeHeight="251674624" behindDoc="1" locked="0" layoutInCell="1" allowOverlap="1" wp14:anchorId="4B23F0C8" wp14:editId="5C002819">
+                    <wp:anchor distT="45720" distB="45720" distL="114300" distR="114300" simplePos="0" relativeHeight="251674624" behindDoc="1" locked="0" layoutInCell="1" allowOverlap="1" wp14:anchorId="4B23F0C8" wp14:editId="5F791519">
                       <wp:simplePos x="0" y="0"/>
                       <wp:positionH relativeFrom="column">
                         <wp:posOffset>4109720</wp:posOffset>
                       </wp:positionH>
                       <wp:positionV relativeFrom="paragraph">
-                        <wp:posOffset>1082040</wp:posOffset>
+                        <wp:posOffset>1424940</wp:posOffset>
                       </wp:positionV>
-                      <wp:extent cx="1323975" cy="1895475"/>
+                      <wp:extent cx="1323975" cy="1552575"/>
                       <wp:effectExtent l="0" t="0" r="0" b="0"/>
                       <wp:wrapSquare wrapText="bothSides"/>
                       <wp:docPr id="4" name="Text Box 4"/>
@@ -3210,7 +3900,7 @@
                             <wps:spPr bwMode="auto">
                               <a:xfrm>
                                 <a:off x="0" y="0"/>
-                                <a:ext cx="1323975" cy="1895475"/>
+                                <a:ext cx="1323975" cy="1552575"/>
                               </a:xfrm>
                               <a:prstGeom prst="rect">
                                 <a:avLst/>
@@ -3333,7 +4023,7 @@
                 </mc:Choice>
                 <mc:Fallback>
                   <w:pict>
-                    <v:shape w14:anchorId="4B23F0C8" id="Text Box 4" o:spid="_x0000_s1027" type="#_x0000_t202" style="position:absolute;margin-left:323.6pt;margin-top:85.2pt;width:104.25pt;height:149.25pt;z-index:-251641856;visibility:visible;mso-wrap-style:square;mso-width-percent:0;mso-height-percent:0;mso-wrap-distance-left:9pt;mso-wrap-distance-top:3.6pt;mso-wrap-distance-right:9pt;mso-wrap-distance-bottom:3.6pt;mso-position-horizontal:absolute;mso-position-horizontal-relative:text;mso-position-vertical:absolute;mso-position-vertical-relative:text;mso-width-percent:0;mso-height-percent:0;mso-width-relative:margin;mso-height-relative:margin;v-text-anchor:top" o:gfxdata="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" filled="f" stroked="f">
+                    <v:shape w14:anchorId="4B23F0C8" id="Text Box 4" o:spid="_x0000_s1028" type="#_x0000_t202" style="position:absolute;margin-left:323.6pt;margin-top:112.2pt;width:104.25pt;height:122.25pt;z-index:-251641856;visibility:visible;mso-wrap-style:square;mso-width-percent:0;mso-height-percent:0;mso-wrap-distance-left:9pt;mso-wrap-distance-top:3.6pt;mso-wrap-distance-right:9pt;mso-wrap-distance-bottom:3.6pt;mso-position-horizontal:absolute;mso-position-horizontal-relative:text;mso-position-vertical:absolute;mso-position-vertical-relative:text;mso-width-percent:0;mso-height-percent:0;mso-width-relative:margin;mso-height-relative:margin;v-text-anchor:top" o:gfxdata="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" filled="f" stroked="f">
                       <v:textbox>
                         <w:txbxContent>
                           <w:p>
@@ -3435,12 +4125,288 @@
             </w:r>
             <w:r>
               <w:rPr>
+                <w:noProof/>
+              </w:rPr>
+              <mc:AlternateContent>
+                <mc:Choice Requires="wps">
+                  <w:drawing>
+                    <wp:anchor distT="45720" distB="45720" distL="114300" distR="114300" simplePos="0" relativeHeight="251672576" behindDoc="1" locked="0" layoutInCell="1" allowOverlap="1" wp14:anchorId="2F065AED" wp14:editId="3CCF8FC7">
+                      <wp:simplePos x="0" y="0"/>
+                      <wp:positionH relativeFrom="column">
+                        <wp:posOffset>-5080</wp:posOffset>
+                      </wp:positionH>
+                      <wp:positionV relativeFrom="paragraph">
+                        <wp:posOffset>186690</wp:posOffset>
+                      </wp:positionV>
+                      <wp:extent cx="1371600" cy="1990725"/>
+                      <wp:effectExtent l="0" t="0" r="0" b="0"/>
+                      <wp:wrapTight wrapText="bothSides">
+                        <wp:wrapPolygon edited="0">
+                          <wp:start x="900" y="0"/>
+                          <wp:lineTo x="900" y="21290"/>
+                          <wp:lineTo x="20400" y="21290"/>
+                          <wp:lineTo x="20400" y="0"/>
+                          <wp:lineTo x="900" y="0"/>
+                        </wp:wrapPolygon>
+                      </wp:wrapTight>
+                      <wp:docPr id="2" name="Text Box 2"/>
+                      <wp:cNvGraphicFramePr>
+                        <a:graphicFrameLocks xmlns:a="http://schemas.openxmlformats.org/drawingml/2006/main"/>
+                      </wp:cNvGraphicFramePr>
+                      <a:graphic xmlns:a="http://schemas.openxmlformats.org/drawingml/2006/main">
+                        <a:graphicData uri="http://schemas.microsoft.com/office/word/2010/wordprocessingShape">
+                          <wps:wsp>
+                            <wps:cNvSpPr txBox="1">
+                              <a:spLocks noChangeArrowheads="1"/>
+                            </wps:cNvSpPr>
+                            <wps:spPr bwMode="auto">
+                              <a:xfrm>
+                                <a:off x="0" y="0"/>
+                                <a:ext cx="1371600" cy="1990725"/>
+                              </a:xfrm>
+                              <a:prstGeom prst="rect">
+                                <a:avLst/>
+                              </a:prstGeom>
+                              <a:noFill/>
+                              <a:ln w="9525">
+                                <a:noFill/>
+                                <a:miter lim="800000"/>
+                                <a:headEnd/>
+                                <a:tailEnd/>
+                              </a:ln>
+                            </wps:spPr>
+                            <wps:txbx>
+                              <w:txbxContent>
+                                <w:p>
+                                  <w:pPr>
+                                    <w:rPr>
+                                      <w:color w:val="FFFFFF" w:themeColor="background1"/>
+                                      <w:lang w:val="en-US"/>
+                                    </w:rPr>
+                                  </w:pPr>
+                                  <w:r>
+                                    <w:rPr>
+                                      <w:color w:val="FFFFFF" w:themeColor="background1"/>
+                                      <w:lang w:val="en-US"/>
+                                    </w:rPr>
+                                    <w:t>1</w:t>
+                                  </w:r>
+                                  <w:r>
+                                    <w:rPr>
+                                      <w:color w:val="FFFFFF" w:themeColor="background1"/>
+                                      <w:lang w:val="en-US"/>
+                                    </w:rPr>
+                                    <w:t xml:space="preserve">. </w:t>
+                                  </w:r>
+                                  <w:r>
+                                    <w:rPr>
+                                      <w:color w:val="FFFFFF" w:themeColor="background1"/>
+                                      <w:lang w:val="en-US"/>
+                                    </w:rPr>
+                                    <w:br/>
+                                  </w:r>
+                                  <w:r>
+                                    <w:rPr>
+                                      <w:color w:val="FFFFFF" w:themeColor="background1"/>
+                                      <w:lang w:val="en-US"/>
+                                    </w:rPr>
+                                    <w:t>Functionality</w:t>
+                                  </w:r>
+                                  <w:r>
+                                    <w:rPr>
+                                      <w:color w:val="FFFFFF" w:themeColor="background1"/>
+                                      <w:lang w:val="en-US"/>
+                                    </w:rPr>
+                                    <w:t xml:space="preserve"> - </w:t>
+                                  </w:r>
+                                  <w:r>
+                                    <w:rPr>
+                                      <w:color w:val="FFFFFF" w:themeColor="background1"/>
+                                      <w:lang w:val="en-US"/>
+                                    </w:rPr>
+                                    <w:t>Widget script</w:t>
+                                  </w:r>
+                                </w:p>
+                                <w:p>
+                                  <w:pPr>
+                                    <w:rPr>
+                                      <w:color w:val="FFFFFF" w:themeColor="background1"/>
+                                      <w:lang w:val="en-US"/>
+                                    </w:rPr>
+                                  </w:pPr>
+                                  <w:r>
+                                    <w:rPr>
+                                      <w:color w:val="FFFFFF" w:themeColor="background1"/>
+                                      <w:lang w:val="en-US"/>
+                                    </w:rPr>
+                                    <w:t>Input – Player Script (</w:t>
+                                  </w:r>
+                                  <w:proofErr w:type="spellStart"/>
+                                  <w:r>
+                                    <w:rPr>
+                                      <w:color w:val="FFFFFF" w:themeColor="background1"/>
+                                      <w:lang w:val="en-US"/>
+                                    </w:rPr>
+                                    <w:t>Input.GetAxis</w:t>
+                                  </w:r>
+                                  <w:proofErr w:type="spellEnd"/>
+                                  <w:r>
+                                    <w:rPr>
+                                      <w:color w:val="FFFFFF" w:themeColor="background1"/>
+                                      <w:lang w:val="en-US"/>
+                                    </w:rPr>
+                                    <w:t>)</w:t>
+                                  </w:r>
+                                </w:p>
+                                <w:p>
+                                  <w:pPr>
+                                    <w:rPr>
+                                      <w:color w:val="FFFFFF" w:themeColor="background1"/>
+                                      <w:lang w:val="en-US"/>
+                                    </w:rPr>
+                                  </w:pPr>
+                                  <w:r>
+                                    <w:rPr>
+                                      <w:color w:val="FFFFFF" w:themeColor="background1"/>
+                                      <w:lang w:val="en-US"/>
+                                    </w:rPr>
+                                    <w:t>Mappings – Input Manager</w:t>
+                                  </w:r>
+                                </w:p>
+                              </w:txbxContent>
+                            </wps:txbx>
+                            <wps:bodyPr rot="0" vert="horz" wrap="square" lIns="91440" tIns="45720" rIns="91440" bIns="45720" anchor="t" anchorCtr="0">
+                              <a:noAutofit/>
+                            </wps:bodyPr>
+                          </wps:wsp>
+                        </a:graphicData>
+                      </a:graphic>
+                      <wp14:sizeRelH relativeFrom="margin">
+                        <wp14:pctWidth>0</wp14:pctWidth>
+                      </wp14:sizeRelH>
+                      <wp14:sizeRelV relativeFrom="margin">
+                        <wp14:pctHeight>0</wp14:pctHeight>
+                      </wp14:sizeRelV>
+                    </wp:anchor>
+                  </w:drawing>
+                </mc:Choice>
+                <mc:Fallback>
+                  <w:pict>
+                    <v:shape w14:anchorId="2F065AED" id="_x0000_s1029" type="#_x0000_t202" style="position:absolute;margin-left:-.4pt;margin-top:14.7pt;width:108pt;height:156.75pt;z-index:-251643904;visibility:visible;mso-wrap-style:square;mso-width-percent:0;mso-height-percent:0;mso-wrap-distance-left:9pt;mso-wrap-distance-top:3.6pt;mso-wrap-distance-right:9pt;mso-wrap-distance-bottom:3.6pt;mso-position-horizontal:absolute;mso-position-horizontal-relative:text;mso-position-vertical:absolute;mso-position-vertical-relative:text;mso-width-percent:0;mso-height-percent:0;mso-width-relative:margin;mso-height-relative:margin;v-text-anchor:top" o:gfxdata="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" filled="f" stroked="f">
+                      <v:textbox>
+                        <w:txbxContent>
+                          <w:p>
+                            <w:pPr>
+                              <w:rPr>
+                                <w:color w:val="FFFFFF" w:themeColor="background1"/>
+                                <w:lang w:val="en-US"/>
+                              </w:rPr>
+                            </w:pPr>
+                            <w:r>
+                              <w:rPr>
+                                <w:color w:val="FFFFFF" w:themeColor="background1"/>
+                                <w:lang w:val="en-US"/>
+                              </w:rPr>
+                              <w:t>1</w:t>
+                            </w:r>
+                            <w:r>
+                              <w:rPr>
+                                <w:color w:val="FFFFFF" w:themeColor="background1"/>
+                                <w:lang w:val="en-US"/>
+                              </w:rPr>
+                              <w:t xml:space="preserve">. </w:t>
+                            </w:r>
+                            <w:r>
+                              <w:rPr>
+                                <w:color w:val="FFFFFF" w:themeColor="background1"/>
+                                <w:lang w:val="en-US"/>
+                              </w:rPr>
+                              <w:br/>
+                            </w:r>
+                            <w:r>
+                              <w:rPr>
+                                <w:color w:val="FFFFFF" w:themeColor="background1"/>
+                                <w:lang w:val="en-US"/>
+                              </w:rPr>
+                              <w:t>Functionality</w:t>
+                            </w:r>
+                            <w:r>
+                              <w:rPr>
+                                <w:color w:val="FFFFFF" w:themeColor="background1"/>
+                                <w:lang w:val="en-US"/>
+                              </w:rPr>
+                              <w:t xml:space="preserve"> - </w:t>
+                            </w:r>
+                            <w:r>
+                              <w:rPr>
+                                <w:color w:val="FFFFFF" w:themeColor="background1"/>
+                                <w:lang w:val="en-US"/>
+                              </w:rPr>
+                              <w:t>Widget script</w:t>
+                            </w:r>
+                          </w:p>
+                          <w:p>
+                            <w:pPr>
+                              <w:rPr>
+                                <w:color w:val="FFFFFF" w:themeColor="background1"/>
+                                <w:lang w:val="en-US"/>
+                              </w:rPr>
+                            </w:pPr>
+                            <w:r>
+                              <w:rPr>
+                                <w:color w:val="FFFFFF" w:themeColor="background1"/>
+                                <w:lang w:val="en-US"/>
+                              </w:rPr>
+                              <w:t>Input – Player Script (</w:t>
+                            </w:r>
+                            <w:proofErr w:type="spellStart"/>
+                            <w:r>
+                              <w:rPr>
+                                <w:color w:val="FFFFFF" w:themeColor="background1"/>
+                                <w:lang w:val="en-US"/>
+                              </w:rPr>
+                              <w:t>Input.GetAxis</w:t>
+                            </w:r>
+                            <w:proofErr w:type="spellEnd"/>
+                            <w:r>
+                              <w:rPr>
+                                <w:color w:val="FFFFFF" w:themeColor="background1"/>
+                                <w:lang w:val="en-US"/>
+                              </w:rPr>
+                              <w:t>)</w:t>
+                            </w:r>
+                          </w:p>
+                          <w:p>
+                            <w:pPr>
+                              <w:rPr>
+                                <w:color w:val="FFFFFF" w:themeColor="background1"/>
+                                <w:lang w:val="en-US"/>
+                              </w:rPr>
+                            </w:pPr>
+                            <w:r>
+                              <w:rPr>
+                                <w:color w:val="FFFFFF" w:themeColor="background1"/>
+                                <w:lang w:val="en-US"/>
+                              </w:rPr>
+                              <w:t>Mappings – Input Manager</w:t>
+                            </w:r>
+                          </w:p>
+                        </w:txbxContent>
+                      </v:textbox>
+                      <w10:wrap type="tight"/>
+                    </v:shape>
+                  </w:pict>
+                </mc:Fallback>
+              </mc:AlternateContent>
+            </w:r>
+            <w:r>
+              <w:rPr>
                 <w:b/>
                 <w:bCs/>
                 <w:noProof/>
               </w:rPr>
               <w:drawing>
-                <wp:anchor distT="0" distB="0" distL="114300" distR="114300" simplePos="0" relativeHeight="251663360" behindDoc="0" locked="0" layoutInCell="1" allowOverlap="1" wp14:anchorId="203EDC92" wp14:editId="07AAE081">
+                <wp:anchor distT="0" distB="0" distL="114300" distR="114300" simplePos="0" relativeHeight="251663360" behindDoc="0" locked="0" layoutInCell="1" allowOverlap="1" wp14:anchorId="203EDC92" wp14:editId="47288C0D">
                   <wp:simplePos x="0" y="0"/>
                   <wp:positionH relativeFrom="margin">
                     <wp:align>center</wp:align>
@@ -3496,243 +4462,6 @@
               </w:drawing>
             </w:r>
             <w:r>
-              <w:rPr>
-                <w:noProof/>
-              </w:rPr>
-              <mc:AlternateContent>
-                <mc:Choice Requires="wps">
-                  <w:drawing>
-                    <wp:anchor distT="45720" distB="45720" distL="114300" distR="114300" simplePos="0" relativeHeight="251670528" behindDoc="1" locked="0" layoutInCell="1" allowOverlap="1" wp14:anchorId="21E2BBCE" wp14:editId="59696CEC">
-                      <wp:simplePos x="0" y="0"/>
-                      <wp:positionH relativeFrom="column">
-                        <wp:posOffset>3814445</wp:posOffset>
-                      </wp:positionH>
-                      <wp:positionV relativeFrom="paragraph">
-                        <wp:posOffset>62865</wp:posOffset>
-                      </wp:positionV>
-                      <wp:extent cx="508000" cy="504825"/>
-                      <wp:effectExtent l="0" t="0" r="0" b="0"/>
-                      <wp:wrapTight wrapText="bothSides">
-                        <wp:wrapPolygon edited="0">
-                          <wp:start x="2430" y="0"/>
-                          <wp:lineTo x="2430" y="20377"/>
-                          <wp:lineTo x="18630" y="20377"/>
-                          <wp:lineTo x="18630" y="0"/>
-                          <wp:lineTo x="2430" y="0"/>
-                        </wp:wrapPolygon>
-                      </wp:wrapTight>
-                      <wp:docPr id="217" name="Text Box 2"/>
-                      <wp:cNvGraphicFramePr>
-                        <a:graphicFrameLocks xmlns:a="http://schemas.openxmlformats.org/drawingml/2006/main"/>
-                      </wp:cNvGraphicFramePr>
-                      <a:graphic xmlns:a="http://schemas.openxmlformats.org/drawingml/2006/main">
-                        <a:graphicData uri="http://schemas.microsoft.com/office/word/2010/wordprocessingShape">
-                          <wps:wsp>
-                            <wps:cNvSpPr txBox="1">
-                              <a:spLocks noChangeArrowheads="1"/>
-                            </wps:cNvSpPr>
-                            <wps:spPr bwMode="auto">
-                              <a:xfrm>
-                                <a:off x="0" y="0"/>
-                                <a:ext cx="508000" cy="504825"/>
-                              </a:xfrm>
-                              <a:prstGeom prst="rect">
-                                <a:avLst/>
-                              </a:prstGeom>
-                              <a:noFill/>
-                              <a:ln w="9525">
-                                <a:noFill/>
-                                <a:miter lim="800000"/>
-                                <a:headEnd/>
-                                <a:tailEnd/>
-                              </a:ln>
-                            </wps:spPr>
-                            <wps:txbx>
-                              <w:txbxContent>
-                                <w:p>
-                                  <w:pPr>
-                                    <w:jc w:val="center"/>
-                                    <w:rPr>
-                                      <w:color w:val="FFFFFF" w:themeColor="background1"/>
-                                      <w:sz w:val="48"/>
-                                      <w:szCs w:val="48"/>
-                                      <w:lang w:val="en-US"/>
-                                    </w:rPr>
-                                  </w:pPr>
-                                  <w:r>
-                                    <w:rPr>
-                                      <w:color w:val="FFFFFF" w:themeColor="background1"/>
-                                      <w:sz w:val="48"/>
-                                      <w:szCs w:val="48"/>
-                                      <w:lang w:val="en-US"/>
-                                    </w:rPr>
-                                    <w:t>1</w:t>
-                                  </w:r>
-                                </w:p>
-                              </w:txbxContent>
-                            </wps:txbx>
-                            <wps:bodyPr rot="0" vert="horz" wrap="square" lIns="91440" tIns="45720" rIns="91440" bIns="45720" anchor="t" anchorCtr="0">
-                              <a:noAutofit/>
-                            </wps:bodyPr>
-                          </wps:wsp>
-                        </a:graphicData>
-                      </a:graphic>
-                      <wp14:sizeRelH relativeFrom="margin">
-                        <wp14:pctWidth>0</wp14:pctWidth>
-                      </wp14:sizeRelH>
-                      <wp14:sizeRelV relativeFrom="margin">
-                        <wp14:pctHeight>0</wp14:pctHeight>
-                      </wp14:sizeRelV>
-                    </wp:anchor>
-                  </w:drawing>
-                </mc:Choice>
-                <mc:Fallback>
-                  <w:pict>
-                    <v:shape w14:anchorId="21E2BBCE" id="_x0000_s1028" type="#_x0000_t202" style="position:absolute;margin-left:300.35pt;margin-top:4.95pt;width:40pt;height:39.75pt;z-index:-251645952;visibility:visible;mso-wrap-style:square;mso-width-percent:0;mso-height-percent:0;mso-wrap-distance-left:9pt;mso-wrap-distance-top:3.6pt;mso-wrap-distance-right:9pt;mso-wrap-distance-bottom:3.6pt;mso-position-horizontal:absolute;mso-position-horizontal-relative:text;mso-position-vertical:absolute;mso-position-vertical-relative:text;mso-width-percent:0;mso-height-percent:0;mso-width-relative:margin;mso-height-relative:margin;v-text-anchor:top" o:gfxdata="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" filled="f" stroked="f">
-                      <v:textbox>
-                        <w:txbxContent>
-                          <w:p>
-                            <w:pPr>
-                              <w:jc w:val="center"/>
-                              <w:rPr>
-                                <w:color w:val="FFFFFF" w:themeColor="background1"/>
-                                <w:sz w:val="48"/>
-                                <w:szCs w:val="48"/>
-                                <w:lang w:val="en-US"/>
-                              </w:rPr>
-                            </w:pPr>
-                            <w:r>
-                              <w:rPr>
-                                <w:color w:val="FFFFFF" w:themeColor="background1"/>
-                                <w:sz w:val="48"/>
-                                <w:szCs w:val="48"/>
-                                <w:lang w:val="en-US"/>
-                              </w:rPr>
-                              <w:t>1</w:t>
-                            </w:r>
-                          </w:p>
-                        </w:txbxContent>
-                      </v:textbox>
-                      <w10:wrap type="tight"/>
-                    </v:shape>
-                  </w:pict>
-                </mc:Fallback>
-              </mc:AlternateContent>
-            </w:r>
-            <w:r>
-              <w:rPr>
-                <w:b/>
-                <w:bCs/>
-                <w:noProof/>
-              </w:rPr>
-              <mc:AlternateContent>
-                <mc:Choice Requires="wps">
-                  <w:drawing>
-                    <wp:anchor distT="0" distB="0" distL="114300" distR="114300" simplePos="0" relativeHeight="251664384" behindDoc="1" locked="0" layoutInCell="1" allowOverlap="1" wp14:anchorId="613513D0" wp14:editId="4516CE3F">
-                      <wp:simplePos x="0" y="0"/>
-                      <wp:positionH relativeFrom="column">
-                        <wp:posOffset>3081020</wp:posOffset>
-                      </wp:positionH>
-                      <wp:positionV relativeFrom="paragraph">
-                        <wp:posOffset>281940</wp:posOffset>
-                      </wp:positionV>
-                      <wp:extent cx="438150" cy="619125"/>
-                      <wp:effectExtent l="0" t="114300" r="438150" b="123825"/>
-                      <wp:wrapTight wrapText="bothSides">
-                        <wp:wrapPolygon edited="0">
-                          <wp:start x="3757" y="-3988"/>
-                          <wp:lineTo x="2817" y="-1329"/>
-                          <wp:lineTo x="30052" y="7975"/>
-                          <wp:lineTo x="24417" y="7975"/>
-                          <wp:lineTo x="23478" y="19274"/>
-                          <wp:lineTo x="25357" y="23926"/>
-                          <wp:lineTo x="26296" y="25255"/>
-                          <wp:lineTo x="30991" y="25255"/>
-                          <wp:lineTo x="31930" y="23926"/>
-                          <wp:lineTo x="37565" y="18609"/>
-                          <wp:lineTo x="42261" y="8640"/>
-                          <wp:lineTo x="42261" y="3323"/>
-                          <wp:lineTo x="24417" y="-2658"/>
-                          <wp:lineTo x="10330" y="-3988"/>
-                          <wp:lineTo x="3757" y="-3988"/>
-                        </wp:wrapPolygon>
-                      </wp:wrapTight>
-                      <wp:docPr id="1" name="Connector: Curved 1"/>
-                      <wp:cNvGraphicFramePr/>
-                      <a:graphic xmlns:a="http://schemas.openxmlformats.org/drawingml/2006/main">
-                        <a:graphicData uri="http://schemas.microsoft.com/office/word/2010/wordprocessingShape">
-                          <wps:wsp>
-                            <wps:cNvCnPr/>
-                            <wps:spPr>
-                              <a:xfrm>
-                                <a:off x="0" y="0"/>
-                                <a:ext cx="438150" cy="619125"/>
-                              </a:xfrm>
-                              <a:prstGeom prst="curvedConnector3">
-                                <a:avLst>
-                                  <a:gd name="adj1" fmla="val 191330"/>
-                                </a:avLst>
-                              </a:prstGeom>
-                              <a:ln w="38100" cap="flat" cmpd="sng" algn="ctr">
-                                <a:solidFill>
-                                  <a:schemeClr val="accent4"/>
-                                </a:solidFill>
-                                <a:prstDash val="solid"/>
-                                <a:round/>
-                                <a:headEnd type="arrow" w="med" len="med"/>
-                                <a:tailEnd type="arrow" w="med" len="med"/>
-                              </a:ln>
-                            </wps:spPr>
-                            <wps:style>
-                              <a:lnRef idx="0">
-                                <a:scrgbClr r="0" g="0" b="0"/>
-                              </a:lnRef>
-                              <a:fillRef idx="0">
-                                <a:scrgbClr r="0" g="0" b="0"/>
-                              </a:fillRef>
-                              <a:effectRef idx="0">
-                                <a:scrgbClr r="0" g="0" b="0"/>
-                              </a:effectRef>
-                              <a:fontRef idx="minor">
-                                <a:schemeClr val="tx1"/>
-                              </a:fontRef>
-                            </wps:style>
-                            <wps:bodyPr/>
-                          </wps:wsp>
-                        </a:graphicData>
-                      </a:graphic>
-                      <wp14:sizeRelH relativeFrom="margin">
-                        <wp14:pctWidth>0</wp14:pctWidth>
-                      </wp14:sizeRelH>
-                      <wp14:sizeRelV relativeFrom="margin">
-                        <wp14:pctHeight>0</wp14:pctHeight>
-                      </wp14:sizeRelV>
-                    </wp:anchor>
-                  </w:drawing>
-                </mc:Choice>
-                <mc:Fallback>
-                  <w:pict>
-                    <v:shapetype w14:anchorId="48C6FDB4" id="_x0000_t38" coordsize="21600,21600" o:spt="38" o:oned="t" path="m,c@0,0@1,5400@1,10800@1,16200@2,21600,21600,21600e" filled="f">
-                      <v:formulas>
-                        <v:f eqn="mid #0 0"/>
-                        <v:f eqn="val #0"/>
-                        <v:f eqn="mid #0 21600"/>
-                      </v:formulas>
-                      <v:path arrowok="t" fillok="f" o:connecttype="none"/>
-                      <v:handles>
-                        <v:h position="#0,center"/>
-                      </v:handles>
-                      <o:lock v:ext="edit" shapetype="t"/>
-                    </v:shapetype>
-                    <v:shape id="Connector: Curved 1" o:spid="_x0000_s1026" type="#_x0000_t38" style="position:absolute;margin-left:242.6pt;margin-top:22.2pt;width:34.5pt;height:48.75pt;z-index:-251652096;visibility:visible;mso-wrap-style:square;mso-width-percent:0;mso-height-percent:0;mso-wrap-distance-left:9pt;mso-wrap-distance-top:0;mso-wrap-distance-right:9pt;mso-wrap-distance-bottom:0;mso-position-horizontal:absolute;mso-position-horizontal-relative:text;mso-position-vertical:absolute;mso-position-vertical-relative:text;mso-width-percent:0;mso-height-percent:0;mso-width-relative:margin;mso-height-relative:margin" o:gfxdata="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" adj="41327" strokecolor="#ffc000 [3207]" strokeweight="3pt">
-                      <v:stroke startarrow="open" endarrow="open"/>
-                      <w10:wrap type="tight"/>
-                    </v:shape>
-                  </w:pict>
-                </mc:Fallback>
-              </mc:AlternateContent>
-            </w:r>
-            <w:r>
               <w:t xml:space="preserve">A simple </w:t>
             </w:r>
             <w:r>
@@ -3792,7 +4521,15 @@
               <w:t xml:space="preserve">To implement the above functionality, </w:t>
             </w:r>
             <w:r>
-              <w:t xml:space="preserve">the Widget script will include code that sets all squares to white as default. The Player script will include code that moves the player to the respective direction via Input.GetAxis horizontal/vertical. </w:t>
+              <w:t xml:space="preserve">the Widget script will include code that sets all squares to white as default. The Player script will include code that moves the player to the respective direction via </w:t>
+            </w:r>
+            <w:proofErr w:type="spellStart"/>
+            <w:r>
+              <w:t>Input.GetAxis</w:t>
+            </w:r>
+            <w:proofErr w:type="spellEnd"/>
+            <w:r>
+              <w:t xml:space="preserve"> horizontal/vertical. </w:t>
             </w:r>
             <w:r>
               <w:t xml:space="preserve">Inputs to be registered by the </w:t>
@@ -4385,10 +5122,7 @@
               <w:cnfStyle w:val="000000000000" w:firstRow="0" w:lastRow="0" w:firstColumn="0" w:lastColumn="0" w:oddVBand="0" w:evenVBand="0" w:oddHBand="0" w:evenHBand="0" w:firstRowFirstColumn="0" w:firstRowLastColumn="0" w:lastRowFirstColumn="0" w:lastRowLastColumn="0"/>
             </w:pPr>
             <w:r>
-              <w:t>The AI must travel to the player’s previous node via Depth First Search</w:t>
-            </w:r>
-            <w:r>
-              <w:t>.</w:t>
+              <w:t>The AI must travel to the player’s previous node via Depth First Search.</w:t>
             </w:r>
           </w:p>
         </w:tc>
@@ -4402,13 +5136,7 @@
               <w:cnfStyle w:val="000000000000" w:firstRow="0" w:lastRow="0" w:firstColumn="0" w:lastColumn="0" w:oddVBand="0" w:evenVBand="0" w:oddHBand="0" w:evenHBand="0" w:firstRowFirstColumn="0" w:firstRowLastColumn="0" w:lastRowFirstColumn="0" w:lastRowLastColumn="0"/>
             </w:pPr>
             <w:r>
-              <w:t>The DFS pathfinding algorithm was</w:t>
-            </w:r>
-            <w:r>
-              <w:t xml:space="preserve"> performing as expected</w:t>
-            </w:r>
-            <w:r>
-              <w:t>.</w:t>
+              <w:t>The DFS pathfinding algorithm was performing as expected.</w:t>
             </w:r>
           </w:p>
         </w:tc>
@@ -4441,7 +5169,15 @@
               <w:jc w:val="center"/>
             </w:pPr>
             <w:r>
-              <w:t>Testing GameManager script (Load/Restart game)</w:t>
+              <w:t xml:space="preserve">Testing </w:t>
+            </w:r>
+            <w:proofErr w:type="spellStart"/>
+            <w:r>
+              <w:t>GameManager</w:t>
+            </w:r>
+            <w:proofErr w:type="spellEnd"/>
+            <w:r>
+              <w:t xml:space="preserve"> script (Load/Restart game)</w:t>
             </w:r>
           </w:p>
         </w:tc>
@@ -4475,7 +5211,15 @@
               <w:cnfStyle w:val="000000100000" w:firstRow="0" w:lastRow="0" w:firstColumn="0" w:lastColumn="0" w:oddVBand="0" w:evenVBand="0" w:oddHBand="1" w:evenHBand="0" w:firstRowFirstColumn="0" w:firstRowLastColumn="0" w:lastRowFirstColumn="0" w:lastRowLastColumn="0"/>
             </w:pPr>
             <w:r>
-              <w:t>The GameManager script functionality was performing as expected.</w:t>
+              <w:t xml:space="preserve">The </w:t>
+            </w:r>
+            <w:proofErr w:type="spellStart"/>
+            <w:r>
+              <w:t>GameManager</w:t>
+            </w:r>
+            <w:proofErr w:type="spellEnd"/>
+            <w:r>
+              <w:t xml:space="preserve"> script functionality was performing as expected.</w:t>
             </w:r>
           </w:p>
         </w:tc>
@@ -5131,7 +5875,23 @@
                 <w:sz w:val="24"/>
                 <w:szCs w:val="24"/>
               </w:rPr>
-              <w:t>The AI is able to collide with the player and invoke the Game Over sequence of the GameManager script.</w:t>
+              <w:t xml:space="preserve">The AI is able to collide with the player and invoke the Game Over sequence of the </w:t>
+            </w:r>
+            <w:proofErr w:type="spellStart"/>
+            <w:r>
+              <w:rPr>
+                <w:sz w:val="24"/>
+                <w:szCs w:val="24"/>
+              </w:rPr>
+              <w:t>GameManager</w:t>
+            </w:r>
+            <w:proofErr w:type="spellEnd"/>
+            <w:r>
+              <w:rPr>
+                <w:sz w:val="24"/>
+                <w:szCs w:val="24"/>
+              </w:rPr>
+              <w:t xml:space="preserve"> script.</w:t>
             </w:r>
           </w:p>
         </w:tc>
@@ -5347,36 +6107,109 @@
                 <w:sz w:val="24"/>
                 <w:szCs w:val="24"/>
               </w:rPr>
-              <w:t>which sets the value of targetNode to the return result of the DepthFirstSearch algorithm.</w:t>
-            </w:r>
-          </w:p>
-        </w:tc>
-        <w:tc>
-          <w:tcPr>
-            <w:tcW w:w="4508" w:type="dxa"/>
-          </w:tcPr>
-          <w:p>
-            <w:pPr>
-              <w:jc w:val="center"/>
+              <w:t xml:space="preserve">which sets the value of </w:t>
+            </w:r>
+            <w:proofErr w:type="spellStart"/>
+            <w:r>
               <w:rPr>
                 <w:sz w:val="24"/>
                 <w:szCs w:val="24"/>
               </w:rPr>
-            </w:pPr>
+              <w:t>targetNode</w:t>
+            </w:r>
+            <w:proofErr w:type="spellEnd"/>
             <w:r>
               <w:rPr>
                 <w:sz w:val="24"/>
                 <w:szCs w:val="24"/>
               </w:rPr>
-              <w:t xml:space="preserve">Added the following code: </w:t>
-            </w:r>
+              <w:t xml:space="preserve"> to the return result of the </w:t>
+            </w:r>
+            <w:proofErr w:type="spellStart"/>
             <w:r>
               <w:rPr>
                 <w:sz w:val="24"/>
                 <w:szCs w:val="24"/>
               </w:rPr>
-              <w:t xml:space="preserve"> targetNode = DepthFirstSearch();</w:t>
-            </w:r>
+              <w:t>DepthFirstSearch</w:t>
+            </w:r>
+            <w:proofErr w:type="spellEnd"/>
+            <w:r>
+              <w:rPr>
+                <w:sz w:val="24"/>
+                <w:szCs w:val="24"/>
+              </w:rPr>
+              <w:t xml:space="preserve"> algorithm.</w:t>
+            </w:r>
+          </w:p>
+        </w:tc>
+        <w:tc>
+          <w:tcPr>
+            <w:tcW w:w="4508" w:type="dxa"/>
+          </w:tcPr>
+          <w:p>
+            <w:pPr>
+              <w:jc w:val="center"/>
+              <w:rPr>
+                <w:sz w:val="24"/>
+                <w:szCs w:val="24"/>
+              </w:rPr>
+            </w:pPr>
+            <w:r>
+              <w:rPr>
+                <w:sz w:val="24"/>
+                <w:szCs w:val="24"/>
+              </w:rPr>
+              <w:t xml:space="preserve">Added the following code: </w:t>
+            </w:r>
+            <w:r>
+              <w:rPr>
+                <w:sz w:val="24"/>
+                <w:szCs w:val="24"/>
+              </w:rPr>
+              <w:t xml:space="preserve"> </w:t>
+            </w:r>
+            <w:proofErr w:type="spellStart"/>
+            <w:r>
+              <w:rPr>
+                <w:sz w:val="24"/>
+                <w:szCs w:val="24"/>
+              </w:rPr>
+              <w:t>targetNode</w:t>
+            </w:r>
+            <w:proofErr w:type="spellEnd"/>
+            <w:r>
+              <w:rPr>
+                <w:sz w:val="24"/>
+                <w:szCs w:val="24"/>
+              </w:rPr>
+              <w:t xml:space="preserve"> = </w:t>
+            </w:r>
+            <w:proofErr w:type="spellStart"/>
+            <w:r>
+              <w:rPr>
+                <w:sz w:val="24"/>
+                <w:szCs w:val="24"/>
+              </w:rPr>
+              <w:t>DepthFirstSearch</w:t>
+            </w:r>
+            <w:proofErr w:type="spellEnd"/>
+            <w:r>
+              <w:rPr>
+                <w:sz w:val="24"/>
+                <w:szCs w:val="24"/>
+              </w:rPr>
+              <w:t>(</w:t>
+            </w:r>
+            <w:proofErr w:type="gramStart"/>
+            <w:r>
+              <w:rPr>
+                <w:sz w:val="24"/>
+                <w:szCs w:val="24"/>
+              </w:rPr>
+              <w:t>);</w:t>
+            </w:r>
+            <w:proofErr w:type="gramEnd"/>
           </w:p>
           <w:p>
             <w:pPr>
@@ -6067,7 +6900,7 @@
       <w:lvlText w:val=""/>
       <w:lvlJc w:val="left"/>
       <w:pPr>
-        <w:ind w:left="720" w:hanging="360"/>
+        <w:ind w:left="360" w:hanging="360"/>
       </w:pPr>
       <w:rPr>
         <w:rFonts w:ascii="Symbol" w:hAnsi="Symbol" w:hint="default"/>
@@ -6079,7 +6912,7 @@
       <w:lvlText w:val="o"/>
       <w:lvlJc w:val="left"/>
       <w:pPr>
-        <w:ind w:left="1440" w:hanging="360"/>
+        <w:ind w:left="1080" w:hanging="360"/>
       </w:pPr>
       <w:rPr>
         <w:rFonts w:ascii="Courier New" w:hAnsi="Courier New" w:cs="Courier New" w:hint="default"/>
@@ -6091,7 +6924,7 @@
       <w:lvlText w:val=""/>
       <w:lvlJc w:val="left"/>
       <w:pPr>
-        <w:ind w:left="2160" w:hanging="360"/>
+        <w:ind w:left="1800" w:hanging="360"/>
       </w:pPr>
       <w:rPr>
         <w:rFonts w:ascii="Wingdings" w:hAnsi="Wingdings" w:hint="default"/>
@@ -6103,7 +6936,7 @@
       <w:lvlText w:val=""/>
       <w:lvlJc w:val="left"/>
       <w:pPr>
-        <w:ind w:left="2880" w:hanging="360"/>
+        <w:ind w:left="2520" w:hanging="360"/>
       </w:pPr>
       <w:rPr>
         <w:rFonts w:ascii="Symbol" w:hAnsi="Symbol" w:hint="default"/>
@@ -6115,7 +6948,7 @@
       <w:lvlText w:val="o"/>
       <w:lvlJc w:val="left"/>
       <w:pPr>
-        <w:ind w:left="3600" w:hanging="360"/>
+        <w:ind w:left="3240" w:hanging="360"/>
       </w:pPr>
       <w:rPr>
         <w:rFonts w:ascii="Courier New" w:hAnsi="Courier New" w:cs="Courier New" w:hint="default"/>
@@ -6127,7 +6960,7 @@
       <w:lvlText w:val=""/>
       <w:lvlJc w:val="left"/>
       <w:pPr>
-        <w:ind w:left="4320" w:hanging="360"/>
+        <w:ind w:left="3960" w:hanging="360"/>
       </w:pPr>
       <w:rPr>
         <w:rFonts w:ascii="Wingdings" w:hAnsi="Wingdings" w:hint="default"/>
@@ -6139,7 +6972,7 @@
       <w:lvlText w:val=""/>
       <w:lvlJc w:val="left"/>
       <w:pPr>
-        <w:ind w:left="5040" w:hanging="360"/>
+        <w:ind w:left="4680" w:hanging="360"/>
       </w:pPr>
       <w:rPr>
         <w:rFonts w:ascii="Symbol" w:hAnsi="Symbol" w:hint="default"/>
@@ -6151,7 +6984,7 @@
       <w:lvlText w:val="o"/>
       <w:lvlJc w:val="left"/>
       <w:pPr>
-        <w:ind w:left="5760" w:hanging="360"/>
+        <w:ind w:left="5400" w:hanging="360"/>
       </w:pPr>
       <w:rPr>
         <w:rFonts w:ascii="Courier New" w:hAnsi="Courier New" w:cs="Courier New" w:hint="default"/>
@@ -6163,7 +6996,7 @@
       <w:lvlText w:val=""/>
       <w:lvlJc w:val="left"/>
       <w:pPr>
-        <w:ind w:left="6480" w:hanging="360"/>
+        <w:ind w:left="6120" w:hanging="360"/>
       </w:pPr>
       <w:rPr>
         <w:rFonts w:ascii="Wingdings" w:hAnsi="Wingdings" w:hint="default"/>
@@ -6510,6 +7343,95 @@
     </w:lvl>
   </w:abstractNum>
   <w:abstractNum w:abstractNumId="5" w15:restartNumberingAfterBreak="0">
+    <w:nsid w:val="39AB083C"/>
+    <w:multiLevelType w:val="hybridMultilevel"/>
+    <w:tmpl w:val="30FC871E"/>
+    <w:lvl w:ilvl="0" w:tplc="FF5C02C2">
+      <w:start w:val="1"/>
+      <w:numFmt w:val="decimal"/>
+      <w:lvlText w:val="%1."/>
+      <w:lvlJc w:val="left"/>
+      <w:pPr>
+        <w:ind w:left="644" w:hanging="360"/>
+      </w:pPr>
+      <w:rPr>
+        <w:rFonts w:hint="default"/>
+      </w:rPr>
+    </w:lvl>
+    <w:lvl w:ilvl="1" w:tplc="0C090019" w:tentative="1">
+      <w:start w:val="1"/>
+      <w:numFmt w:val="lowerLetter"/>
+      <w:lvlText w:val="%2."/>
+      <w:lvlJc w:val="left"/>
+      <w:pPr>
+        <w:ind w:left="1364" w:hanging="360"/>
+      </w:pPr>
+    </w:lvl>
+    <w:lvl w:ilvl="2" w:tplc="0C09001B" w:tentative="1">
+      <w:start w:val="1"/>
+      <w:numFmt w:val="lowerRoman"/>
+      <w:lvlText w:val="%3."/>
+      <w:lvlJc w:val="right"/>
+      <w:pPr>
+        <w:ind w:left="2084" w:hanging="180"/>
+      </w:pPr>
+    </w:lvl>
+    <w:lvl w:ilvl="3" w:tplc="0C09000F" w:tentative="1">
+      <w:start w:val="1"/>
+      <w:numFmt w:val="decimal"/>
+      <w:lvlText w:val="%4."/>
+      <w:lvlJc w:val="left"/>
+      <w:pPr>
+        <w:ind w:left="2804" w:hanging="360"/>
+      </w:pPr>
+    </w:lvl>
+    <w:lvl w:ilvl="4" w:tplc="0C090019" w:tentative="1">
+      <w:start w:val="1"/>
+      <w:numFmt w:val="lowerLetter"/>
+      <w:lvlText w:val="%5."/>
+      <w:lvlJc w:val="left"/>
+      <w:pPr>
+        <w:ind w:left="3524" w:hanging="360"/>
+      </w:pPr>
+    </w:lvl>
+    <w:lvl w:ilvl="5" w:tplc="0C09001B" w:tentative="1">
+      <w:start w:val="1"/>
+      <w:numFmt w:val="lowerRoman"/>
+      <w:lvlText w:val="%6."/>
+      <w:lvlJc w:val="right"/>
+      <w:pPr>
+        <w:ind w:left="4244" w:hanging="180"/>
+      </w:pPr>
+    </w:lvl>
+    <w:lvl w:ilvl="6" w:tplc="0C09000F" w:tentative="1">
+      <w:start w:val="1"/>
+      <w:numFmt w:val="decimal"/>
+      <w:lvlText w:val="%7."/>
+      <w:lvlJc w:val="left"/>
+      <w:pPr>
+        <w:ind w:left="4964" w:hanging="360"/>
+      </w:pPr>
+    </w:lvl>
+    <w:lvl w:ilvl="7" w:tplc="0C090019" w:tentative="1">
+      <w:start w:val="1"/>
+      <w:numFmt w:val="lowerLetter"/>
+      <w:lvlText w:val="%8."/>
+      <w:lvlJc w:val="left"/>
+      <w:pPr>
+        <w:ind w:left="5684" w:hanging="360"/>
+      </w:pPr>
+    </w:lvl>
+    <w:lvl w:ilvl="8" w:tplc="0C09001B" w:tentative="1">
+      <w:start w:val="1"/>
+      <w:numFmt w:val="lowerRoman"/>
+      <w:lvlText w:val="%9."/>
+      <w:lvlJc w:val="right"/>
+      <w:pPr>
+        <w:ind w:left="6404" w:hanging="180"/>
+      </w:pPr>
+    </w:lvl>
+  </w:abstractNum>
+  <w:abstractNum w:abstractNumId="6" w15:restartNumberingAfterBreak="0">
     <w:nsid w:val="4B716CA9"/>
     <w:multiLevelType w:val="hybridMultilevel"/>
     <w:tmpl w:val="C57473AE"/>
@@ -6622,7 +7544,7 @@
       </w:rPr>
     </w:lvl>
   </w:abstractNum>
-  <w:abstractNum w:abstractNumId="6" w15:restartNumberingAfterBreak="0">
+  <w:abstractNum w:abstractNumId="7" w15:restartNumberingAfterBreak="0">
     <w:nsid w:val="59641478"/>
     <w:multiLevelType w:val="hybridMultilevel"/>
     <w:tmpl w:val="FBD005CA"/>
@@ -6711,7 +7633,120 @@
       </w:pPr>
     </w:lvl>
   </w:abstractNum>
-  <w:abstractNum w:abstractNumId="7" w15:restartNumberingAfterBreak="0">
+  <w:abstractNum w:abstractNumId="8" w15:restartNumberingAfterBreak="0">
+    <w:nsid w:val="646956C1"/>
+    <w:multiLevelType w:val="hybridMultilevel"/>
+    <w:tmpl w:val="F8C41164"/>
+    <w:lvl w:ilvl="0" w:tplc="0C090001">
+      <w:start w:val="1"/>
+      <w:numFmt w:val="bullet"/>
+      <w:lvlText w:val=""/>
+      <w:lvlJc w:val="left"/>
+      <w:pPr>
+        <w:ind w:left="360" w:hanging="360"/>
+      </w:pPr>
+      <w:rPr>
+        <w:rFonts w:ascii="Symbol" w:hAnsi="Symbol" w:hint="default"/>
+      </w:rPr>
+    </w:lvl>
+    <w:lvl w:ilvl="1" w:tplc="0C090003" w:tentative="1">
+      <w:start w:val="1"/>
+      <w:numFmt w:val="bullet"/>
+      <w:lvlText w:val="o"/>
+      <w:lvlJc w:val="left"/>
+      <w:pPr>
+        <w:ind w:left="1080" w:hanging="360"/>
+      </w:pPr>
+      <w:rPr>
+        <w:rFonts w:ascii="Courier New" w:hAnsi="Courier New" w:cs="Courier New" w:hint="default"/>
+      </w:rPr>
+    </w:lvl>
+    <w:lvl w:ilvl="2" w:tplc="0C090005" w:tentative="1">
+      <w:start w:val="1"/>
+      <w:numFmt w:val="bullet"/>
+      <w:lvlText w:val=""/>
+      <w:lvlJc w:val="left"/>
+      <w:pPr>
+        <w:ind w:left="1800" w:hanging="360"/>
+      </w:pPr>
+      <w:rPr>
+        <w:rFonts w:ascii="Wingdings" w:hAnsi="Wingdings" w:hint="default"/>
+      </w:rPr>
+    </w:lvl>
+    <w:lvl w:ilvl="3" w:tplc="0C090001" w:tentative="1">
+      <w:start w:val="1"/>
+      <w:numFmt w:val="bullet"/>
+      <w:lvlText w:val=""/>
+      <w:lvlJc w:val="left"/>
+      <w:pPr>
+        <w:ind w:left="2520" w:hanging="360"/>
+      </w:pPr>
+      <w:rPr>
+        <w:rFonts w:ascii="Symbol" w:hAnsi="Symbol" w:hint="default"/>
+      </w:rPr>
+    </w:lvl>
+    <w:lvl w:ilvl="4" w:tplc="0C090003" w:tentative="1">
+      <w:start w:val="1"/>
+      <w:numFmt w:val="bullet"/>
+      <w:lvlText w:val="o"/>
+      <w:lvlJc w:val="left"/>
+      <w:pPr>
+        <w:ind w:left="3240" w:hanging="360"/>
+      </w:pPr>
+      <w:rPr>
+        <w:rFonts w:ascii="Courier New" w:hAnsi="Courier New" w:cs="Courier New" w:hint="default"/>
+      </w:rPr>
+    </w:lvl>
+    <w:lvl w:ilvl="5" w:tplc="0C090005" w:tentative="1">
+      <w:start w:val="1"/>
+      <w:numFmt w:val="bullet"/>
+      <w:lvlText w:val=""/>
+      <w:lvlJc w:val="left"/>
+      <w:pPr>
+        <w:ind w:left="3960" w:hanging="360"/>
+      </w:pPr>
+      <w:rPr>
+        <w:rFonts w:ascii="Wingdings" w:hAnsi="Wingdings" w:hint="default"/>
+      </w:rPr>
+    </w:lvl>
+    <w:lvl w:ilvl="6" w:tplc="0C090001" w:tentative="1">
+      <w:start w:val="1"/>
+      <w:numFmt w:val="bullet"/>
+      <w:lvlText w:val=""/>
+      <w:lvlJc w:val="left"/>
+      <w:pPr>
+        <w:ind w:left="4680" w:hanging="360"/>
+      </w:pPr>
+      <w:rPr>
+        <w:rFonts w:ascii="Symbol" w:hAnsi="Symbol" w:hint="default"/>
+      </w:rPr>
+    </w:lvl>
+    <w:lvl w:ilvl="7" w:tplc="0C090003" w:tentative="1">
+      <w:start w:val="1"/>
+      <w:numFmt w:val="bullet"/>
+      <w:lvlText w:val="o"/>
+      <w:lvlJc w:val="left"/>
+      <w:pPr>
+        <w:ind w:left="5400" w:hanging="360"/>
+      </w:pPr>
+      <w:rPr>
+        <w:rFonts w:ascii="Courier New" w:hAnsi="Courier New" w:cs="Courier New" w:hint="default"/>
+      </w:rPr>
+    </w:lvl>
+    <w:lvl w:ilvl="8" w:tplc="0C090005" w:tentative="1">
+      <w:start w:val="1"/>
+      <w:numFmt w:val="bullet"/>
+      <w:lvlText w:val=""/>
+      <w:lvlJc w:val="left"/>
+      <w:pPr>
+        <w:ind w:left="6120" w:hanging="360"/>
+      </w:pPr>
+      <w:rPr>
+        <w:rFonts w:ascii="Wingdings" w:hAnsi="Wingdings" w:hint="default"/>
+      </w:rPr>
+    </w:lvl>
+  </w:abstractNum>
+  <w:abstractNum w:abstractNumId="9" w15:restartNumberingAfterBreak="0">
     <w:nsid w:val="6C1A61FF"/>
     <w:multiLevelType w:val="hybridMultilevel"/>
     <w:tmpl w:val="645CB070"/>
@@ -6836,16 +7871,22 @@
     <w:abstractNumId w:val="0"/>
   </w:num>
   <w:num w:numId="5" w16cid:durableId="1431700962">
+    <w:abstractNumId w:val="9"/>
+  </w:num>
+  <w:num w:numId="6" w16cid:durableId="527570676">
     <w:abstractNumId w:val="7"/>
   </w:num>
-  <w:num w:numId="6" w16cid:durableId="527570676">
+  <w:num w:numId="7" w16cid:durableId="1412506994">
     <w:abstractNumId w:val="6"/>
-  </w:num>
-  <w:num w:numId="7" w16cid:durableId="1412506994">
-    <w:abstractNumId w:val="5"/>
   </w:num>
   <w:num w:numId="8" w16cid:durableId="954605102">
     <w:abstractNumId w:val="1"/>
+  </w:num>
+  <w:num w:numId="9" w16cid:durableId="2017077276">
+    <w:abstractNumId w:val="5"/>
+  </w:num>
+  <w:num w:numId="10" w16cid:durableId="534200676">
+    <w:abstractNumId w:val="8"/>
   </w:num>
 </w:numbering>
 </file>
@@ -7274,7 +8315,6 @@
   <w:style w:type="character" w:default="1" w:styleId="DefaultParagraphFont">
     <w:name w:val="Default Paragraph Font"/>
     <w:uiPriority w:val="1"/>
-    <w:semiHidden/>
     <w:unhideWhenUsed/>
   </w:style>
   <w:style w:type="table" w:default="1" w:styleId="TableNormal">

</xml_diff>

<commit_message>
Finalised gold master builds.
</commit_message>
<xml_diff>
--- a/Assessment_Information/ChenXihao-Game_Dev-A1-Production_Diary_Template.docx
+++ b/Assessment_Information/ChenXihao-Game_Dev-A1-Production_Diary_Template.docx
@@ -3418,14 +3418,7 @@
                                       <w:color w:val="FFFFFF" w:themeColor="background1"/>
                                       <w:lang w:val="en-US"/>
                                     </w:rPr>
-                                    <w:t>4</w:t>
-                                  </w:r>
-                                  <w:r>
-                                    <w:rPr>
-                                      <w:color w:val="FFFFFF" w:themeColor="background1"/>
-                                      <w:lang w:val="en-US"/>
-                                    </w:rPr>
-                                    <w:t>.</w:t>
+                                    <w:t>4.</w:t>
                                   </w:r>
                                 </w:p>
                                 <w:p>
@@ -3440,23 +3433,7 @@
                                       <w:color w:val="FFFFFF" w:themeColor="background1"/>
                                       <w:lang w:val="en-US"/>
                                     </w:rPr>
-                                    <w:t xml:space="preserve">Default </w:t>
-                                  </w:r>
-                                  <w:proofErr w:type="spellStart"/>
-                                  <w:r>
-                                    <w:rPr>
-                                      <w:color w:val="FFFFFF" w:themeColor="background1"/>
-                                      <w:lang w:val="en-US"/>
-                                    </w:rPr>
-                                    <w:t>colour</w:t>
-                                  </w:r>
-                                  <w:proofErr w:type="spellEnd"/>
-                                  <w:r>
-                                    <w:rPr>
-                                      <w:color w:val="FFFFFF" w:themeColor="background1"/>
-                                      <w:lang w:val="en-US"/>
-                                    </w:rPr>
-                                    <w:t xml:space="preserve"> of squares is white.</w:t>
+                                    <w:t>Default colour of squares is white.</w:t>
                                   </w:r>
                                   <w:r>
                                     <w:rPr>
@@ -3504,14 +3481,7 @@
                                 <w:color w:val="FFFFFF" w:themeColor="background1"/>
                                 <w:lang w:val="en-US"/>
                               </w:rPr>
-                              <w:t>4</w:t>
-                            </w:r>
-                            <w:r>
-                              <w:rPr>
-                                <w:color w:val="FFFFFF" w:themeColor="background1"/>
-                                <w:lang w:val="en-US"/>
-                              </w:rPr>
-                              <w:t>.</w:t>
+                              <w:t>4.</w:t>
                             </w:r>
                           </w:p>
                           <w:p>
@@ -3526,23 +3496,7 @@
                                 <w:color w:val="FFFFFF" w:themeColor="background1"/>
                                 <w:lang w:val="en-US"/>
                               </w:rPr>
-                              <w:t xml:space="preserve">Default </w:t>
-                            </w:r>
-                            <w:proofErr w:type="spellStart"/>
-                            <w:r>
-                              <w:rPr>
-                                <w:color w:val="FFFFFF" w:themeColor="background1"/>
-                                <w:lang w:val="en-US"/>
-                              </w:rPr>
-                              <w:t>colour</w:t>
-                            </w:r>
-                            <w:proofErr w:type="spellEnd"/>
-                            <w:r>
-                              <w:rPr>
-                                <w:color w:val="FFFFFF" w:themeColor="background1"/>
-                                <w:lang w:val="en-US"/>
-                              </w:rPr>
-                              <w:t xml:space="preserve"> of squares is white.</w:t>
+                              <w:t>Default colour of squares is white.</w:t>
                             </w:r>
                             <w:r>
                               <w:rPr>
@@ -4241,21 +4195,12 @@
                                     </w:rPr>
                                     <w:t>Input – Player Script (</w:t>
                                   </w:r>
-                                  <w:proofErr w:type="spellStart"/>
                                   <w:r>
                                     <w:rPr>
                                       <w:color w:val="FFFFFF" w:themeColor="background1"/>
                                       <w:lang w:val="en-US"/>
                                     </w:rPr>
-                                    <w:t>Input.GetAxis</w:t>
-                                  </w:r>
-                                  <w:proofErr w:type="spellEnd"/>
-                                  <w:r>
-                                    <w:rPr>
-                                      <w:color w:val="FFFFFF" w:themeColor="background1"/>
-                                      <w:lang w:val="en-US"/>
-                                    </w:rPr>
-                                    <w:t>)</w:t>
+                                    <w:t>Input.GetAxis)</w:t>
                                   </w:r>
                                 </w:p>
                                 <w:p>
@@ -4359,21 +4304,12 @@
                               </w:rPr>
                               <w:t>Input – Player Script (</w:t>
                             </w:r>
-                            <w:proofErr w:type="spellStart"/>
                             <w:r>
                               <w:rPr>
                                 <w:color w:val="FFFFFF" w:themeColor="background1"/>
                                 <w:lang w:val="en-US"/>
                               </w:rPr>
-                              <w:t>Input.GetAxis</w:t>
-                            </w:r>
-                            <w:proofErr w:type="spellEnd"/>
-                            <w:r>
-                              <w:rPr>
-                                <w:color w:val="FFFFFF" w:themeColor="background1"/>
-                                <w:lang w:val="en-US"/>
-                              </w:rPr>
-                              <w:t>)</w:t>
+                              <w:t>Input.GetAxis)</w:t>
                             </w:r>
                           </w:p>
                           <w:p>
@@ -6757,6 +6693,21 @@
         <w:bCs/>
       </w:rPr>
       <w:ptab w:relativeTo="margin" w:alignment="center" w:leader="none"/>
+    </w:r>
+    <w:r>
+      <w:rPr>
+        <w:b/>
+        <w:bCs/>
+      </w:rPr>
+      <w:t xml:space="preserve">Gold Master Password: </w:t>
+    </w:r>
+    <w:r>
+      <w:rPr>
+        <w:b/>
+        <w:bCs/>
+        <w:highlight w:val="black"/>
+      </w:rPr>
+      <w:t>GDev423427430@)@@</w:t>
     </w:r>
     <w:r>
       <w:rPr>
@@ -8315,6 +8266,7 @@
   <w:style w:type="character" w:default="1" w:styleId="DefaultParagraphFont">
     <w:name w:val="Default Paragraph Font"/>
     <w:uiPriority w:val="1"/>
+    <w:semiHidden/>
     <w:unhideWhenUsed/>
   </w:style>
   <w:style w:type="table" w:default="1" w:styleId="TableNormal">

</xml_diff>

<commit_message>
Made revisions to the definitions section of the production diary to include more detail.
</commit_message>
<xml_diff>
--- a/Assessment_Information/ChenXihao-Game_Dev-A1-Production_Diary_Template.docx
+++ b/Assessment_Information/ChenXihao-Game_Dev-A1-Production_Diary_Template.docx
@@ -70,15 +70,7 @@
         <w:t xml:space="preserve">Depth First Search </w:t>
       </w:r>
       <w:r>
-        <w:t>(DFS) algorithm is an algorithm used for pathfinding purposes with tree/graph data structures. The DFS algorithm at a given node in a tree/graph structure explores the children of a parent node recursively (</w:t>
-      </w:r>
-      <w:proofErr w:type="gramStart"/>
-      <w:r>
-        <w:t>i.e.</w:t>
-      </w:r>
-      <w:proofErr w:type="gramEnd"/>
-      <w:r>
-        <w:t xml:space="preserve"> depth first), checking the child of the child. The recursive nature of the DFS algorithm continues to explore a path as far as possible before backtracking, repeating the recursive process with the next unvisited node until the goal node is </w:t>
+        <w:t xml:space="preserve">(DFS) algorithm is an algorithm used for pathfinding purposes with tree/graph data structures. The DFS algorithm at a given node in a tree/graph structure explores the children of a parent node recursively (i.e. depth first), checking the child of the child. The recursive nature of the DFS algorithm continues to explore a path as far as possible before backtracking, repeating the recursive process with the next unvisited node until the goal node is </w:t>
       </w:r>
       <w:r>
         <w:t>found</w:t>
@@ -103,15 +95,7 @@
         <w:t xml:space="preserve">a </w:t>
       </w:r>
       <w:r>
-        <w:t>few possible paths. A DFS pathfinding algorithm also consumes less memory than other pathfinding algorithms (</w:t>
-      </w:r>
-      <w:proofErr w:type="gramStart"/>
-      <w:r>
-        <w:t>e.g.</w:t>
-      </w:r>
-      <w:proofErr w:type="gramEnd"/>
-      <w:r>
-        <w:t xml:space="preserve"> Breadth First Search), especially when finding a solution </w:t>
+        <w:t xml:space="preserve">few possible paths. A DFS pathfinding algorithm also consumes less memory than other pathfinding algorithms (e.g. Breadth First Search), especially when finding a solution </w:t>
       </w:r>
       <w:r>
         <w:t>within</w:t>
@@ -142,15 +126,7 @@
         </w:pBdr>
       </w:pPr>
       <w:r>
-        <w:t>However, the DFS algorithm is not guaranteed to find the shortest path in a given graph structure. The main shortcoming of DFS is it does not check all the siblings of a node, which may result in the algorithm taking a longer path (</w:t>
-      </w:r>
-      <w:proofErr w:type="gramStart"/>
-      <w:r>
-        <w:t>i.e.</w:t>
-      </w:r>
-      <w:proofErr w:type="gramEnd"/>
-      <w:r>
-        <w:t xml:space="preserve"> the number of nodes processed). The DFS pathfinding algorithm is also a poor choice for tree/graph structures with many paths as it will explore unnecessary paths.</w:t>
+        <w:t>However, the DFS algorithm is not guaranteed to find the shortest path in a given graph structure. The main shortcoming of DFS is it does not check all the siblings of a node, which may result in the algorithm taking a longer path (i.e. the number of nodes processed). The DFS pathfinding algorithm is also a poor choice for tree/graph structures with many paths as it will explore unnecessary paths.</w:t>
       </w:r>
     </w:p>
     <w:p>
@@ -266,6 +242,28 @@
           <w:szCs w:val="24"/>
           <w:u w:val="single"/>
         </w:rPr>
+        <w:br w:type="page"/>
+      </w:r>
+    </w:p>
+    <w:p>
+      <w:pPr>
+        <w:rPr>
+          <w:b/>
+          <w:bCs/>
+          <w:sz w:val="24"/>
+          <w:szCs w:val="24"/>
+          <w:u w:val="single"/>
+        </w:rPr>
+      </w:pPr>
+      <w:r>
+        <w:rPr>
+          <w:b/>
+          <w:bCs/>
+          <w:sz w:val="24"/>
+          <w:szCs w:val="24"/>
+          <w:u w:val="single"/>
+        </w:rPr>
+        <w:lastRenderedPageBreak/>
         <w:t xml:space="preserve">DFS </w:t>
       </w:r>
       <w:r>
@@ -321,7 +319,76 @@
         </w:pBdr>
       </w:pPr>
       <w:r>
-        <w:t xml:space="preserve">Pathfinding refers to the method used to find and traverse the shortest/most efficient route through a data structure via an algorithm. </w:t>
+        <w:t>Pathfinding refers to the method</w:t>
+      </w:r>
+      <w:r>
+        <w:t>s</w:t>
+      </w:r>
+      <w:r>
+        <w:t xml:space="preserve"> used to find </w:t>
+      </w:r>
+      <w:r>
+        <w:t xml:space="preserve">a path between two nodes, </w:t>
+      </w:r>
+      <w:r>
+        <w:t xml:space="preserve">and </w:t>
+      </w:r>
+      <w:r>
+        <w:t xml:space="preserve">to find </w:t>
+      </w:r>
+      <w:r>
+        <w:t xml:space="preserve">the shortest/most efficient route through a </w:t>
+      </w:r>
+      <w:r>
+        <w:t xml:space="preserve">graph </w:t>
+      </w:r>
+      <w:r>
+        <w:t xml:space="preserve">data structure </w:t>
+      </w:r>
+      <w:r>
+        <w:t xml:space="preserve">through the use of </w:t>
+      </w:r>
+      <w:r>
+        <w:t>algorithm</w:t>
+      </w:r>
+      <w:r>
+        <w:t>s</w:t>
+      </w:r>
+      <w:r>
+        <w:t>.</w:t>
+      </w:r>
+      <w:r>
+        <w:t xml:space="preserve"> Example applications </w:t>
+      </w:r>
+      <w:r>
+        <w:t xml:space="preserve">of pathfinding in </w:t>
+      </w:r>
+      <w:r>
+        <w:t xml:space="preserve">in a gaming context </w:t>
+      </w:r>
+      <w:r>
+        <w:t>include</w:t>
+      </w:r>
+      <w:r>
+        <w:t xml:space="preserve"> </w:t>
+      </w:r>
+      <w:r>
+        <w:t>NPCs avoiding obstacles wh</w:t>
+      </w:r>
+      <w:r>
+        <w:t xml:space="preserve">ile </w:t>
+      </w:r>
+      <w:r>
+        <w:t xml:space="preserve">patrolling a </w:t>
+      </w:r>
+      <w:r>
+        <w:t>location and</w:t>
+      </w:r>
+      <w:r>
+        <w:t xml:space="preserve"> finding an escape route in a maze</w:t>
+      </w:r>
+      <w:r>
+        <w:t xml:space="preserve">. </w:t>
       </w:r>
     </w:p>
     <w:p>
@@ -334,7 +401,31 @@
         </w:pBdr>
       </w:pPr>
       <w:r>
-        <w:t>In terms of the Depth First Search (DFS) algorithm, its pathfinding approach is to recursively explore all the children of a node in a path as far as possible, backtracking if necessary and repeating the process until a goal node is reached.</w:t>
+        <w:t xml:space="preserve">In terms of the Depth First Search (DFS) algorithm, its pathfinding approach is to recursively explore the children of </w:t>
+      </w:r>
+      <w:r>
+        <w:t xml:space="preserve">children in </w:t>
+      </w:r>
+      <w:r>
+        <w:t xml:space="preserve">a </w:t>
+      </w:r>
+      <w:r>
+        <w:t xml:space="preserve">particular </w:t>
+      </w:r>
+      <w:r>
+        <w:t>node path as far as possible, backtracking</w:t>
+      </w:r>
+      <w:r>
+        <w:t xml:space="preserve"> to unvisited nodes</w:t>
+      </w:r>
+      <w:r>
+        <w:t xml:space="preserve"> if necessary and repeating the process until </w:t>
+      </w:r>
+      <w:r>
+        <w:t>the</w:t>
+      </w:r>
+      <w:r>
+        <w:t xml:space="preserve"> goal node is reached.</w:t>
       </w:r>
     </w:p>
     <w:p>
@@ -375,15 +466,7 @@
         <w:t xml:space="preserve">between connected nodes) type of </w:t>
       </w:r>
       <w:r>
-        <w:t>graph data structure where any 2 nodes are connected by exactly one path and has no cycles (</w:t>
-      </w:r>
-      <w:proofErr w:type="gramStart"/>
-      <w:r>
-        <w:t>e.g.</w:t>
-      </w:r>
-      <w:proofErr w:type="gramEnd"/>
-      <w:r>
-        <w:t xml:space="preserve"> a path that starts/ends at the same node). The nodes are organised in a hierarchal structure with the singular root node branching into two nodes.</w:t>
+        <w:t>graph data structure where any 2 nodes are connected by exactly one path and has no cycles (a path that starts/ends at the same node). The nodes are organised in a hierarchal structure with the singular root node branching into two nodes.</w:t>
       </w:r>
     </w:p>
     <w:p>
@@ -411,7 +494,6 @@
           <w:b/>
           <w:bCs/>
         </w:rPr>
-        <w:lastRenderedPageBreak/>
         <w:t>Parent</w:t>
       </w:r>
       <w:r>
@@ -432,7 +514,37 @@
         </w:pBdr>
       </w:pPr>
       <w:r>
-        <w:t xml:space="preserve">A parent is a node that precedes any given node in a graph data structure. A parent node may be identified by its branch to another node. </w:t>
+        <w:t>In graph structures, a</w:t>
+      </w:r>
+      <w:r>
+        <w:t xml:space="preserve"> parent is a node that precedes any given node in a graph data structure. A parent node may be identified by</w:t>
+      </w:r>
+      <w:r>
+        <w:t xml:space="preserve"> </w:t>
+      </w:r>
+      <w:r>
+        <w:t>its hierarchal position in</w:t>
+      </w:r>
+      <w:r>
+        <w:t xml:space="preserve"> a</w:t>
+      </w:r>
+      <w:r>
+        <w:t xml:space="preserve"> graph structure</w:t>
+      </w:r>
+      <w:r>
+        <w:t xml:space="preserve">; </w:t>
+      </w:r>
+      <w:r>
+        <w:t xml:space="preserve">The node with attached sub-nodes </w:t>
+      </w:r>
+      <w:r>
+        <w:t xml:space="preserve">that are </w:t>
+      </w:r>
+      <w:r>
+        <w:t xml:space="preserve">lower in hierarchy </w:t>
+      </w:r>
+      <w:r>
+        <w:t xml:space="preserve">is deemed the parent node. </w:t>
       </w:r>
     </w:p>
     <w:p>
@@ -445,7 +557,49 @@
         </w:pBdr>
       </w:pPr>
       <w:r>
-        <w:t>Parent nodes are important for the functionality of the DFS algorithm as a visited parent node is considered the backtracking point for the algorithm.</w:t>
+        <w:t>Parent nodes are important for the functionality of the DFS algorithm as a</w:t>
+      </w:r>
+      <w:r>
+        <w:t xml:space="preserve"> </w:t>
+      </w:r>
+      <w:r>
+        <w:t xml:space="preserve">parent node is considered </w:t>
+      </w:r>
+      <w:r>
+        <w:t xml:space="preserve">a </w:t>
+      </w:r>
+      <w:r>
+        <w:t>backtracking point for the algorithm</w:t>
+      </w:r>
+      <w:r>
+        <w:t>.</w:t>
+      </w:r>
+      <w:r>
+        <w:t xml:space="preserve"> </w:t>
+      </w:r>
+      <w:r>
+        <w:t>A</w:t>
+      </w:r>
+      <w:r>
+        <w:t>fter exhausting its recursive algorithm</w:t>
+      </w:r>
+      <w:r>
+        <w:t xml:space="preserve"> in a given path, DFS will backtrack</w:t>
+      </w:r>
+      <w:r>
+        <w:t xml:space="preserve"> to</w:t>
+      </w:r>
+      <w:r>
+        <w:t xml:space="preserve"> a parent node</w:t>
+      </w:r>
+      <w:r>
+        <w:t xml:space="preserve"> with unvisited</w:t>
+      </w:r>
+      <w:r>
+        <w:t xml:space="preserve"> children and reapplies the recursive algorithm in the new path</w:t>
+      </w:r>
+      <w:r>
+        <w:t>.</w:t>
       </w:r>
     </w:p>
     <w:p>
@@ -480,7 +634,49 @@
         </w:pBdr>
       </w:pPr>
       <w:r>
-        <w:t xml:space="preserve">A child is a node that descends from any given node is a graph data structure. A child node may be identified by the link to its parent node. </w:t>
+        <w:t xml:space="preserve">In graph structures, </w:t>
+      </w:r>
+      <w:r>
+        <w:t>a</w:t>
+      </w:r>
+      <w:r>
+        <w:t xml:space="preserve"> child is a node that descends from a</w:t>
+      </w:r>
+      <w:r>
+        <w:t xml:space="preserve"> parent</w:t>
+      </w:r>
+      <w:r>
+        <w:t xml:space="preserve"> node i</w:t>
+      </w:r>
+      <w:r>
+        <w:t>n</w:t>
+      </w:r>
+      <w:r>
+        <w:t xml:space="preserve"> a graph data structure. A child node may be identified by</w:t>
+      </w:r>
+      <w:r>
+        <w:t xml:space="preserve"> its hierarchal position in a graph structure</w:t>
+      </w:r>
+      <w:r>
+        <w:t xml:space="preserve">; </w:t>
+      </w:r>
+      <w:r>
+        <w:t xml:space="preserve">Any </w:t>
+      </w:r>
+      <w:r>
+        <w:t>sub-</w:t>
+      </w:r>
+      <w:r>
+        <w:t xml:space="preserve">node of a given node is </w:t>
+      </w:r>
+      <w:r>
+        <w:t xml:space="preserve">deemed </w:t>
+      </w:r>
+      <w:r>
+        <w:t>a child node</w:t>
+      </w:r>
+      <w:r>
+        <w:t>.</w:t>
       </w:r>
     </w:p>
     <w:p>
@@ -493,7 +689,16 @@
         </w:pBdr>
       </w:pPr>
       <w:r>
-        <w:t>The DFS algorithm recursively checks the children of child nodes down a path until it reaches a node with no children.</w:t>
+        <w:t xml:space="preserve">The DFS algorithm recursively checks the children of child nodes </w:t>
+      </w:r>
+      <w:r>
+        <w:t xml:space="preserve">of a particular path </w:t>
+      </w:r>
+      <w:r>
+        <w:t>until it reaches a node with no children</w:t>
+      </w:r>
+      <w:r>
+        <w:t>, at which point the algorithm backtracks to the parent node with unvisited child nodes to explore the alternate path.</w:t>
       </w:r>
     </w:p>
     <w:p>
@@ -512,6 +717,26 @@
           <w:sz w:val="24"/>
           <w:szCs w:val="24"/>
         </w:rPr>
+        <w:br w:type="page"/>
+      </w:r>
+    </w:p>
+    <w:p>
+      <w:pPr>
+        <w:rPr>
+          <w:b/>
+          <w:bCs/>
+          <w:sz w:val="24"/>
+          <w:szCs w:val="24"/>
+        </w:rPr>
+      </w:pPr>
+      <w:r>
+        <w:rPr>
+          <w:b/>
+          <w:bCs/>
+          <w:sz w:val="24"/>
+          <w:szCs w:val="24"/>
+        </w:rPr>
+        <w:lastRenderedPageBreak/>
         <w:t>1.1.3 AI Behaviour Chart</w:t>
       </w:r>
     </w:p>
@@ -530,24 +755,21 @@
             <w:tcW w:w="9016" w:type="dxa"/>
           </w:tcPr>
           <w:p>
-            <w:pPr>
-              <w:jc w:val="center"/>
-            </w:pPr>
             <w:r>
               <w:rPr>
                 <w:noProof/>
               </w:rPr>
               <w:drawing>
-                <wp:anchor distT="0" distB="0" distL="114300" distR="114300" simplePos="0" relativeHeight="251658240" behindDoc="0" locked="0" layoutInCell="1" allowOverlap="1" wp14:anchorId="732C133A" wp14:editId="72F0ADBC">
+                <wp:anchor distT="0" distB="0" distL="114300" distR="114300" simplePos="0" relativeHeight="251680768" behindDoc="0" locked="0" layoutInCell="1" allowOverlap="1" wp14:anchorId="2E663C41" wp14:editId="7706A510">
                   <wp:simplePos x="0" y="0"/>
                   <wp:positionH relativeFrom="margin">
                     <wp:align>center</wp:align>
                   </wp:positionH>
                   <wp:positionV relativeFrom="paragraph">
-                    <wp:posOffset>108585</wp:posOffset>
+                    <wp:posOffset>179070</wp:posOffset>
                   </wp:positionV>
-                  <wp:extent cx="2311400" cy="5056505"/>
-                  <wp:effectExtent l="0" t="0" r="0" b="0"/>
+                  <wp:extent cx="3530600" cy="7724775"/>
+                  <wp:effectExtent l="0" t="0" r="0" b="9525"/>
                   <wp:wrapTopAndBottom/>
                   <wp:docPr id="3" name="Picture 3"/>
                   <wp:cNvGraphicFramePr>
@@ -578,7 +800,7 @@
                         <pic:spPr bwMode="auto">
                           <a:xfrm>
                             <a:off x="0" y="0"/>
-                            <a:ext cx="2311400" cy="5056505"/>
+                            <a:ext cx="3530600" cy="7724775"/>
                           </a:xfrm>
                           <a:prstGeom prst="rect">
                             <a:avLst/>
@@ -1570,15 +1792,7 @@
               </w:rPr>
             </w:pPr>
             <w:r>
-              <w:t xml:space="preserve">As the working file for the studio project was provided beforehand, the supporting resources are outlined in the “conditions” section of the studio project. Some of the essential resources </w:t>
-            </w:r>
-            <w:proofErr w:type="gramStart"/>
-            <w:r>
-              <w:t>include:</w:t>
-            </w:r>
-            <w:proofErr w:type="gramEnd"/>
-            <w:r>
-              <w:t xml:space="preserve"> Blackboard learning materials, online access, Unity game engine, an HCI device and the studio head for consultation purposes.</w:t>
+              <w:t>As the working file for the studio project was provided beforehand, the supporting resources are outlined in the “conditions” section of the studio project. Some of the essential resources include: Blackboard learning materials, online access, Unity game engine, an HCI device and the studio head for consultation purposes.</w:t>
             </w:r>
           </w:p>
         </w:tc>
@@ -2495,15 +2709,7 @@
         </w:pBdr>
       </w:pPr>
       <w:r>
-        <w:t>Events are used in producing interactive media as a notification to a program, allowing it to invoke a method’s functionality after receiving a particular input (</w:t>
-      </w:r>
-      <w:proofErr w:type="gramStart"/>
-      <w:r>
-        <w:t>e.g.</w:t>
-      </w:r>
-      <w:proofErr w:type="gramEnd"/>
-      <w:r>
-        <w:t xml:space="preserve"> button clicks, menu selections in a GUI).</w:t>
+        <w:t>Events are used in producing interactive media as a notification to a program, allowing it to invoke a method’s functionality after receiving a particular input (e.g. button clicks, menu selections in a GUI).</w:t>
       </w:r>
     </w:p>
     <w:p>
@@ -4193,14 +4399,7 @@
                                       <w:color w:val="FFFFFF" w:themeColor="background1"/>
                                       <w:lang w:val="en-US"/>
                                     </w:rPr>
-                                    <w:t>Input – Player Script (</w:t>
-                                  </w:r>
-                                  <w:r>
-                                    <w:rPr>
-                                      <w:color w:val="FFFFFF" w:themeColor="background1"/>
-                                      <w:lang w:val="en-US"/>
-                                    </w:rPr>
-                                    <w:t>Input.GetAxis)</w:t>
+                                    <w:t>Input – Player Script (Input.GetAxis)</w:t>
                                   </w:r>
                                 </w:p>
                                 <w:p>
@@ -4302,14 +4501,7 @@
                                 <w:color w:val="FFFFFF" w:themeColor="background1"/>
                                 <w:lang w:val="en-US"/>
                               </w:rPr>
-                              <w:t>Input – Player Script (</w:t>
-                            </w:r>
-                            <w:r>
-                              <w:rPr>
-                                <w:color w:val="FFFFFF" w:themeColor="background1"/>
-                                <w:lang w:val="en-US"/>
-                              </w:rPr>
-                              <w:t>Input.GetAxis)</w:t>
+                              <w:t>Input – Player Script (Input.GetAxis)</w:t>
                             </w:r>
                           </w:p>
                           <w:p>
@@ -6135,17 +6327,22 @@
                 <w:sz w:val="24"/>
                 <w:szCs w:val="24"/>
               </w:rPr>
-              <w:t>(</w:t>
-            </w:r>
-            <w:proofErr w:type="gramStart"/>
+              <w:t>()</w:t>
+            </w:r>
             <w:r>
               <w:rPr>
                 <w:sz w:val="24"/>
                 <w:szCs w:val="24"/>
               </w:rPr>
-              <w:t>);</w:t>
-            </w:r>
-            <w:proofErr w:type="gramEnd"/>
+              <w:t xml:space="preserve"> to the Enemy script</w:t>
+            </w:r>
+            <w:r>
+              <w:rPr>
+                <w:sz w:val="24"/>
+                <w:szCs w:val="24"/>
+              </w:rPr>
+              <w:t xml:space="preserve">. </w:t>
+            </w:r>
           </w:p>
           <w:p>
             <w:pPr>

</xml_diff>